<commit_message>
made shaped for leen tables
</commit_message>
<xml_diff>
--- a/Graduate Project LOCAL/Documentation/Report 1/Report1 Without Numbering.docx
+++ b/Graduate Project LOCAL/Documentation/Report 1/Report1 Without Numbering.docx
@@ -1,6 +1,6 @@
 
 <file path=word/document.xml><?xml version="1.0" encoding="utf-8"?>
-<w:document xmlns:wpc="http://schemas.microsoft.com/office/word/2010/wordprocessingCanvas" xmlns:cx="http://schemas.microsoft.com/office/drawing/2014/chartex" xmlns:cx1="http://schemas.microsoft.com/office/drawing/2015/9/8/chartex" xmlns:cx2="http://schemas.microsoft.com/office/drawing/2015/10/21/chartex" xmlns:cx3="http://schemas.microsoft.com/office/drawing/2016/5/9/chartex" xmlns:cx4="http://schemas.microsoft.com/office/drawing/2016/5/10/chartex" xmlns:cx5="http://schemas.microsoft.com/office/drawing/2016/5/11/chartex" xmlns:cx6="http://schemas.microsoft.com/office/drawing/2016/5/12/chartex" xmlns:cx7="http://schemas.microsoft.com/office/drawing/2016/5/13/chartex" xmlns:cx8="http://schemas.microsoft.com/office/drawing/2016/5/14/chartex" xmlns:mc="http://schemas.openxmlformats.org/markup-compatibility/2006" xmlns:aink="http://schemas.microsoft.com/office/drawing/2016/ink" xmlns:am3d="http://schemas.microsoft.com/office/drawing/2017/model3d" xmlns:o="urn:schemas-microsoft-com:office:office" xmlns:r="http://schemas.openxmlformats.org/officeDocument/2006/relationships" xmlns:m="http://schemas.openxmlformats.org/officeDocument/2006/math" xmlns:v="urn:schemas-microsoft-com:vml" xmlns:wp14="http://schemas.microsoft.com/office/word/2010/wordprocessingDrawing" xmlns:wp="http://schemas.openxmlformats.org/drawingml/2006/wordprocessingDrawing" xmlns:w10="urn:schemas-microsoft-com:office:word" xmlns:w="http://schemas.openxmlformats.org/wordprocessingml/2006/main" xmlns:w14="http://schemas.microsoft.com/office/word/2010/wordml" xmlns:w15="http://schemas.microsoft.com/office/word/2012/wordml" xmlns:w16cid="http://schemas.microsoft.com/office/word/2016/wordml/cid" xmlns:w16se="http://schemas.microsoft.com/office/word/2015/wordml/symex" xmlns:wpg="http://schemas.microsoft.com/office/word/2010/wordprocessingGroup" xmlns:wpi="http://schemas.microsoft.com/office/word/2010/wordprocessingInk" xmlns:wne="http://schemas.microsoft.com/office/word/2006/wordml" xmlns:wps="http://schemas.microsoft.com/office/word/2010/wordprocessingShape" mc:Ignorable="w14 w15 w16se w16cid wp14">
+<w:document xmlns:wpc="http://schemas.microsoft.com/office/word/2010/wordprocessingCanvas" xmlns:cx="http://schemas.microsoft.com/office/drawing/2014/chartex" xmlns:cx1="http://schemas.microsoft.com/office/drawing/2015/9/8/chartex" xmlns:cx2="http://schemas.microsoft.com/office/drawing/2015/10/21/chartex" xmlns:cx3="http://schemas.microsoft.com/office/drawing/2016/5/9/chartex" xmlns:cx4="http://schemas.microsoft.com/office/drawing/2016/5/10/chartex" xmlns:cx5="http://schemas.microsoft.com/office/drawing/2016/5/11/chartex" xmlns:cx6="http://schemas.microsoft.com/office/drawing/2016/5/12/chartex" xmlns:cx7="http://schemas.microsoft.com/office/drawing/2016/5/13/chartex" xmlns:cx8="http://schemas.microsoft.com/office/drawing/2016/5/14/chartex" xmlns:mc="http://schemas.openxmlformats.org/markup-compatibility/2006" xmlns:aink="http://schemas.microsoft.com/office/drawing/2016/ink" xmlns:am3d="http://schemas.microsoft.com/office/drawing/2017/model3d" xmlns:o="urn:schemas-microsoft-com:office:office" xmlns:oel="http://schemas.microsoft.com/office/2019/extlst" xmlns:r="http://schemas.openxmlformats.org/officeDocument/2006/relationships" xmlns:m="http://schemas.openxmlformats.org/officeDocument/2006/math" xmlns:v="urn:schemas-microsoft-com:vml" xmlns:wp14="http://schemas.microsoft.com/office/word/2010/wordprocessingDrawing" xmlns:wp="http://schemas.openxmlformats.org/drawingml/2006/wordprocessingDrawing" xmlns:w10="urn:schemas-microsoft-com:office:word" xmlns:w="http://schemas.openxmlformats.org/wordprocessingml/2006/main" xmlns:w14="http://schemas.microsoft.com/office/word/2010/wordml" xmlns:w15="http://schemas.microsoft.com/office/word/2012/wordml" xmlns:w16cex="http://schemas.microsoft.com/office/word/2018/wordml/cex" xmlns:w16cid="http://schemas.microsoft.com/office/word/2016/wordml/cid" xmlns:w16="http://schemas.microsoft.com/office/word/2018/wordml" xmlns:w16du="http://schemas.microsoft.com/office/word/2023/wordml/word16du" xmlns:w16sdtdh="http://schemas.microsoft.com/office/word/2020/wordml/sdtdatahash" xmlns:w16sdtfl="http://schemas.microsoft.com/office/word/2024/wordml/sdtformatlock" xmlns:w16se="http://schemas.microsoft.com/office/word/2015/wordml/symex" xmlns:wpg="http://schemas.microsoft.com/office/word/2010/wordprocessingGroup" xmlns:wpi="http://schemas.microsoft.com/office/word/2010/wordprocessingInk" xmlns:wne="http://schemas.microsoft.com/office/word/2006/wordml" xmlns:wps="http://schemas.microsoft.com/office/word/2010/wordprocessingShape" mc:Ignorable="w14 w15 w16se w16cid w16 w16cex w16sdtdh w16sdtfl w16du wp14">
   <w:body>
     <w:p>
       <w:pPr>
@@ -17,7 +17,7 @@
           <w:noProof/>
         </w:rPr>
         <w:drawing>
-          <wp:inline distT="0" distB="0" distL="0" distR="0" wp14:anchorId="51B3CBCF" wp14:editId="3B9711DD">
+          <wp:inline distT="0" distB="0" distL="0" distR="0" wp14:anchorId="51B3CBCF" wp14:editId="773B86EA">
             <wp:extent cx="1290955" cy="1629410"/>
             <wp:effectExtent l="0" t="0" r="4445" b="8890"/>
             <wp:docPr id="2023269432" name="Picture 2" descr="A green shield with red and white text&#10;&#10;AI-generated content may be incorrect."/>
@@ -213,18 +213,8 @@
           <w:sz w:val="36"/>
           <w:szCs w:val="36"/>
         </w:rPr>
-        <w:t xml:space="preserve">Dr. Mahmoud </w:t>
-      </w:r>
-      <w:proofErr w:type="spellStart"/>
-      <w:r>
-        <w:rPr>
-          <w:rFonts w:asciiTheme="majorBidi" w:hAnsiTheme="majorBidi" w:cstheme="majorBidi"/>
-          <w:sz w:val="36"/>
-          <w:szCs w:val="36"/>
-        </w:rPr>
-        <w:t>Maqableh</w:t>
-      </w:r>
-      <w:proofErr w:type="spellEnd"/>
+        <w:t>Dr. Mahmoud Maqableh</w:t>
+      </w:r>
     </w:p>
     <w:p>
       <w:pPr>
@@ -357,13 +347,7 @@
         <w:t>Submitted Date: 16/3/2025</w:t>
       </w:r>
     </w:p>
-    <w:p>
-      <w:pPr>
-        <w:rPr>
-          <w:rFonts w:hint="eastAsia"/>
-        </w:rPr>
-      </w:pPr>
-    </w:p>
+    <w:p/>
     <w:sdt>
       <w:sdtPr>
         <w:rPr>
@@ -409,7 +393,7 @@
               <w:tab w:val="right" w:leader="dot" w:pos="9350"/>
             </w:tabs>
             <w:rPr>
-              <w:rFonts w:cstheme="minorBidi" w:hint="eastAsia"/>
+              <w:rFonts w:cstheme="minorBidi"/>
               <w:noProof/>
               <w:kern w:val="2"/>
               <w:sz w:val="24"/>
@@ -492,7 +476,7 @@
               <w:tab w:val="right" w:leader="dot" w:pos="9350"/>
             </w:tabs>
             <w:rPr>
-              <w:rFonts w:cstheme="minorBidi" w:hint="eastAsia"/>
+              <w:rFonts w:cstheme="minorBidi"/>
               <w:noProof/>
               <w:kern w:val="2"/>
               <w:sz w:val="24"/>
@@ -566,7 +550,7 @@
               <w:tab w:val="right" w:leader="dot" w:pos="9350"/>
             </w:tabs>
             <w:rPr>
-              <w:rFonts w:cstheme="minorBidi" w:hint="eastAsia"/>
+              <w:rFonts w:cstheme="minorBidi"/>
               <w:noProof/>
               <w:kern w:val="2"/>
               <w:sz w:val="24"/>
@@ -647,7 +631,7 @@
               <w:tab w:val="right" w:leader="dot" w:pos="9350"/>
             </w:tabs>
             <w:rPr>
-              <w:rFonts w:cstheme="minorBidi" w:hint="eastAsia"/>
+              <w:rFonts w:cstheme="minorBidi"/>
               <w:noProof/>
               <w:kern w:val="2"/>
               <w:sz w:val="24"/>
@@ -728,7 +712,7 @@
               <w:tab w:val="right" w:leader="dot" w:pos="9350"/>
             </w:tabs>
             <w:rPr>
-              <w:rFonts w:cstheme="minorBidi" w:hint="eastAsia"/>
+              <w:rFonts w:cstheme="minorBidi"/>
               <w:noProof/>
               <w:kern w:val="2"/>
               <w:sz w:val="24"/>
@@ -809,7 +793,7 @@
               <w:tab w:val="right" w:leader="dot" w:pos="9350"/>
             </w:tabs>
             <w:rPr>
-              <w:rFonts w:cstheme="minorBidi" w:hint="eastAsia"/>
+              <w:rFonts w:cstheme="minorBidi"/>
               <w:noProof/>
               <w:kern w:val="2"/>
               <w:sz w:val="24"/>
@@ -890,7 +874,7 @@
               <w:tab w:val="right" w:leader="dot" w:pos="9350"/>
             </w:tabs>
             <w:rPr>
-              <w:rFonts w:cstheme="minorBidi" w:hint="eastAsia"/>
+              <w:rFonts w:cstheme="minorBidi"/>
               <w:noProof/>
               <w:kern w:val="2"/>
               <w:sz w:val="24"/>
@@ -971,7 +955,7 @@
               <w:tab w:val="right" w:leader="dot" w:pos="9350"/>
             </w:tabs>
             <w:rPr>
-              <w:rFonts w:cstheme="minorBidi" w:hint="eastAsia"/>
+              <w:rFonts w:cstheme="minorBidi"/>
               <w:noProof/>
               <w:kern w:val="2"/>
               <w:sz w:val="24"/>
@@ -1052,7 +1036,7 @@
               <w:tab w:val="right" w:leader="dot" w:pos="9350"/>
             </w:tabs>
             <w:rPr>
-              <w:rFonts w:cstheme="minorBidi" w:hint="eastAsia"/>
+              <w:rFonts w:cstheme="minorBidi"/>
               <w:noProof/>
               <w:kern w:val="2"/>
               <w:sz w:val="24"/>
@@ -1133,7 +1117,7 @@
               <w:tab w:val="right" w:leader="dot" w:pos="9350"/>
             </w:tabs>
             <w:rPr>
-              <w:rFonts w:cstheme="minorBidi" w:hint="eastAsia"/>
+              <w:rFonts w:cstheme="minorBidi"/>
               <w:noProof/>
               <w:kern w:val="2"/>
               <w:sz w:val="24"/>
@@ -1214,7 +1198,7 @@
               <w:tab w:val="right" w:leader="dot" w:pos="9350"/>
             </w:tabs>
             <w:rPr>
-              <w:rFonts w:cstheme="minorBidi" w:hint="eastAsia"/>
+              <w:rFonts w:cstheme="minorBidi"/>
               <w:noProof/>
               <w:kern w:val="2"/>
               <w:sz w:val="24"/>
@@ -1295,7 +1279,7 @@
               <w:tab w:val="right" w:leader="dot" w:pos="9350"/>
             </w:tabs>
             <w:rPr>
-              <w:rFonts w:cstheme="minorBidi" w:hint="eastAsia"/>
+              <w:rFonts w:cstheme="minorBidi"/>
               <w:noProof/>
               <w:kern w:val="2"/>
               <w:sz w:val="24"/>
@@ -1376,7 +1360,7 @@
               <w:tab w:val="right" w:leader="dot" w:pos="9350"/>
             </w:tabs>
             <w:rPr>
-              <w:rFonts w:cstheme="minorBidi" w:hint="eastAsia"/>
+              <w:rFonts w:cstheme="minorBidi"/>
               <w:noProof/>
               <w:kern w:val="2"/>
               <w:sz w:val="24"/>
@@ -1457,7 +1441,7 @@
               <w:tab w:val="right" w:leader="dot" w:pos="9350"/>
             </w:tabs>
             <w:rPr>
-              <w:rFonts w:cstheme="minorBidi" w:hint="eastAsia"/>
+              <w:rFonts w:cstheme="minorBidi"/>
               <w:noProof/>
               <w:kern w:val="2"/>
               <w:sz w:val="24"/>
@@ -1547,7 +1531,7 @@
               <w:tab w:val="right" w:leader="dot" w:pos="9350"/>
             </w:tabs>
             <w:rPr>
-              <w:rFonts w:cstheme="minorBidi" w:hint="eastAsia"/>
+              <w:rFonts w:cstheme="minorBidi"/>
               <w:noProof/>
               <w:kern w:val="2"/>
               <w:sz w:val="24"/>
@@ -1637,7 +1621,7 @@
               <w:tab w:val="right" w:leader="dot" w:pos="9350"/>
             </w:tabs>
             <w:rPr>
-              <w:rFonts w:cstheme="minorBidi" w:hint="eastAsia"/>
+              <w:rFonts w:cstheme="minorBidi"/>
               <w:noProof/>
               <w:kern w:val="2"/>
               <w:sz w:val="24"/>
@@ -1727,7 +1711,7 @@
               <w:tab w:val="right" w:leader="dot" w:pos="9350"/>
             </w:tabs>
             <w:rPr>
-              <w:rFonts w:cstheme="minorBidi" w:hint="eastAsia"/>
+              <w:rFonts w:cstheme="minorBidi"/>
               <w:noProof/>
               <w:kern w:val="2"/>
               <w:sz w:val="24"/>
@@ -1817,7 +1801,7 @@
               <w:tab w:val="right" w:leader="dot" w:pos="9350"/>
             </w:tabs>
             <w:rPr>
-              <w:rFonts w:cstheme="minorBidi" w:hint="eastAsia"/>
+              <w:rFonts w:cstheme="minorBidi"/>
               <w:noProof/>
               <w:kern w:val="2"/>
               <w:sz w:val="24"/>
@@ -1907,7 +1891,7 @@
               <w:tab w:val="right" w:leader="dot" w:pos="9350"/>
             </w:tabs>
             <w:rPr>
-              <w:rFonts w:cstheme="minorBidi" w:hint="eastAsia"/>
+              <w:rFonts w:cstheme="minorBidi"/>
               <w:noProof/>
               <w:kern w:val="2"/>
               <w:sz w:val="24"/>
@@ -1997,7 +1981,7 @@
               <w:tab w:val="right" w:leader="dot" w:pos="9350"/>
             </w:tabs>
             <w:rPr>
-              <w:rFonts w:cstheme="minorBidi" w:hint="eastAsia"/>
+              <w:rFonts w:cstheme="minorBidi"/>
               <w:noProof/>
               <w:kern w:val="2"/>
               <w:sz w:val="24"/>
@@ -2087,7 +2071,7 @@
               <w:tab w:val="right" w:leader="dot" w:pos="9350"/>
             </w:tabs>
             <w:rPr>
-              <w:rFonts w:cstheme="minorBidi" w:hint="eastAsia"/>
+              <w:rFonts w:cstheme="minorBidi"/>
               <w:noProof/>
               <w:kern w:val="2"/>
               <w:sz w:val="24"/>
@@ -2170,7 +2154,7 @@
               <w:tab w:val="right" w:leader="dot" w:pos="9350"/>
             </w:tabs>
             <w:rPr>
-              <w:rFonts w:cstheme="minorBidi" w:hint="eastAsia"/>
+              <w:rFonts w:cstheme="minorBidi"/>
               <w:noProof/>
               <w:kern w:val="2"/>
               <w:sz w:val="24"/>
@@ -2260,7 +2244,7 @@
               <w:tab w:val="right" w:leader="dot" w:pos="9350"/>
             </w:tabs>
             <w:rPr>
-              <w:rFonts w:cstheme="minorBidi" w:hint="eastAsia"/>
+              <w:rFonts w:cstheme="minorBidi"/>
               <w:noProof/>
               <w:kern w:val="2"/>
               <w:sz w:val="24"/>
@@ -2350,7 +2334,7 @@
               <w:tab w:val="right" w:leader="dot" w:pos="9350"/>
             </w:tabs>
             <w:rPr>
-              <w:rFonts w:cstheme="minorBidi" w:hint="eastAsia"/>
+              <w:rFonts w:cstheme="minorBidi"/>
               <w:noProof/>
               <w:kern w:val="2"/>
               <w:sz w:val="24"/>
@@ -2433,7 +2417,7 @@
               <w:tab w:val="right" w:leader="dot" w:pos="9350"/>
             </w:tabs>
             <w:rPr>
-              <w:rFonts w:cstheme="minorBidi" w:hint="eastAsia"/>
+              <w:rFonts w:cstheme="minorBidi"/>
               <w:noProof/>
               <w:kern w:val="2"/>
               <w:sz w:val="24"/>
@@ -2523,7 +2507,7 @@
               <w:tab w:val="right" w:leader="dot" w:pos="9350"/>
             </w:tabs>
             <w:rPr>
-              <w:rFonts w:cstheme="minorBidi" w:hint="eastAsia"/>
+              <w:rFonts w:cstheme="minorBidi"/>
               <w:noProof/>
               <w:kern w:val="2"/>
               <w:sz w:val="24"/>
@@ -2613,7 +2597,7 @@
               <w:tab w:val="right" w:leader="dot" w:pos="9350"/>
             </w:tabs>
             <w:rPr>
-              <w:rFonts w:cstheme="minorBidi" w:hint="eastAsia"/>
+              <w:rFonts w:cstheme="minorBidi"/>
               <w:noProof/>
               <w:kern w:val="2"/>
               <w:sz w:val="24"/>
@@ -2703,7 +2687,7 @@
               <w:tab w:val="right" w:leader="dot" w:pos="9350"/>
             </w:tabs>
             <w:rPr>
-              <w:rFonts w:cstheme="minorBidi" w:hint="eastAsia"/>
+              <w:rFonts w:cstheme="minorBidi"/>
               <w:noProof/>
               <w:kern w:val="2"/>
               <w:sz w:val="24"/>
@@ -2793,7 +2777,7 @@
               <w:tab w:val="right" w:leader="dot" w:pos="9350"/>
             </w:tabs>
             <w:rPr>
-              <w:rFonts w:cstheme="minorBidi" w:hint="eastAsia"/>
+              <w:rFonts w:cstheme="minorBidi"/>
               <w:noProof/>
               <w:kern w:val="2"/>
               <w:sz w:val="24"/>
@@ -2883,7 +2867,7 @@
               <w:tab w:val="right" w:leader="dot" w:pos="9350"/>
             </w:tabs>
             <w:rPr>
-              <w:rFonts w:cstheme="minorBidi" w:hint="eastAsia"/>
+              <w:rFonts w:cstheme="minorBidi"/>
               <w:noProof/>
               <w:kern w:val="2"/>
               <w:sz w:val="24"/>
@@ -2965,7 +2949,7 @@
               <w:tab w:val="right" w:leader="dot" w:pos="9350"/>
             </w:tabs>
             <w:rPr>
-              <w:rFonts w:cstheme="minorBidi" w:hint="eastAsia"/>
+              <w:rFonts w:cstheme="minorBidi"/>
               <w:noProof/>
               <w:kern w:val="2"/>
               <w:sz w:val="24"/>
@@ -3055,7 +3039,7 @@
               <w:tab w:val="right" w:leader="dot" w:pos="9350"/>
             </w:tabs>
             <w:rPr>
-              <w:rFonts w:cstheme="minorBidi" w:hint="eastAsia"/>
+              <w:rFonts w:cstheme="minorBidi"/>
               <w:noProof/>
               <w:kern w:val="2"/>
               <w:sz w:val="24"/>
@@ -3145,7 +3129,7 @@
               <w:tab w:val="right" w:leader="dot" w:pos="9350"/>
             </w:tabs>
             <w:rPr>
-              <w:rFonts w:cstheme="minorBidi" w:hint="eastAsia"/>
+              <w:rFonts w:cstheme="minorBidi"/>
               <w:noProof/>
               <w:kern w:val="2"/>
               <w:sz w:val="24"/>
@@ -3235,7 +3219,7 @@
               <w:tab w:val="right" w:leader="dot" w:pos="9350"/>
             </w:tabs>
             <w:rPr>
-              <w:rFonts w:cstheme="minorBidi" w:hint="eastAsia"/>
+              <w:rFonts w:cstheme="minorBidi"/>
               <w:noProof/>
               <w:kern w:val="2"/>
               <w:sz w:val="24"/>
@@ -3325,7 +3309,7 @@
               <w:tab w:val="right" w:leader="dot" w:pos="9350"/>
             </w:tabs>
             <w:rPr>
-              <w:rFonts w:cstheme="minorBidi" w:hint="eastAsia"/>
+              <w:rFonts w:cstheme="minorBidi"/>
               <w:noProof/>
               <w:kern w:val="2"/>
               <w:sz w:val="24"/>
@@ -3408,7 +3392,7 @@
               <w:tab w:val="right" w:leader="dot" w:pos="9350"/>
             </w:tabs>
             <w:rPr>
-              <w:rFonts w:cstheme="minorBidi" w:hint="eastAsia"/>
+              <w:rFonts w:cstheme="minorBidi"/>
               <w:noProof/>
               <w:kern w:val="2"/>
               <w:sz w:val="24"/>
@@ -3491,7 +3475,7 @@
               <w:tab w:val="right" w:leader="dot" w:pos="9350"/>
             </w:tabs>
             <w:rPr>
-              <w:rFonts w:cstheme="minorBidi" w:hint="eastAsia"/>
+              <w:rFonts w:cstheme="minorBidi"/>
               <w:noProof/>
               <w:kern w:val="2"/>
               <w:sz w:val="24"/>
@@ -3574,7 +3558,7 @@
               <w:tab w:val="right" w:leader="dot" w:pos="9350"/>
             </w:tabs>
             <w:rPr>
-              <w:rFonts w:cstheme="minorBidi" w:hint="eastAsia"/>
+              <w:rFonts w:cstheme="minorBidi"/>
               <w:noProof/>
               <w:kern w:val="2"/>
               <w:sz w:val="24"/>
@@ -3657,7 +3641,7 @@
               <w:tab w:val="right" w:leader="dot" w:pos="9350"/>
             </w:tabs>
             <w:rPr>
-              <w:rFonts w:cstheme="minorBidi" w:hint="eastAsia"/>
+              <w:rFonts w:cstheme="minorBidi"/>
               <w:noProof/>
               <w:kern w:val="2"/>
               <w:sz w:val="24"/>
@@ -3740,7 +3724,7 @@
               <w:tab w:val="right" w:leader="dot" w:pos="9350"/>
             </w:tabs>
             <w:rPr>
-              <w:rFonts w:cstheme="minorBidi" w:hint="eastAsia"/>
+              <w:rFonts w:cstheme="minorBidi"/>
               <w:noProof/>
               <w:kern w:val="2"/>
               <w:sz w:val="24"/>
@@ -3823,7 +3807,7 @@
               <w:tab w:val="right" w:leader="dot" w:pos="9350"/>
             </w:tabs>
             <w:rPr>
-              <w:rFonts w:cstheme="minorBidi" w:hint="eastAsia"/>
+              <w:rFonts w:cstheme="minorBidi"/>
               <w:noProof/>
               <w:kern w:val="2"/>
               <w:sz w:val="24"/>
@@ -3906,7 +3890,7 @@
               <w:tab w:val="right" w:leader="dot" w:pos="9350"/>
             </w:tabs>
             <w:rPr>
-              <w:rFonts w:cstheme="minorBidi" w:hint="eastAsia"/>
+              <w:rFonts w:cstheme="minorBidi"/>
               <w:noProof/>
               <w:kern w:val="2"/>
               <w:sz w:val="24"/>
@@ -3989,7 +3973,7 @@
               <w:tab w:val="right" w:leader="dot" w:pos="9350"/>
             </w:tabs>
             <w:rPr>
-              <w:rFonts w:cstheme="minorBidi" w:hint="eastAsia"/>
+              <w:rFonts w:cstheme="minorBidi"/>
               <w:noProof/>
               <w:kern w:val="2"/>
               <w:sz w:val="24"/>
@@ -4066,11 +4050,6 @@
           </w:hyperlink>
         </w:p>
         <w:p>
-          <w:pPr>
-            <w:rPr>
-              <w:rFonts w:hint="eastAsia"/>
-            </w:rPr>
-          </w:pPr>
           <w:r>
             <w:rPr>
               <w:b/>
@@ -4082,118 +4061,22 @@
         </w:p>
       </w:sdtContent>
     </w:sdt>
-    <w:p>
-      <w:pPr>
-        <w:rPr>
-          <w:rFonts w:hint="eastAsia"/>
-        </w:rPr>
-      </w:pPr>
-    </w:p>
-    <w:p>
-      <w:pPr>
-        <w:rPr>
-          <w:rFonts w:hint="eastAsia"/>
-        </w:rPr>
-      </w:pPr>
-    </w:p>
-    <w:p>
-      <w:pPr>
-        <w:rPr>
-          <w:rFonts w:hint="eastAsia"/>
-        </w:rPr>
-      </w:pPr>
-    </w:p>
-    <w:p>
-      <w:pPr>
-        <w:rPr>
-          <w:rFonts w:hint="eastAsia"/>
-        </w:rPr>
-      </w:pPr>
-    </w:p>
-    <w:p>
-      <w:pPr>
-        <w:rPr>
-          <w:rFonts w:hint="eastAsia"/>
-        </w:rPr>
-      </w:pPr>
-    </w:p>
-    <w:p>
-      <w:pPr>
-        <w:rPr>
-          <w:rFonts w:hint="eastAsia"/>
-        </w:rPr>
-      </w:pPr>
-    </w:p>
-    <w:p>
-      <w:pPr>
-        <w:rPr>
-          <w:rFonts w:hint="eastAsia"/>
-        </w:rPr>
-      </w:pPr>
-    </w:p>
-    <w:p>
-      <w:pPr>
-        <w:rPr>
-          <w:rFonts w:hint="eastAsia"/>
-        </w:rPr>
-      </w:pPr>
-    </w:p>
-    <w:p>
-      <w:pPr>
-        <w:rPr>
-          <w:rFonts w:hint="eastAsia"/>
-        </w:rPr>
-      </w:pPr>
-    </w:p>
-    <w:p>
-      <w:pPr>
-        <w:rPr>
-          <w:rFonts w:hint="eastAsia"/>
-        </w:rPr>
-      </w:pPr>
-    </w:p>
-    <w:p>
-      <w:pPr>
-        <w:rPr>
-          <w:rFonts w:hint="eastAsia"/>
-        </w:rPr>
-      </w:pPr>
-    </w:p>
-    <w:p>
-      <w:pPr>
-        <w:rPr>
-          <w:rFonts w:hint="eastAsia"/>
-        </w:rPr>
-      </w:pPr>
-    </w:p>
-    <w:p>
-      <w:pPr>
-        <w:rPr>
-          <w:rFonts w:hint="eastAsia"/>
-        </w:rPr>
-      </w:pPr>
-    </w:p>
-    <w:p>
-      <w:pPr>
-        <w:rPr>
-          <w:rFonts w:hint="eastAsia"/>
-        </w:rPr>
-      </w:pPr>
-    </w:p>
-    <w:p>
-      <w:pPr>
-        <w:rPr>
-          <w:rFonts w:hint="eastAsia"/>
-        </w:rPr>
-      </w:pPr>
-    </w:p>
-    <w:p>
-      <w:pPr>
-        <w:rPr>
-          <w:rFonts w:hint="eastAsia"/>
-        </w:rPr>
-      </w:pPr>
-    </w:p>
+    <w:p/>
+    <w:p/>
+    <w:p/>
+    <w:p/>
+    <w:p/>
+    <w:p/>
+    <w:p/>
+    <w:p/>
+    <w:p/>
+    <w:p/>
+    <w:p/>
+    <w:p/>
+    <w:p/>
+    <w:p/>
+    <w:p/>
+    <w:p/>
     <w:p>
       <w:pPr>
         <w:pStyle w:val="Heading1"/>
@@ -4275,48 +4158,12 @@
         <w:t>By digitizing academic support services, the Business Hub improves accessibility, communication, and efficiency, making university life more organized and convenient for students, faculty, and administrators.</w:t>
       </w:r>
     </w:p>
-    <w:p>
-      <w:pPr>
-        <w:rPr>
-          <w:rFonts w:hint="eastAsia"/>
-        </w:rPr>
-      </w:pPr>
-    </w:p>
-    <w:p>
-      <w:pPr>
-        <w:rPr>
-          <w:rFonts w:hint="eastAsia"/>
-        </w:rPr>
-      </w:pPr>
-    </w:p>
-    <w:p>
-      <w:pPr>
-        <w:rPr>
-          <w:rFonts w:hint="eastAsia"/>
-        </w:rPr>
-      </w:pPr>
-    </w:p>
-    <w:p>
-      <w:pPr>
-        <w:rPr>
-          <w:rFonts w:hint="eastAsia"/>
-        </w:rPr>
-      </w:pPr>
-    </w:p>
-    <w:p>
-      <w:pPr>
-        <w:rPr>
-          <w:rFonts w:hint="eastAsia"/>
-        </w:rPr>
-      </w:pPr>
-    </w:p>
-    <w:p>
-      <w:pPr>
-        <w:rPr>
-          <w:rFonts w:hint="eastAsia"/>
-        </w:rPr>
-      </w:pPr>
-    </w:p>
+    <w:p/>
+    <w:p/>
+    <w:p/>
+    <w:p/>
+    <w:p/>
+    <w:p/>
     <w:p>
       <w:pPr>
         <w:pStyle w:val="Heading1"/>
@@ -4380,9 +4227,6 @@
         </w:numPr>
         <w:ind w:left="90"/>
         <w:jc w:val="both"/>
-        <w:rPr>
-          <w:rFonts w:hint="eastAsia"/>
-        </w:rPr>
       </w:pPr>
       <w:bookmarkStart w:id="2" w:name="_Toc193729700"/>
       <w:r>
@@ -4406,9 +4250,6 @@
     <w:p>
       <w:pPr>
         <w:spacing w:line="360" w:lineRule="auto"/>
-        <w:rPr>
-          <w:rFonts w:hint="eastAsia"/>
-        </w:rPr>
       </w:pPr>
       <w:r>
         <w:tab/>
@@ -4458,9 +4299,6 @@
           <w:numId w:val="0"/>
         </w:numPr>
         <w:ind w:left="648" w:hanging="648"/>
-        <w:rPr>
-          <w:rFonts w:hint="eastAsia"/>
-        </w:rPr>
       </w:pPr>
       <w:r>
         <w:rPr>
@@ -4700,9 +4538,6 @@
           <w:numId w:val="0"/>
         </w:numPr>
         <w:ind w:left="648" w:hanging="648"/>
-        <w:rPr>
-          <w:rFonts w:hint="eastAsia"/>
-        </w:rPr>
       </w:pPr>
       <w:r>
         <w:lastRenderedPageBreak/>
@@ -4795,9 +4630,6 @@
           <w:numId w:val="0"/>
         </w:numPr>
         <w:ind w:left="648" w:hanging="648"/>
-        <w:rPr>
-          <w:rFonts w:hint="eastAsia"/>
-        </w:rPr>
       </w:pPr>
       <w:r>
         <w:t xml:space="preserve">     </w:t>
@@ -4930,7 +4762,6 @@
         <w:jc w:val="both"/>
         <w:rPr>
           <w:rStyle w:val="Heading2Char"/>
-          <w:rFonts w:hint="eastAsia"/>
         </w:rPr>
       </w:pPr>
       <w:r>
@@ -5001,9 +4832,6 @@
           <w:ilvl w:val="0"/>
           <w:numId w:val="0"/>
         </w:numPr>
-        <w:rPr>
-          <w:rFonts w:hint="eastAsia"/>
-        </w:rPr>
       </w:pPr>
       <w:bookmarkStart w:id="8" w:name="_Toc193729706"/>
       <w:r>
@@ -5017,13 +4845,7 @@
       </w:r>
       <w:bookmarkEnd w:id="8"/>
     </w:p>
-    <w:p>
-      <w:pPr>
-        <w:rPr>
-          <w:rFonts w:hint="eastAsia"/>
-        </w:rPr>
-      </w:pPr>
-    </w:p>
+    <w:p/>
     <w:p>
       <w:pPr>
         <w:pStyle w:val="Heading2"/>
@@ -5121,9 +4943,6 @@
           <w:ilvl w:val="0"/>
           <w:numId w:val="0"/>
         </w:numPr>
-        <w:rPr>
-          <w:rFonts w:hint="eastAsia"/>
-        </w:rPr>
       </w:pPr>
       <w:bookmarkStart w:id="11" w:name="_Toc193729709"/>
       <w:r>
@@ -5188,9 +5007,6 @@
           <w:ilvl w:val="0"/>
           <w:numId w:val="0"/>
         </w:numPr>
-        <w:rPr>
-          <w:rFonts w:hint="eastAsia"/>
-        </w:rPr>
       </w:pPr>
       <w:r>
         <w:t xml:space="preserve">   </w:t>
@@ -5237,9 +5053,6 @@
           <w:numId w:val="0"/>
         </w:numPr>
         <w:ind w:left="1440" w:hanging="1440"/>
-        <w:rPr>
-          <w:rFonts w:hint="eastAsia"/>
-        </w:rPr>
       </w:pPr>
       <w:bookmarkStart w:id="13" w:name="_Toc193729711"/>
       <w:r>
@@ -5253,13 +5066,7 @@
       </w:r>
       <w:bookmarkEnd w:id="13"/>
     </w:p>
-    <w:p>
-      <w:pPr>
-        <w:rPr>
-          <w:rFonts w:hint="eastAsia"/>
-        </w:rPr>
-      </w:pPr>
-    </w:p>
+    <w:p/>
     <w:p>
       <w:pPr>
         <w:pStyle w:val="Heading2"/>
@@ -5268,9 +5075,6 @@
           <w:numId w:val="0"/>
         </w:numPr>
         <w:ind w:left="648" w:hanging="648"/>
-        <w:rPr>
-          <w:rFonts w:hint="eastAsia"/>
-        </w:rPr>
       </w:pPr>
       <w:r>
         <w:t xml:space="preserve">   </w:t>
@@ -5333,9 +5137,6 @@
           <w:numId w:val="0"/>
         </w:numPr>
         <w:ind w:left="648" w:hanging="648"/>
-        <w:rPr>
-          <w:rFonts w:hint="eastAsia"/>
-        </w:rPr>
       </w:pPr>
       <w:r>
         <w:t xml:space="preserve">   </w:t>
@@ -5378,9 +5179,6 @@
           <w:ilvl w:val="0"/>
           <w:numId w:val="0"/>
         </w:numPr>
-        <w:rPr>
-          <w:rFonts w:hint="eastAsia"/>
-        </w:rPr>
       </w:pPr>
       <w:r>
         <w:lastRenderedPageBreak/>
@@ -5438,9 +5236,6 @@
           <w:numId w:val="0"/>
         </w:numPr>
         <w:ind w:left="648" w:hanging="648"/>
-        <w:rPr>
-          <w:rFonts w:hint="eastAsia"/>
-        </w:rPr>
       </w:pPr>
       <w:r>
         <w:t xml:space="preserve">   </w:t>
@@ -5462,9 +5257,6 @@
         <w:spacing w:line="360" w:lineRule="auto"/>
         <w:ind w:left="648"/>
         <w:jc w:val="both"/>
-        <w:rPr>
-          <w:rFonts w:hint="eastAsia"/>
-        </w:rPr>
       </w:pPr>
       <w:r>
         <w:rPr>
@@ -5485,9 +5277,6 @@
           <w:numId w:val="0"/>
         </w:numPr>
         <w:ind w:left="648" w:hanging="648"/>
-        <w:rPr>
-          <w:rFonts w:hint="eastAsia"/>
-        </w:rPr>
       </w:pPr>
       <w:bookmarkStart w:id="18" w:name="_Toc193729716"/>
       <w:r>
@@ -5535,20 +5324,8 @@
         </w:rPr>
       </w:pPr>
     </w:p>
-    <w:p>
-      <w:pPr>
-        <w:rPr>
-          <w:rFonts w:hint="eastAsia"/>
-        </w:rPr>
-      </w:pPr>
-    </w:p>
-    <w:p>
-      <w:pPr>
-        <w:rPr>
-          <w:rFonts w:hint="eastAsia"/>
-        </w:rPr>
-      </w:pPr>
-    </w:p>
+    <w:p/>
+    <w:p/>
     <w:p>
       <w:pPr>
         <w:pStyle w:val="Heading2"/>
@@ -5557,9 +5334,6 @@
           <w:numId w:val="0"/>
         </w:numPr>
         <w:ind w:left="648" w:hanging="648"/>
-        <w:rPr>
-          <w:rFonts w:hint="eastAsia"/>
-        </w:rPr>
       </w:pPr>
       <w:r>
         <w:lastRenderedPageBreak/>
@@ -5631,9 +5405,6 @@
           <w:ilvl w:val="0"/>
           <w:numId w:val="0"/>
         </w:numPr>
-        <w:rPr>
-          <w:rFonts w:hint="eastAsia"/>
-        </w:rPr>
       </w:pPr>
       <w:r>
         <w:t xml:space="preserve">   </w:t>
@@ -5673,9 +5444,6 @@
           <w:ilvl w:val="0"/>
           <w:numId w:val="0"/>
         </w:numPr>
-        <w:rPr>
-          <w:rFonts w:hint="eastAsia"/>
-        </w:rPr>
       </w:pPr>
       <w:r>
         <w:t xml:space="preserve">   </w:t>
@@ -6334,9 +6102,6 @@
           <w:ilvl w:val="0"/>
           <w:numId w:val="0"/>
         </w:numPr>
-        <w:rPr>
-          <w:rFonts w:hint="eastAsia"/>
-        </w:rPr>
       </w:pPr>
       <w:bookmarkStart w:id="27" w:name="_Toc193729725"/>
       <w:r>
@@ -6775,105 +6540,23 @@
     <w:p/>
     <w:tbl>
       <w:tblPr>
+        <w:tblStyle w:val="GridTable1Light"/>
         <w:tblW w:w="0" w:type="auto"/>
-        <w:tblCellSpacing w:w="15" w:type="dxa"/>
-        <w:tblCellMar>
-          <w:top w:w="15" w:type="dxa"/>
-          <w:left w:w="15" w:type="dxa"/>
-          <w:bottom w:w="15" w:type="dxa"/>
-          <w:right w:w="15" w:type="dxa"/>
-        </w:tblCellMar>
         <w:tblLook w:val="04A0" w:firstRow="1" w:lastRow="0" w:firstColumn="1" w:lastColumn="0" w:noHBand="0" w:noVBand="1"/>
       </w:tblPr>
       <w:tblGrid>
-        <w:gridCol w:w="3300"/>
-        <w:gridCol w:w="1290"/>
-        <w:gridCol w:w="4770"/>
+        <w:gridCol w:w="3365"/>
+        <w:gridCol w:w="1260"/>
+        <w:gridCol w:w="4725"/>
       </w:tblGrid>
       <w:tr>
         <w:trPr>
-          <w:tblHeader/>
-          <w:tblCellSpacing w:w="15" w:type="dxa"/>
+          <w:cnfStyle w:val="100000000000" w:firstRow="1" w:lastRow="0" w:firstColumn="0" w:lastColumn="0" w:oddVBand="0" w:evenVBand="0" w:oddHBand="0" w:evenHBand="0" w:firstRowFirstColumn="0" w:firstRowLastColumn="0" w:lastRowFirstColumn="0" w:lastRowLastColumn="0"/>
         </w:trPr>
         <w:tc>
           <w:tcPr>
+            <w:cnfStyle w:val="001000000000" w:firstRow="0" w:lastRow="0" w:firstColumn="1" w:lastColumn="0" w:oddVBand="0" w:evenVBand="0" w:oddHBand="0" w:evenHBand="0" w:firstRowFirstColumn="0" w:firstRowLastColumn="0" w:lastRowFirstColumn="0" w:lastRowLastColumn="0"/>
             <w:tcW w:w="0" w:type="auto"/>
-            <w:vAlign w:val="center"/>
-            <w:hideMark/>
-          </w:tcPr>
-          <w:p>
-            <w:pPr>
-              <w:spacing w:after="0"/>
-              <w:jc w:val="both"/>
-              <w:rPr>
-                <w:b/>
-                <w:bCs/>
-              </w:rPr>
-            </w:pPr>
-            <w:r>
-              <w:rPr>
-                <w:b/>
-                <w:bCs/>
-              </w:rPr>
-              <w:t>Metric</w:t>
-            </w:r>
-          </w:p>
-        </w:tc>
-        <w:tc>
-          <w:tcPr>
-            <w:tcW w:w="1260" w:type="dxa"/>
-            <w:vAlign w:val="center"/>
-            <w:hideMark/>
-          </w:tcPr>
-          <w:p>
-            <w:pPr>
-              <w:jc w:val="both"/>
-              <w:rPr>
-                <w:b/>
-                <w:bCs/>
-              </w:rPr>
-            </w:pPr>
-            <w:r>
-              <w:rPr>
-                <w:b/>
-                <w:bCs/>
-              </w:rPr>
-              <w:t>Value</w:t>
-            </w:r>
-          </w:p>
-        </w:tc>
-        <w:tc>
-          <w:tcPr>
-            <w:tcW w:w="4725" w:type="dxa"/>
-            <w:vAlign w:val="center"/>
-            <w:hideMark/>
-          </w:tcPr>
-          <w:p>
-            <w:pPr>
-              <w:jc w:val="both"/>
-              <w:rPr>
-                <w:b/>
-                <w:bCs/>
-              </w:rPr>
-            </w:pPr>
-            <w:r>
-              <w:rPr>
-                <w:b/>
-                <w:bCs/>
-              </w:rPr>
-              <w:t xml:space="preserve">                      Notes</w:t>
-            </w:r>
-          </w:p>
-        </w:tc>
-      </w:tr>
-      <w:tr>
-        <w:trPr>
-          <w:tblCellSpacing w:w="15" w:type="dxa"/>
-        </w:trPr>
-        <w:tc>
-          <w:tcPr>
-            <w:tcW w:w="0" w:type="auto"/>
-            <w:vAlign w:val="center"/>
             <w:hideMark/>
           </w:tcPr>
           <w:p>
@@ -6881,14 +6564,472 @@
               <w:jc w:val="both"/>
             </w:pPr>
             <w:r>
-              <w:t>Estimated Daily Active Users</w:t>
+              <w:t>Metric</w:t>
             </w:r>
           </w:p>
         </w:tc>
         <w:tc>
           <w:tcPr>
             <w:tcW w:w="1260" w:type="dxa"/>
-            <w:vAlign w:val="center"/>
+            <w:hideMark/>
+          </w:tcPr>
+          <w:p>
+            <w:pPr>
+              <w:jc w:val="both"/>
+              <w:cnfStyle w:val="100000000000" w:firstRow="1" w:lastRow="0" w:firstColumn="0" w:lastColumn="0" w:oddVBand="0" w:evenVBand="0" w:oddHBand="0" w:evenHBand="0" w:firstRowFirstColumn="0" w:firstRowLastColumn="0" w:lastRowFirstColumn="0" w:lastRowLastColumn="0"/>
+              <w:rPr>
+                <w:b w:val="0"/>
+                <w:bCs w:val="0"/>
+              </w:rPr>
+            </w:pPr>
+            <w:r>
+              <w:t>Value</w:t>
+            </w:r>
+          </w:p>
+        </w:tc>
+        <w:tc>
+          <w:tcPr>
+            <w:tcW w:w="4725" w:type="dxa"/>
+            <w:hideMark/>
+          </w:tcPr>
+          <w:p>
+            <w:pPr>
+              <w:jc w:val="both"/>
+              <w:cnfStyle w:val="100000000000" w:firstRow="1" w:lastRow="0" w:firstColumn="0" w:lastColumn="0" w:oddVBand="0" w:evenVBand="0" w:oddHBand="0" w:evenHBand="0" w:firstRowFirstColumn="0" w:firstRowLastColumn="0" w:lastRowFirstColumn="0" w:lastRowLastColumn="0"/>
+              <w:rPr>
+                <w:b w:val="0"/>
+                <w:bCs w:val="0"/>
+              </w:rPr>
+            </w:pPr>
+            <w:r>
+              <w:t xml:space="preserve">                      Notes</w:t>
+            </w:r>
+          </w:p>
+        </w:tc>
+      </w:tr>
+      <w:tr>
+        <w:tc>
+          <w:tcPr>
+            <w:cnfStyle w:val="001000000000" w:firstRow="0" w:lastRow="0" w:firstColumn="1" w:lastColumn="0" w:oddVBand="0" w:evenVBand="0" w:oddHBand="0" w:evenHBand="0" w:firstRowFirstColumn="0" w:firstRowLastColumn="0" w:lastRowFirstColumn="0" w:lastRowLastColumn="0"/>
+            <w:tcW w:w="0" w:type="auto"/>
+            <w:hideMark/>
+          </w:tcPr>
+          <w:p>
+            <w:pPr>
+              <w:jc w:val="both"/>
+              <w:rPr>
+                <w:b w:val="0"/>
+                <w:bCs w:val="0"/>
+              </w:rPr>
+            </w:pPr>
+            <w:r>
+              <w:rPr>
+                <w:b w:val="0"/>
+                <w:bCs w:val="0"/>
+              </w:rPr>
+              <w:t>Estimated Daily Active Users</w:t>
+            </w:r>
+          </w:p>
+        </w:tc>
+        <w:tc>
+          <w:tcPr>
+            <w:tcW w:w="1260" w:type="dxa"/>
+            <w:hideMark/>
+          </w:tcPr>
+          <w:p>
+            <w:pPr>
+              <w:jc w:val="both"/>
+              <w:cnfStyle w:val="000000000000" w:firstRow="0" w:lastRow="0" w:firstColumn="0" w:lastColumn="0" w:oddVBand="0" w:evenVBand="0" w:oddHBand="0" w:evenHBand="0" w:firstRowFirstColumn="0" w:firstRowLastColumn="0" w:lastRowFirstColumn="0" w:lastRowLastColumn="0"/>
+            </w:pPr>
+            <w:r>
+              <w:t xml:space="preserve">150      </w:t>
+            </w:r>
+          </w:p>
+        </w:tc>
+        <w:tc>
+          <w:tcPr>
+            <w:tcW w:w="4725" w:type="dxa"/>
+            <w:hideMark/>
+          </w:tcPr>
+          <w:p>
+            <w:pPr>
+              <w:jc w:val="both"/>
+              <w:cnfStyle w:val="000000000000" w:firstRow="0" w:lastRow="0" w:firstColumn="0" w:lastColumn="0" w:oddVBand="0" w:evenVBand="0" w:oddHBand="0" w:evenHBand="0" w:firstRowFirstColumn="0" w:firstRowLastColumn="0" w:lastRowFirstColumn="0" w:lastRowLastColumn="0"/>
+            </w:pPr>
+            <w:r>
+              <w:t xml:space="preserve">     Active business students visiting the platform</w:t>
+            </w:r>
+          </w:p>
+        </w:tc>
+      </w:tr>
+      <w:tr>
+        <w:tc>
+          <w:tcPr>
+            <w:cnfStyle w:val="001000000000" w:firstRow="0" w:lastRow="0" w:firstColumn="1" w:lastColumn="0" w:oddVBand="0" w:evenVBand="0" w:oddHBand="0" w:evenHBand="0" w:firstRowFirstColumn="0" w:firstRowLastColumn="0" w:lastRowFirstColumn="0" w:lastRowLastColumn="0"/>
+            <w:tcW w:w="0" w:type="auto"/>
+            <w:hideMark/>
+          </w:tcPr>
+          <w:p>
+            <w:pPr>
+              <w:jc w:val="both"/>
+              <w:rPr>
+                <w:b w:val="0"/>
+                <w:bCs w:val="0"/>
+              </w:rPr>
+            </w:pPr>
+            <w:r>
+              <w:rPr>
+                <w:b w:val="0"/>
+                <w:bCs w:val="0"/>
+              </w:rPr>
+              <w:t>Page Views per User per Day</w:t>
+            </w:r>
+          </w:p>
+        </w:tc>
+        <w:tc>
+          <w:tcPr>
+            <w:tcW w:w="1260" w:type="dxa"/>
+            <w:hideMark/>
+          </w:tcPr>
+          <w:p>
+            <w:pPr>
+              <w:jc w:val="both"/>
+              <w:cnfStyle w:val="000000000000" w:firstRow="0" w:lastRow="0" w:firstColumn="0" w:lastColumn="0" w:oddVBand="0" w:evenVBand="0" w:oddHBand="0" w:evenHBand="0" w:firstRowFirstColumn="0" w:firstRowLastColumn="0" w:lastRowFirstColumn="0" w:lastRowLastColumn="0"/>
+            </w:pPr>
+            <w:r>
+              <w:t xml:space="preserve">  4</w:t>
+            </w:r>
+          </w:p>
+        </w:tc>
+        <w:tc>
+          <w:tcPr>
+            <w:tcW w:w="4725" w:type="dxa"/>
+            <w:hideMark/>
+          </w:tcPr>
+          <w:p>
+            <w:pPr>
+              <w:jc w:val="both"/>
+              <w:cnfStyle w:val="000000000000" w:firstRow="0" w:lastRow="0" w:firstColumn="0" w:lastColumn="0" w:oddVBand="0" w:evenVBand="0" w:oddHBand="0" w:evenHBand="0" w:firstRowFirstColumn="0" w:firstRowLastColumn="0" w:lastRowFirstColumn="0" w:lastRowLastColumn="0"/>
+            </w:pPr>
+            <w:r>
+              <w:t xml:space="preserve">    Students browse around different pages</w:t>
+            </w:r>
+          </w:p>
+        </w:tc>
+      </w:tr>
+      <w:tr>
+        <w:tc>
+          <w:tcPr>
+            <w:cnfStyle w:val="001000000000" w:firstRow="0" w:lastRow="0" w:firstColumn="1" w:lastColumn="0" w:oddVBand="0" w:evenVBand="0" w:oddHBand="0" w:evenHBand="0" w:firstRowFirstColumn="0" w:firstRowLastColumn="0" w:lastRowFirstColumn="0" w:lastRowLastColumn="0"/>
+            <w:tcW w:w="0" w:type="auto"/>
+            <w:hideMark/>
+          </w:tcPr>
+          <w:p>
+            <w:pPr>
+              <w:rPr>
+                <w:b w:val="0"/>
+                <w:bCs w:val="0"/>
+              </w:rPr>
+            </w:pPr>
+            <w:r>
+              <w:rPr>
+                <w:b w:val="0"/>
+                <w:bCs w:val="0"/>
+              </w:rPr>
+              <w:t>Total Daily Page Views</w:t>
+            </w:r>
+          </w:p>
+        </w:tc>
+        <w:tc>
+          <w:tcPr>
+            <w:tcW w:w="1260" w:type="dxa"/>
+            <w:hideMark/>
+          </w:tcPr>
+          <w:p>
+            <w:pPr>
+              <w:cnfStyle w:val="000000000000" w:firstRow="0" w:lastRow="0" w:firstColumn="0" w:lastColumn="0" w:oddVBand="0" w:evenVBand="0" w:oddHBand="0" w:evenHBand="0" w:firstRowFirstColumn="0" w:firstRowLastColumn="0" w:lastRowFirstColumn="0" w:lastRowLastColumn="0"/>
+            </w:pPr>
+            <w:r>
+              <w:t>600</w:t>
+            </w:r>
+          </w:p>
+        </w:tc>
+        <w:tc>
+          <w:tcPr>
+            <w:tcW w:w="4725" w:type="dxa"/>
+            <w:hideMark/>
+          </w:tcPr>
+          <w:p>
+            <w:pPr>
+              <w:cnfStyle w:val="000000000000" w:firstRow="0" w:lastRow="0" w:firstColumn="0" w:lastColumn="0" w:oddVBand="0" w:evenVBand="0" w:oddHBand="0" w:evenHBand="0" w:firstRowFirstColumn="0" w:firstRowLastColumn="0" w:lastRowFirstColumn="0" w:lastRowLastColumn="0"/>
+            </w:pPr>
+            <w:r>
+              <w:t>150 users × 4 pages</w:t>
+            </w:r>
+          </w:p>
+        </w:tc>
+      </w:tr>
+      <w:tr>
+        <w:tc>
+          <w:tcPr>
+            <w:cnfStyle w:val="001000000000" w:firstRow="0" w:lastRow="0" w:firstColumn="1" w:lastColumn="0" w:oddVBand="0" w:evenVBand="0" w:oddHBand="0" w:evenHBand="0" w:firstRowFirstColumn="0" w:firstRowLastColumn="0" w:lastRowFirstColumn="0" w:lastRowLastColumn="0"/>
+            <w:tcW w:w="0" w:type="auto"/>
+            <w:hideMark/>
+          </w:tcPr>
+          <w:p>
+            <w:pPr>
+              <w:rPr>
+                <w:b w:val="0"/>
+                <w:bCs w:val="0"/>
+              </w:rPr>
+            </w:pPr>
+            <w:r>
+              <w:rPr>
+                <w:b w:val="0"/>
+                <w:bCs w:val="0"/>
+              </w:rPr>
+              <w:t>CPM (Cost per 1000 Impressions)</w:t>
+            </w:r>
+          </w:p>
+        </w:tc>
+        <w:tc>
+          <w:tcPr>
+            <w:tcW w:w="1260" w:type="dxa"/>
+            <w:hideMark/>
+          </w:tcPr>
+          <w:p>
+            <w:pPr>
+              <w:cnfStyle w:val="000000000000" w:firstRow="0" w:lastRow="0" w:firstColumn="0" w:lastColumn="0" w:oddVBand="0" w:evenVBand="0" w:oddHBand="0" w:evenHBand="0" w:firstRowFirstColumn="0" w:firstRowLastColumn="0" w:lastRowFirstColumn="0" w:lastRowLastColumn="0"/>
+            </w:pPr>
+            <w:r>
+              <w:t>$2.00</w:t>
+            </w:r>
+          </w:p>
+        </w:tc>
+        <w:tc>
+          <w:tcPr>
+            <w:tcW w:w="4725" w:type="dxa"/>
+            <w:hideMark/>
+          </w:tcPr>
+          <w:p>
+            <w:pPr>
+              <w:cnfStyle w:val="000000000000" w:firstRow="0" w:lastRow="0" w:firstColumn="0" w:lastColumn="0" w:oddVBand="0" w:evenVBand="0" w:oddHBand="0" w:evenHBand="0" w:firstRowFirstColumn="0" w:firstRowLastColumn="0" w:lastRowFirstColumn="0" w:lastRowLastColumn="0"/>
+            </w:pPr>
+            <w:r>
+              <w:t>Conservative AdSense estimate for educational content</w:t>
+            </w:r>
+          </w:p>
+        </w:tc>
+      </w:tr>
+      <w:tr>
+        <w:tc>
+          <w:tcPr>
+            <w:cnfStyle w:val="001000000000" w:firstRow="0" w:lastRow="0" w:firstColumn="1" w:lastColumn="0" w:oddVBand="0" w:evenVBand="0" w:oddHBand="0" w:evenHBand="0" w:firstRowFirstColumn="0" w:firstRowLastColumn="0" w:lastRowFirstColumn="0" w:lastRowLastColumn="0"/>
+            <w:tcW w:w="0" w:type="auto"/>
+            <w:hideMark/>
+          </w:tcPr>
+          <w:p>
+            <w:pPr>
+              <w:rPr>
+                <w:b w:val="0"/>
+                <w:bCs w:val="0"/>
+              </w:rPr>
+            </w:pPr>
+            <w:r>
+              <w:rPr>
+                <w:b w:val="0"/>
+                <w:bCs w:val="0"/>
+              </w:rPr>
+              <w:lastRenderedPageBreak/>
+              <w:t>Daily Ad Revenue</w:t>
+            </w:r>
+          </w:p>
+        </w:tc>
+        <w:tc>
+          <w:tcPr>
+            <w:tcW w:w="1260" w:type="dxa"/>
+            <w:hideMark/>
+          </w:tcPr>
+          <w:p>
+            <w:pPr>
+              <w:cnfStyle w:val="000000000000" w:firstRow="0" w:lastRow="0" w:firstColumn="0" w:lastColumn="0" w:oddVBand="0" w:evenVBand="0" w:oddHBand="0" w:evenHBand="0" w:firstRowFirstColumn="0" w:firstRowLastColumn="0" w:lastRowFirstColumn="0" w:lastRowLastColumn="0"/>
+            </w:pPr>
+            <w:r>
+              <w:t>$1.20</w:t>
+            </w:r>
+          </w:p>
+        </w:tc>
+        <w:tc>
+          <w:tcPr>
+            <w:tcW w:w="4725" w:type="dxa"/>
+            <w:hideMark/>
+          </w:tcPr>
+          <w:p>
+            <w:pPr>
+              <w:cnfStyle w:val="000000000000" w:firstRow="0" w:lastRow="0" w:firstColumn="0" w:lastColumn="0" w:oddVBand="0" w:evenVBand="0" w:oddHBand="0" w:evenHBand="0" w:firstRowFirstColumn="0" w:firstRowLastColumn="0" w:lastRowFirstColumn="0" w:lastRowLastColumn="0"/>
+            </w:pPr>
+            <w:r>
+              <w:t>(600 ÷ 1000) × $2.00</w:t>
+            </w:r>
+          </w:p>
+        </w:tc>
+      </w:tr>
+      <w:tr>
+        <w:tc>
+          <w:tcPr>
+            <w:cnfStyle w:val="001000000000" w:firstRow="0" w:lastRow="0" w:firstColumn="1" w:lastColumn="0" w:oddVBand="0" w:evenVBand="0" w:oddHBand="0" w:evenHBand="0" w:firstRowFirstColumn="0" w:firstRowLastColumn="0" w:lastRowFirstColumn="0" w:lastRowLastColumn="0"/>
+            <w:tcW w:w="0" w:type="auto"/>
+            <w:hideMark/>
+          </w:tcPr>
+          <w:p>
+            <w:pPr>
+              <w:rPr>
+                <w:b w:val="0"/>
+                <w:bCs w:val="0"/>
+              </w:rPr>
+            </w:pPr>
+            <w:r>
+              <w:rPr>
+                <w:b w:val="0"/>
+                <w:bCs w:val="0"/>
+              </w:rPr>
+              <w:t>Monthly Ad Revenue</w:t>
+            </w:r>
+          </w:p>
+        </w:tc>
+        <w:tc>
+          <w:tcPr>
+            <w:tcW w:w="1260" w:type="dxa"/>
+            <w:hideMark/>
+          </w:tcPr>
+          <w:p>
+            <w:pPr>
+              <w:cnfStyle w:val="000000000000" w:firstRow="0" w:lastRow="0" w:firstColumn="0" w:lastColumn="0" w:oddVBand="0" w:evenVBand="0" w:oddHBand="0" w:evenHBand="0" w:firstRowFirstColumn="0" w:firstRowLastColumn="0" w:lastRowFirstColumn="0" w:lastRowLastColumn="0"/>
+            </w:pPr>
+            <w:r>
+              <w:t>$36</w:t>
+            </w:r>
+          </w:p>
+        </w:tc>
+        <w:tc>
+          <w:tcPr>
+            <w:tcW w:w="4725" w:type="dxa"/>
+            <w:hideMark/>
+          </w:tcPr>
+          <w:p>
+            <w:pPr>
+              <w:cnfStyle w:val="000000000000" w:firstRow="0" w:lastRow="0" w:firstColumn="0" w:lastColumn="0" w:oddVBand="0" w:evenVBand="0" w:oddHBand="0" w:evenHBand="0" w:firstRowFirstColumn="0" w:firstRowLastColumn="0" w:lastRowFirstColumn="0" w:lastRowLastColumn="0"/>
+            </w:pPr>
+            <w:r>
+              <w:t>$1.20 × 30 days</w:t>
+            </w:r>
+          </w:p>
+        </w:tc>
+      </w:tr>
+      <w:tr>
+        <w:tc>
+          <w:tcPr>
+            <w:cnfStyle w:val="001000000000" w:firstRow="0" w:lastRow="0" w:firstColumn="1" w:lastColumn="0" w:oddVBand="0" w:evenVBand="0" w:oddHBand="0" w:evenHBand="0" w:firstRowFirstColumn="0" w:firstRowLastColumn="0" w:lastRowFirstColumn="0" w:lastRowLastColumn="0"/>
+            <w:tcW w:w="0" w:type="auto"/>
+            <w:hideMark/>
+          </w:tcPr>
+          <w:p>
+            <w:r>
+              <w:rPr>
+                <w:rStyle w:val="Strong"/>
+              </w:rPr>
+              <w:t>Annual Ad Revenue</w:t>
+            </w:r>
+          </w:p>
+        </w:tc>
+        <w:tc>
+          <w:tcPr>
+            <w:tcW w:w="1260" w:type="dxa"/>
+            <w:hideMark/>
+          </w:tcPr>
+          <w:p>
+            <w:pPr>
+              <w:cnfStyle w:val="000000000000" w:firstRow="0" w:lastRow="0" w:firstColumn="0" w:lastColumn="0" w:oddVBand="0" w:evenVBand="0" w:oddHBand="0" w:evenHBand="0" w:firstRowFirstColumn="0" w:firstRowLastColumn="0" w:lastRowFirstColumn="0" w:lastRowLastColumn="0"/>
+              <w:rPr>
+                <w:b/>
+                <w:bCs/>
+              </w:rPr>
+            </w:pPr>
+            <w:r>
+              <w:rPr>
+                <w:rStyle w:val="Strong"/>
+                <w:b w:val="0"/>
+                <w:bCs w:val="0"/>
+              </w:rPr>
+              <w:t>$432</w:t>
+            </w:r>
+          </w:p>
+        </w:tc>
+        <w:tc>
+          <w:tcPr>
+            <w:tcW w:w="4725" w:type="dxa"/>
+            <w:hideMark/>
+          </w:tcPr>
+          <w:p>
+            <w:pPr>
+              <w:cnfStyle w:val="000000000000" w:firstRow="0" w:lastRow="0" w:firstColumn="0" w:lastColumn="0" w:oddVBand="0" w:evenVBand="0" w:oddHBand="0" w:evenHBand="0" w:firstRowFirstColumn="0" w:firstRowLastColumn="0" w:lastRowFirstColumn="0" w:lastRowLastColumn="0"/>
+            </w:pPr>
+            <w:r>
+              <w:t>$36 × 12 months</w:t>
+            </w:r>
+          </w:p>
+        </w:tc>
+      </w:tr>
+    </w:tbl>
+    <w:p>
+      <w:pPr>
+        <w:pStyle w:val="Heading3"/>
+        <w:jc w:val="both"/>
+        <w:rPr>
+          <w:rStyle w:val="Strong"/>
+          <w:b w:val="0"/>
+          <w:bCs w:val="0"/>
+        </w:rPr>
+      </w:pPr>
+    </w:p>
+    <w:p>
+      <w:pPr>
+        <w:pStyle w:val="Heading3"/>
+        <w:jc w:val="both"/>
+      </w:pPr>
+      <w:r>
+        <w:rPr>
+          <w:rStyle w:val="Strong"/>
+          <w:b w:val="0"/>
+          <w:bCs w:val="0"/>
+        </w:rPr>
+        <w:t>Expected Costs After One Year</w:t>
+      </w:r>
+      <w:r>
+        <w:t xml:space="preserve"> </w:t>
+      </w:r>
+    </w:p>
+    <w:p/>
+    <w:tbl>
+      <w:tblPr>
+        <w:tblStyle w:val="GridTable1Light"/>
+        <w:tblW w:w="0" w:type="auto"/>
+        <w:tblLook w:val="04A0" w:firstRow="1" w:lastRow="0" w:firstColumn="1" w:lastColumn="0" w:noHBand="0" w:noVBand="1"/>
+      </w:tblPr>
+      <w:tblGrid>
+        <w:gridCol w:w="3015"/>
+        <w:gridCol w:w="1371"/>
+        <w:gridCol w:w="4698"/>
+      </w:tblGrid>
+      <w:tr>
+        <w:trPr>
+          <w:cnfStyle w:val="100000000000" w:firstRow="1" w:lastRow="0" w:firstColumn="0" w:lastColumn="0" w:oddVBand="0" w:evenVBand="0" w:oddHBand="0" w:evenHBand="0" w:firstRowFirstColumn="0" w:firstRowLastColumn="0" w:lastRowFirstColumn="0" w:lastRowLastColumn="0"/>
+          <w:trHeight w:val="387"/>
+        </w:trPr>
+        <w:tc>
+          <w:tcPr>
+            <w:cnfStyle w:val="001000000000" w:firstRow="0" w:lastRow="0" w:firstColumn="1" w:lastColumn="0" w:oddVBand="0" w:evenVBand="0" w:oddHBand="0" w:evenHBand="0" w:firstRowFirstColumn="0" w:firstRowLastColumn="0" w:lastRowFirstColumn="0" w:lastRowLastColumn="0"/>
+            <w:tcW w:w="0" w:type="auto"/>
             <w:hideMark/>
           </w:tcPr>
           <w:p>
@@ -6896,14 +7037,824 @@
               <w:jc w:val="both"/>
             </w:pPr>
             <w:r>
-              <w:t xml:space="preserve">150      </w:t>
+              <w:t>Category</w:t>
             </w:r>
           </w:p>
         </w:tc>
         <w:tc>
           <w:tcPr>
-            <w:tcW w:w="4725" w:type="dxa"/>
-            <w:vAlign w:val="center"/>
+            <w:tcW w:w="0" w:type="auto"/>
+            <w:hideMark/>
+          </w:tcPr>
+          <w:p>
+            <w:pPr>
+              <w:jc w:val="both"/>
+              <w:cnfStyle w:val="100000000000" w:firstRow="1" w:lastRow="0" w:firstColumn="0" w:lastColumn="0" w:oddVBand="0" w:evenVBand="0" w:oddHBand="0" w:evenHBand="0" w:firstRowFirstColumn="0" w:firstRowLastColumn="0" w:lastRowFirstColumn="0" w:lastRowLastColumn="0"/>
+              <w:rPr>
+                <w:b w:val="0"/>
+                <w:bCs w:val="0"/>
+              </w:rPr>
+            </w:pPr>
+            <w:r>
+              <w:t xml:space="preserve">    Cost (JD)</w:t>
+            </w:r>
+          </w:p>
+        </w:tc>
+        <w:tc>
+          <w:tcPr>
+            <w:tcW w:w="0" w:type="auto"/>
+            <w:hideMark/>
+          </w:tcPr>
+          <w:p>
+            <w:pPr>
+              <w:jc w:val="both"/>
+              <w:cnfStyle w:val="100000000000" w:firstRow="1" w:lastRow="0" w:firstColumn="0" w:lastColumn="0" w:oddVBand="0" w:evenVBand="0" w:oddHBand="0" w:evenHBand="0" w:firstRowFirstColumn="0" w:firstRowLastColumn="0" w:lastRowFirstColumn="0" w:lastRowLastColumn="0"/>
+              <w:rPr>
+                <w:b w:val="0"/>
+                <w:bCs w:val="0"/>
+              </w:rPr>
+            </w:pPr>
+            <w:r>
+              <w:t xml:space="preserve">                                    Notes</w:t>
+            </w:r>
+          </w:p>
+        </w:tc>
+      </w:tr>
+      <w:tr>
+        <w:tc>
+          <w:tcPr>
+            <w:cnfStyle w:val="001000000000" w:firstRow="0" w:lastRow="0" w:firstColumn="1" w:lastColumn="0" w:oddVBand="0" w:evenVBand="0" w:oddHBand="0" w:evenHBand="0" w:firstRowFirstColumn="0" w:firstRowLastColumn="0" w:lastRowFirstColumn="0" w:lastRowLastColumn="0"/>
+            <w:tcW w:w="0" w:type="auto"/>
+            <w:hideMark/>
+          </w:tcPr>
+          <w:p>
+            <w:pPr>
+              <w:jc w:val="both"/>
+              <w:rPr>
+                <w:b w:val="0"/>
+                <w:bCs w:val="0"/>
+              </w:rPr>
+            </w:pPr>
+            <w:r>
+              <w:rPr>
+                <w:b w:val="0"/>
+                <w:bCs w:val="0"/>
+              </w:rPr>
+              <w:t>Microsoft Office Suite</w:t>
+            </w:r>
+          </w:p>
+        </w:tc>
+        <w:tc>
+          <w:tcPr>
+            <w:tcW w:w="0" w:type="auto"/>
+            <w:hideMark/>
+          </w:tcPr>
+          <w:p>
+            <w:pPr>
+              <w:jc w:val="both"/>
+              <w:cnfStyle w:val="000000000000" w:firstRow="0" w:lastRow="0" w:firstColumn="0" w:lastColumn="0" w:oddVBand="0" w:evenVBand="0" w:oddHBand="0" w:evenHBand="0" w:firstRowFirstColumn="0" w:firstRowLastColumn="0" w:lastRowFirstColumn="0" w:lastRowLastColumn="0"/>
+            </w:pPr>
+            <w:r>
+              <w:t xml:space="preserve">      250  </w:t>
+            </w:r>
+          </w:p>
+        </w:tc>
+        <w:tc>
+          <w:tcPr>
+            <w:tcW w:w="0" w:type="auto"/>
+            <w:hideMark/>
+          </w:tcPr>
+          <w:p>
+            <w:pPr>
+              <w:jc w:val="both"/>
+              <w:cnfStyle w:val="000000000000" w:firstRow="0" w:lastRow="0" w:firstColumn="0" w:lastColumn="0" w:oddVBand="0" w:evenVBand="0" w:oddHBand="0" w:evenHBand="0" w:firstRowFirstColumn="0" w:firstRowLastColumn="0" w:lastRowFirstColumn="0" w:lastRowLastColumn="0"/>
+            </w:pPr>
+            <w:r>
+              <w:t xml:space="preserve">                              Software cost</w:t>
+            </w:r>
+          </w:p>
+        </w:tc>
+      </w:tr>
+      <w:tr>
+        <w:tc>
+          <w:tcPr>
+            <w:cnfStyle w:val="001000000000" w:firstRow="0" w:lastRow="0" w:firstColumn="1" w:lastColumn="0" w:oddVBand="0" w:evenVBand="0" w:oddHBand="0" w:evenHBand="0" w:firstRowFirstColumn="0" w:firstRowLastColumn="0" w:lastRowFirstColumn="0" w:lastRowLastColumn="0"/>
+            <w:tcW w:w="0" w:type="auto"/>
+            <w:hideMark/>
+          </w:tcPr>
+          <w:p>
+            <w:pPr>
+              <w:jc w:val="both"/>
+              <w:rPr>
+                <w:b w:val="0"/>
+                <w:bCs w:val="0"/>
+              </w:rPr>
+            </w:pPr>
+            <w:r>
+              <w:rPr>
+                <w:b w:val="0"/>
+                <w:bCs w:val="0"/>
+              </w:rPr>
+              <w:t>Adobe Photoshop</w:t>
+            </w:r>
+          </w:p>
+        </w:tc>
+        <w:tc>
+          <w:tcPr>
+            <w:tcW w:w="0" w:type="auto"/>
+            <w:hideMark/>
+          </w:tcPr>
+          <w:p>
+            <w:pPr>
+              <w:jc w:val="both"/>
+              <w:cnfStyle w:val="000000000000" w:firstRow="0" w:lastRow="0" w:firstColumn="0" w:lastColumn="0" w:oddVBand="0" w:evenVBand="0" w:oddHBand="0" w:evenHBand="0" w:firstRowFirstColumn="0" w:firstRowLastColumn="0" w:lastRowFirstColumn="0" w:lastRowLastColumn="0"/>
+            </w:pPr>
+            <w:r>
+              <w:t xml:space="preserve">      300</w:t>
+            </w:r>
+          </w:p>
+        </w:tc>
+        <w:tc>
+          <w:tcPr>
+            <w:tcW w:w="0" w:type="auto"/>
+            <w:hideMark/>
+          </w:tcPr>
+          <w:p>
+            <w:pPr>
+              <w:jc w:val="both"/>
+              <w:cnfStyle w:val="000000000000" w:firstRow="0" w:lastRow="0" w:firstColumn="0" w:lastColumn="0" w:oddVBand="0" w:evenVBand="0" w:oddHBand="0" w:evenHBand="0" w:firstRowFirstColumn="0" w:firstRowLastColumn="0" w:lastRowFirstColumn="0" w:lastRowLastColumn="0"/>
+            </w:pPr>
+            <w:r>
+              <w:t xml:space="preserve">                              Software cost</w:t>
+            </w:r>
+          </w:p>
+        </w:tc>
+      </w:tr>
+      <w:tr>
+        <w:tc>
+          <w:tcPr>
+            <w:cnfStyle w:val="001000000000" w:firstRow="0" w:lastRow="0" w:firstColumn="1" w:lastColumn="0" w:oddVBand="0" w:evenVBand="0" w:oddHBand="0" w:evenHBand="0" w:firstRowFirstColumn="0" w:firstRowLastColumn="0" w:lastRowFirstColumn="0" w:lastRowLastColumn="0"/>
+            <w:tcW w:w="0" w:type="auto"/>
+            <w:hideMark/>
+          </w:tcPr>
+          <w:p>
+            <w:pPr>
+              <w:jc w:val="both"/>
+              <w:rPr>
+                <w:b w:val="0"/>
+                <w:bCs w:val="0"/>
+              </w:rPr>
+            </w:pPr>
+            <w:r>
+              <w:rPr>
+                <w:b w:val="0"/>
+                <w:bCs w:val="0"/>
+              </w:rPr>
+              <w:t>Adobe Acrobat PDF Reader</w:t>
+            </w:r>
+          </w:p>
+        </w:tc>
+        <w:tc>
+          <w:tcPr>
+            <w:tcW w:w="0" w:type="auto"/>
+            <w:hideMark/>
+          </w:tcPr>
+          <w:p>
+            <w:pPr>
+              <w:jc w:val="both"/>
+              <w:cnfStyle w:val="000000000000" w:firstRow="0" w:lastRow="0" w:firstColumn="0" w:lastColumn="0" w:oddVBand="0" w:evenVBand="0" w:oddHBand="0" w:evenHBand="0" w:firstRowFirstColumn="0" w:firstRowLastColumn="0" w:lastRowFirstColumn="0" w:lastRowLastColumn="0"/>
+            </w:pPr>
+            <w:r>
+              <w:t xml:space="preserve">       80</w:t>
+            </w:r>
+          </w:p>
+        </w:tc>
+        <w:tc>
+          <w:tcPr>
+            <w:tcW w:w="0" w:type="auto"/>
+            <w:hideMark/>
+          </w:tcPr>
+          <w:p>
+            <w:pPr>
+              <w:jc w:val="both"/>
+              <w:cnfStyle w:val="000000000000" w:firstRow="0" w:lastRow="0" w:firstColumn="0" w:lastColumn="0" w:oddVBand="0" w:evenVBand="0" w:oddHBand="0" w:evenHBand="0" w:firstRowFirstColumn="0" w:firstRowLastColumn="0" w:lastRowFirstColumn="0" w:lastRowLastColumn="0"/>
+            </w:pPr>
+            <w:r>
+              <w:t xml:space="preserve">                              Software cost</w:t>
+            </w:r>
+          </w:p>
+        </w:tc>
+      </w:tr>
+      <w:tr>
+        <w:tc>
+          <w:tcPr>
+            <w:cnfStyle w:val="001000000000" w:firstRow="0" w:lastRow="0" w:firstColumn="1" w:lastColumn="0" w:oddVBand="0" w:evenVBand="0" w:oddHBand="0" w:evenHBand="0" w:firstRowFirstColumn="0" w:firstRowLastColumn="0" w:lastRowFirstColumn="0" w:lastRowLastColumn="0"/>
+            <w:tcW w:w="0" w:type="auto"/>
+            <w:hideMark/>
+          </w:tcPr>
+          <w:p>
+            <w:pPr>
+              <w:jc w:val="both"/>
+              <w:rPr>
+                <w:b w:val="0"/>
+                <w:bCs w:val="0"/>
+              </w:rPr>
+            </w:pPr>
+            <w:r>
+              <w:rPr>
+                <w:b w:val="0"/>
+                <w:bCs w:val="0"/>
+              </w:rPr>
+              <w:t>Draw.io Premium</w:t>
+            </w:r>
+          </w:p>
+        </w:tc>
+        <w:tc>
+          <w:tcPr>
+            <w:tcW w:w="0" w:type="auto"/>
+            <w:hideMark/>
+          </w:tcPr>
+          <w:p>
+            <w:pPr>
+              <w:jc w:val="both"/>
+              <w:cnfStyle w:val="000000000000" w:firstRow="0" w:lastRow="0" w:firstColumn="0" w:lastColumn="0" w:oddVBand="0" w:evenVBand="0" w:oddHBand="0" w:evenHBand="0" w:firstRowFirstColumn="0" w:firstRowLastColumn="0" w:lastRowFirstColumn="0" w:lastRowLastColumn="0"/>
+            </w:pPr>
+            <w:r>
+              <w:t xml:space="preserve">       50</w:t>
+            </w:r>
+          </w:p>
+        </w:tc>
+        <w:tc>
+          <w:tcPr>
+            <w:tcW w:w="0" w:type="auto"/>
+            <w:hideMark/>
+          </w:tcPr>
+          <w:p>
+            <w:pPr>
+              <w:jc w:val="both"/>
+              <w:cnfStyle w:val="000000000000" w:firstRow="0" w:lastRow="0" w:firstColumn="0" w:lastColumn="0" w:oddVBand="0" w:evenVBand="0" w:oddHBand="0" w:evenHBand="0" w:firstRowFirstColumn="0" w:firstRowLastColumn="0" w:lastRowFirstColumn="0" w:lastRowLastColumn="0"/>
+            </w:pPr>
+            <w:r>
+              <w:t xml:space="preserve">                             Optional upgrade</w:t>
+            </w:r>
+          </w:p>
+        </w:tc>
+      </w:tr>
+      <w:tr>
+        <w:tc>
+          <w:tcPr>
+            <w:cnfStyle w:val="001000000000" w:firstRow="0" w:lastRow="0" w:firstColumn="1" w:lastColumn="0" w:oddVBand="0" w:evenVBand="0" w:oddHBand="0" w:evenHBand="0" w:firstRowFirstColumn="0" w:firstRowLastColumn="0" w:lastRowFirstColumn="0" w:lastRowLastColumn="0"/>
+            <w:tcW w:w="0" w:type="auto"/>
+            <w:hideMark/>
+          </w:tcPr>
+          <w:p>
+            <w:pPr>
+              <w:jc w:val="both"/>
+              <w:rPr>
+                <w:b w:val="0"/>
+                <w:bCs w:val="0"/>
+              </w:rPr>
+            </w:pPr>
+            <w:r>
+              <w:rPr>
+                <w:b w:val="0"/>
+                <w:bCs w:val="0"/>
+              </w:rPr>
+              <w:t>Laptops for Dev Team (3)</w:t>
+            </w:r>
+          </w:p>
+        </w:tc>
+        <w:tc>
+          <w:tcPr>
+            <w:tcW w:w="0" w:type="auto"/>
+            <w:hideMark/>
+          </w:tcPr>
+          <w:p>
+            <w:pPr>
+              <w:jc w:val="both"/>
+              <w:cnfStyle w:val="000000000000" w:firstRow="0" w:lastRow="0" w:firstColumn="0" w:lastColumn="0" w:oddVBand="0" w:evenVBand="0" w:oddHBand="0" w:evenHBand="0" w:firstRowFirstColumn="0" w:firstRowLastColumn="0" w:lastRowFirstColumn="0" w:lastRowLastColumn="0"/>
+            </w:pPr>
+            <w:r>
+              <w:t xml:space="preserve">     2,100</w:t>
+            </w:r>
+          </w:p>
+        </w:tc>
+        <w:tc>
+          <w:tcPr>
+            <w:tcW w:w="0" w:type="auto"/>
+            <w:hideMark/>
+          </w:tcPr>
+          <w:p>
+            <w:pPr>
+              <w:jc w:val="both"/>
+              <w:cnfStyle w:val="000000000000" w:firstRow="0" w:lastRow="0" w:firstColumn="0" w:lastColumn="0" w:oddVBand="0" w:evenVBand="0" w:oddHBand="0" w:evenHBand="0" w:firstRowFirstColumn="0" w:firstRowLastColumn="0" w:lastRowFirstColumn="0" w:lastRowLastColumn="0"/>
+            </w:pPr>
+            <w:r>
+              <w:t xml:space="preserve">                        Hardware for developers</w:t>
+            </w:r>
+          </w:p>
+        </w:tc>
+      </w:tr>
+      <w:tr>
+        <w:tc>
+          <w:tcPr>
+            <w:cnfStyle w:val="001000000000" w:firstRow="0" w:lastRow="0" w:firstColumn="1" w:lastColumn="0" w:oddVBand="0" w:evenVBand="0" w:oddHBand="0" w:evenHBand="0" w:firstRowFirstColumn="0" w:firstRowLastColumn="0" w:lastRowFirstColumn="0" w:lastRowLastColumn="0"/>
+            <w:tcW w:w="0" w:type="auto"/>
+            <w:hideMark/>
+          </w:tcPr>
+          <w:p>
+            <w:pPr>
+              <w:jc w:val="both"/>
+              <w:rPr>
+                <w:b w:val="0"/>
+                <w:bCs w:val="0"/>
+              </w:rPr>
+            </w:pPr>
+            <w:r>
+              <w:rPr>
+                <w:b w:val="0"/>
+                <w:bCs w:val="0"/>
+              </w:rPr>
+              <w:t>External Hard Drive</w:t>
+            </w:r>
+          </w:p>
+        </w:tc>
+        <w:tc>
+          <w:tcPr>
+            <w:tcW w:w="0" w:type="auto"/>
+            <w:hideMark/>
+          </w:tcPr>
+          <w:p>
+            <w:pPr>
+              <w:jc w:val="both"/>
+              <w:cnfStyle w:val="000000000000" w:firstRow="0" w:lastRow="0" w:firstColumn="0" w:lastColumn="0" w:oddVBand="0" w:evenVBand="0" w:oddHBand="0" w:evenHBand="0" w:firstRowFirstColumn="0" w:firstRowLastColumn="0" w:lastRowFirstColumn="0" w:lastRowLastColumn="0"/>
+            </w:pPr>
+            <w:r>
+              <w:t xml:space="preserve">      150</w:t>
+            </w:r>
+          </w:p>
+        </w:tc>
+        <w:tc>
+          <w:tcPr>
+            <w:tcW w:w="0" w:type="auto"/>
+            <w:hideMark/>
+          </w:tcPr>
+          <w:p>
+            <w:pPr>
+              <w:jc w:val="both"/>
+              <w:cnfStyle w:val="000000000000" w:firstRow="0" w:lastRow="0" w:firstColumn="0" w:lastColumn="0" w:oddVBand="0" w:evenVBand="0" w:oddHBand="0" w:evenHBand="0" w:firstRowFirstColumn="0" w:firstRowLastColumn="0" w:lastRowFirstColumn="0" w:lastRowLastColumn="0"/>
+            </w:pPr>
+            <w:r>
+              <w:t xml:space="preserve">                          Backup and storage</w:t>
+            </w:r>
+          </w:p>
+        </w:tc>
+      </w:tr>
+      <w:tr>
+        <w:tc>
+          <w:tcPr>
+            <w:cnfStyle w:val="001000000000" w:firstRow="0" w:lastRow="0" w:firstColumn="1" w:lastColumn="0" w:oddVBand="0" w:evenVBand="0" w:oddHBand="0" w:evenHBand="0" w:firstRowFirstColumn="0" w:firstRowLastColumn="0" w:lastRowFirstColumn="0" w:lastRowLastColumn="0"/>
+            <w:tcW w:w="0" w:type="auto"/>
+            <w:hideMark/>
+          </w:tcPr>
+          <w:p>
+            <w:pPr>
+              <w:jc w:val="both"/>
+              <w:rPr>
+                <w:b w:val="0"/>
+                <w:bCs w:val="0"/>
+              </w:rPr>
+            </w:pPr>
+            <w:r>
+              <w:rPr>
+                <w:b w:val="0"/>
+                <w:bCs w:val="0"/>
+              </w:rPr>
+              <w:t>High-Speed Internet</w:t>
+            </w:r>
+          </w:p>
+        </w:tc>
+        <w:tc>
+          <w:tcPr>
+            <w:tcW w:w="0" w:type="auto"/>
+            <w:hideMark/>
+          </w:tcPr>
+          <w:p>
+            <w:pPr>
+              <w:jc w:val="both"/>
+              <w:cnfStyle w:val="000000000000" w:firstRow="0" w:lastRow="0" w:firstColumn="0" w:lastColumn="0" w:oddVBand="0" w:evenVBand="0" w:oddHBand="0" w:evenHBand="0" w:firstRowFirstColumn="0" w:firstRowLastColumn="0" w:lastRowFirstColumn="0" w:lastRowLastColumn="0"/>
+            </w:pPr>
+            <w:r>
+              <w:t xml:space="preserve">      200</w:t>
+            </w:r>
+          </w:p>
+        </w:tc>
+        <w:tc>
+          <w:tcPr>
+            <w:tcW w:w="0" w:type="auto"/>
+            <w:hideMark/>
+          </w:tcPr>
+          <w:p>
+            <w:pPr>
+              <w:jc w:val="both"/>
+              <w:cnfStyle w:val="000000000000" w:firstRow="0" w:lastRow="0" w:firstColumn="0" w:lastColumn="0" w:oddVBand="0" w:evenVBand="0" w:oddHBand="0" w:evenHBand="0" w:firstRowFirstColumn="0" w:firstRowLastColumn="0" w:lastRowFirstColumn="0" w:lastRowLastColumn="0"/>
+            </w:pPr>
+            <w:r>
+              <w:t xml:space="preserve">                                 Yearly plan</w:t>
+            </w:r>
+          </w:p>
+        </w:tc>
+      </w:tr>
+      <w:tr>
+        <w:tc>
+          <w:tcPr>
+            <w:cnfStyle w:val="001000000000" w:firstRow="0" w:lastRow="0" w:firstColumn="1" w:lastColumn="0" w:oddVBand="0" w:evenVBand="0" w:oddHBand="0" w:evenHBand="0" w:firstRowFirstColumn="0" w:firstRowLastColumn="0" w:lastRowFirstColumn="0" w:lastRowLastColumn="0"/>
+            <w:tcW w:w="0" w:type="auto"/>
+            <w:hideMark/>
+          </w:tcPr>
+          <w:p>
+            <w:pPr>
+              <w:jc w:val="both"/>
+              <w:rPr>
+                <w:b w:val="0"/>
+                <w:bCs w:val="0"/>
+              </w:rPr>
+            </w:pPr>
+            <w:r>
+              <w:rPr>
+                <w:b w:val="0"/>
+                <w:bCs w:val="0"/>
+              </w:rPr>
+              <w:t>Domain Registration</w:t>
+            </w:r>
+          </w:p>
+        </w:tc>
+        <w:tc>
+          <w:tcPr>
+            <w:tcW w:w="0" w:type="auto"/>
+            <w:hideMark/>
+          </w:tcPr>
+          <w:p>
+            <w:pPr>
+              <w:jc w:val="both"/>
+              <w:cnfStyle w:val="000000000000" w:firstRow="0" w:lastRow="0" w:firstColumn="0" w:lastColumn="0" w:oddVBand="0" w:evenVBand="0" w:oddHBand="0" w:evenHBand="0" w:firstRowFirstColumn="0" w:firstRowLastColumn="0" w:lastRowFirstColumn="0" w:lastRowLastColumn="0"/>
+            </w:pPr>
+            <w:r>
+              <w:t xml:space="preserve">       15</w:t>
+            </w:r>
+          </w:p>
+        </w:tc>
+        <w:tc>
+          <w:tcPr>
+            <w:tcW w:w="0" w:type="auto"/>
+            <w:hideMark/>
+          </w:tcPr>
+          <w:p>
+            <w:pPr>
+              <w:jc w:val="both"/>
+              <w:cnfStyle w:val="000000000000" w:firstRow="0" w:lastRow="0" w:firstColumn="0" w:lastColumn="0" w:oddVBand="0" w:evenVBand="0" w:oddHBand="0" w:evenHBand="0" w:firstRowFirstColumn="0" w:firstRowLastColumn="0" w:lastRowFirstColumn="0" w:lastRowLastColumn="0"/>
+            </w:pPr>
+            <w:r>
+              <w:t xml:space="preserve">                         Annual domain fee</w:t>
+            </w:r>
+          </w:p>
+        </w:tc>
+      </w:tr>
+      <w:tr>
+        <w:tc>
+          <w:tcPr>
+            <w:cnfStyle w:val="001000000000" w:firstRow="0" w:lastRow="0" w:firstColumn="1" w:lastColumn="0" w:oddVBand="0" w:evenVBand="0" w:oddHBand="0" w:evenHBand="0" w:firstRowFirstColumn="0" w:firstRowLastColumn="0" w:lastRowFirstColumn="0" w:lastRowLastColumn="0"/>
+            <w:tcW w:w="0" w:type="auto"/>
+            <w:hideMark/>
+          </w:tcPr>
+          <w:p>
+            <w:pPr>
+              <w:jc w:val="both"/>
+              <w:rPr>
+                <w:b w:val="0"/>
+                <w:bCs w:val="0"/>
+              </w:rPr>
+            </w:pPr>
+            <w:r>
+              <w:rPr>
+                <w:b w:val="0"/>
+                <w:bCs w:val="0"/>
+              </w:rPr>
+              <w:t>Cloud Hosting (30×12)</w:t>
+            </w:r>
+          </w:p>
+        </w:tc>
+        <w:tc>
+          <w:tcPr>
+            <w:tcW w:w="0" w:type="auto"/>
+            <w:hideMark/>
+          </w:tcPr>
+          <w:p>
+            <w:pPr>
+              <w:jc w:val="both"/>
+              <w:cnfStyle w:val="000000000000" w:firstRow="0" w:lastRow="0" w:firstColumn="0" w:lastColumn="0" w:oddVBand="0" w:evenVBand="0" w:oddHBand="0" w:evenHBand="0" w:firstRowFirstColumn="0" w:firstRowLastColumn="0" w:lastRowFirstColumn="0" w:lastRowLastColumn="0"/>
+            </w:pPr>
+            <w:r>
+              <w:t xml:space="preserve">      360</w:t>
+            </w:r>
+          </w:p>
+        </w:tc>
+        <w:tc>
+          <w:tcPr>
+            <w:tcW w:w="0" w:type="auto"/>
+            <w:hideMark/>
+          </w:tcPr>
+          <w:p>
+            <w:pPr>
+              <w:jc w:val="both"/>
+              <w:cnfStyle w:val="000000000000" w:firstRow="0" w:lastRow="0" w:firstColumn="0" w:lastColumn="0" w:oddVBand="0" w:evenVBand="0" w:oddHBand="0" w:evenHBand="0" w:firstRowFirstColumn="0" w:firstRowLastColumn="0" w:lastRowFirstColumn="0" w:lastRowLastColumn="0"/>
+            </w:pPr>
+            <w:r>
+              <w:t xml:space="preserve">                           Hosting servers</w:t>
+            </w:r>
+          </w:p>
+        </w:tc>
+      </w:tr>
+      <w:tr>
+        <w:tc>
+          <w:tcPr>
+            <w:cnfStyle w:val="001000000000" w:firstRow="0" w:lastRow="0" w:firstColumn="1" w:lastColumn="0" w:oddVBand="0" w:evenVBand="0" w:oddHBand="0" w:evenHBand="0" w:firstRowFirstColumn="0" w:firstRowLastColumn="0" w:lastRowFirstColumn="0" w:lastRowLastColumn="0"/>
+            <w:tcW w:w="0" w:type="auto"/>
+            <w:hideMark/>
+          </w:tcPr>
+          <w:p>
+            <w:pPr>
+              <w:jc w:val="both"/>
+              <w:rPr>
+                <w:b w:val="0"/>
+                <w:bCs w:val="0"/>
+              </w:rPr>
+            </w:pPr>
+            <w:r>
+              <w:rPr>
+                <w:b w:val="0"/>
+                <w:bCs w:val="0"/>
+              </w:rPr>
+              <w:t>SSL Certificate</w:t>
+            </w:r>
+          </w:p>
+        </w:tc>
+        <w:tc>
+          <w:tcPr>
+            <w:tcW w:w="0" w:type="auto"/>
+            <w:hideMark/>
+          </w:tcPr>
+          <w:p>
+            <w:pPr>
+              <w:jc w:val="both"/>
+              <w:cnfStyle w:val="000000000000" w:firstRow="0" w:lastRow="0" w:firstColumn="0" w:lastColumn="0" w:oddVBand="0" w:evenVBand="0" w:oddHBand="0" w:evenHBand="0" w:firstRowFirstColumn="0" w:firstRowLastColumn="0" w:lastRowFirstColumn="0" w:lastRowLastColumn="0"/>
+            </w:pPr>
+            <w:r>
+              <w:t xml:space="preserve">       40</w:t>
+            </w:r>
+          </w:p>
+        </w:tc>
+        <w:tc>
+          <w:tcPr>
+            <w:tcW w:w="0" w:type="auto"/>
+            <w:hideMark/>
+          </w:tcPr>
+          <w:p>
+            <w:pPr>
+              <w:jc w:val="both"/>
+              <w:cnfStyle w:val="000000000000" w:firstRow="0" w:lastRow="0" w:firstColumn="0" w:lastColumn="0" w:oddVBand="0" w:evenVBand="0" w:oddHBand="0" w:evenHBand="0" w:firstRowFirstColumn="0" w:firstRowLastColumn="0" w:lastRowFirstColumn="0" w:lastRowLastColumn="0"/>
+            </w:pPr>
+            <w:r>
+              <w:t xml:space="preserve">                         For HTTPS encryption</w:t>
+            </w:r>
+          </w:p>
+        </w:tc>
+      </w:tr>
+      <w:tr>
+        <w:tc>
+          <w:tcPr>
+            <w:cnfStyle w:val="001000000000" w:firstRow="0" w:lastRow="0" w:firstColumn="1" w:lastColumn="0" w:oddVBand="0" w:evenVBand="0" w:oddHBand="0" w:evenHBand="0" w:firstRowFirstColumn="0" w:firstRowLastColumn="0" w:lastRowFirstColumn="0" w:lastRowLastColumn="0"/>
+            <w:tcW w:w="0" w:type="auto"/>
+            <w:hideMark/>
+          </w:tcPr>
+          <w:p>
+            <w:pPr>
+              <w:jc w:val="both"/>
+              <w:rPr>
+                <w:b w:val="0"/>
+                <w:bCs w:val="0"/>
+              </w:rPr>
+            </w:pPr>
+            <w:r>
+              <w:rPr>
+                <w:b w:val="0"/>
+                <w:bCs w:val="0"/>
+              </w:rPr>
+              <w:t>DB Hosting (20×12)</w:t>
+            </w:r>
+          </w:p>
+        </w:tc>
+        <w:tc>
+          <w:tcPr>
+            <w:tcW w:w="0" w:type="auto"/>
+            <w:hideMark/>
+          </w:tcPr>
+          <w:p>
+            <w:pPr>
+              <w:jc w:val="both"/>
+              <w:cnfStyle w:val="000000000000" w:firstRow="0" w:lastRow="0" w:firstColumn="0" w:lastColumn="0" w:oddVBand="0" w:evenVBand="0" w:oddHBand="0" w:evenHBand="0" w:firstRowFirstColumn="0" w:firstRowLastColumn="0" w:lastRowFirstColumn="0" w:lastRowLastColumn="0"/>
+            </w:pPr>
+            <w:r>
+              <w:t xml:space="preserve">      240</w:t>
+            </w:r>
+          </w:p>
+        </w:tc>
+        <w:tc>
+          <w:tcPr>
+            <w:tcW w:w="0" w:type="auto"/>
+            <w:hideMark/>
+          </w:tcPr>
+          <w:p>
+            <w:pPr>
+              <w:jc w:val="both"/>
+              <w:cnfStyle w:val="000000000000" w:firstRow="0" w:lastRow="0" w:firstColumn="0" w:lastColumn="0" w:oddVBand="0" w:evenVBand="0" w:oddHBand="0" w:evenHBand="0" w:firstRowFirstColumn="0" w:firstRowLastColumn="0" w:lastRowFirstColumn="0" w:lastRowLastColumn="0"/>
+            </w:pPr>
+            <w:r>
+              <w:t xml:space="preserve">                        For MySQL/PostgreSQL</w:t>
+            </w:r>
+          </w:p>
+        </w:tc>
+      </w:tr>
+      <w:tr>
+        <w:tc>
+          <w:tcPr>
+            <w:cnfStyle w:val="001000000000" w:firstRow="0" w:lastRow="0" w:firstColumn="1" w:lastColumn="0" w:oddVBand="0" w:evenVBand="0" w:oddHBand="0" w:evenHBand="0" w:firstRowFirstColumn="0" w:firstRowLastColumn="0" w:lastRowFirstColumn="0" w:lastRowLastColumn="0"/>
+            <w:tcW w:w="0" w:type="auto"/>
+            <w:hideMark/>
+          </w:tcPr>
+          <w:p>
+            <w:pPr>
+              <w:jc w:val="both"/>
+              <w:rPr>
+                <w:b w:val="0"/>
+                <w:bCs w:val="0"/>
+              </w:rPr>
+            </w:pPr>
+            <w:r>
+              <w:rPr>
+                <w:b w:val="0"/>
+                <w:bCs w:val="0"/>
+              </w:rPr>
+              <w:t>Visual Studio Code (25×12)</w:t>
+            </w:r>
+          </w:p>
+        </w:tc>
+        <w:tc>
+          <w:tcPr>
+            <w:tcW w:w="0" w:type="auto"/>
+            <w:hideMark/>
+          </w:tcPr>
+          <w:p>
+            <w:pPr>
+              <w:jc w:val="both"/>
+              <w:cnfStyle w:val="000000000000" w:firstRow="0" w:lastRow="0" w:firstColumn="0" w:lastColumn="0" w:oddVBand="0" w:evenVBand="0" w:oddHBand="0" w:evenHBand="0" w:firstRowFirstColumn="0" w:firstRowLastColumn="0" w:lastRowFirstColumn="0" w:lastRowLastColumn="0"/>
+            </w:pPr>
+            <w:r>
+              <w:t xml:space="preserve">      300</w:t>
+            </w:r>
+          </w:p>
+        </w:tc>
+        <w:tc>
+          <w:tcPr>
+            <w:tcW w:w="0" w:type="auto"/>
+            <w:hideMark/>
+          </w:tcPr>
+          <w:p>
+            <w:pPr>
+              <w:jc w:val="both"/>
+              <w:cnfStyle w:val="000000000000" w:firstRow="0" w:lastRow="0" w:firstColumn="0" w:lastColumn="0" w:oddVBand="0" w:evenVBand="0" w:oddHBand="0" w:evenHBand="0" w:firstRowFirstColumn="0" w:firstRowLastColumn="0" w:lastRowFirstColumn="0" w:lastRowLastColumn="0"/>
+            </w:pPr>
+            <w:r>
+              <w:t xml:space="preserve">          IDE usage (estimated as subscription)</w:t>
+            </w:r>
+          </w:p>
+        </w:tc>
+      </w:tr>
+      <w:tr>
+        <w:tc>
+          <w:tcPr>
+            <w:cnfStyle w:val="001000000000" w:firstRow="0" w:lastRow="0" w:firstColumn="1" w:lastColumn="0" w:oddVBand="0" w:evenVBand="0" w:oddHBand="0" w:evenHBand="0" w:firstRowFirstColumn="0" w:firstRowLastColumn="0" w:lastRowFirstColumn="0" w:lastRowLastColumn="0"/>
+            <w:tcW w:w="0" w:type="auto"/>
+            <w:hideMark/>
+          </w:tcPr>
+          <w:p>
+            <w:pPr>
+              <w:jc w:val="both"/>
+              <w:rPr>
+                <w:b w:val="0"/>
+                <w:bCs w:val="0"/>
+              </w:rPr>
+            </w:pPr>
+            <w:r>
+              <w:rPr>
+                <w:b w:val="0"/>
+                <w:bCs w:val="0"/>
+              </w:rPr>
+              <w:t>Marketing &amp; Brochures</w:t>
+            </w:r>
+          </w:p>
+        </w:tc>
+        <w:tc>
+          <w:tcPr>
+            <w:tcW w:w="0" w:type="auto"/>
+            <w:hideMark/>
+          </w:tcPr>
+          <w:p>
+            <w:pPr>
+              <w:jc w:val="both"/>
+              <w:cnfStyle w:val="000000000000" w:firstRow="0" w:lastRow="0" w:firstColumn="0" w:lastColumn="0" w:oddVBand="0" w:evenVBand="0" w:oddHBand="0" w:evenHBand="0" w:firstRowFirstColumn="0" w:firstRowLastColumn="0" w:lastRowFirstColumn="0" w:lastRowLastColumn="0"/>
+            </w:pPr>
+            <w:r>
+              <w:t xml:space="preserve">      500</w:t>
+            </w:r>
+          </w:p>
+        </w:tc>
+        <w:tc>
+          <w:tcPr>
+            <w:tcW w:w="0" w:type="auto"/>
+            <w:hideMark/>
+          </w:tcPr>
+          <w:p>
+            <w:pPr>
+              <w:jc w:val="both"/>
+              <w:cnfStyle w:val="000000000000" w:firstRow="0" w:lastRow="0" w:firstColumn="0" w:lastColumn="0" w:oddVBand="0" w:evenVBand="0" w:oddHBand="0" w:evenHBand="0" w:firstRowFirstColumn="0" w:firstRowLastColumn="0" w:lastRowFirstColumn="0" w:lastRowLastColumn="0"/>
+            </w:pPr>
+            <w:r>
+              <w:t xml:space="preserve">          Print, QR codes, on-campus marketing</w:t>
+            </w:r>
+          </w:p>
+        </w:tc>
+      </w:tr>
+      <w:tr>
+        <w:tc>
+          <w:tcPr>
+            <w:cnfStyle w:val="001000000000" w:firstRow="0" w:lastRow="0" w:firstColumn="1" w:lastColumn="0" w:oddVBand="0" w:evenVBand="0" w:oddHBand="0" w:evenHBand="0" w:firstRowFirstColumn="0" w:firstRowLastColumn="0" w:lastRowFirstColumn="0" w:lastRowLastColumn="0"/>
+            <w:tcW w:w="0" w:type="auto"/>
+            <w:hideMark/>
+          </w:tcPr>
+          <w:p>
+            <w:pPr>
+              <w:jc w:val="both"/>
+              <w:rPr>
+                <w:b w:val="0"/>
+                <w:bCs w:val="0"/>
+              </w:rPr>
+            </w:pPr>
+            <w:r>
+              <w:rPr>
+                <w:b w:val="0"/>
+                <w:bCs w:val="0"/>
+              </w:rPr>
+              <w:t>Legal &amp; Registration Fees</w:t>
+            </w:r>
+          </w:p>
+        </w:tc>
+        <w:tc>
+          <w:tcPr>
+            <w:tcW w:w="0" w:type="auto"/>
+            <w:hideMark/>
+          </w:tcPr>
+          <w:p>
+            <w:pPr>
+              <w:jc w:val="both"/>
+              <w:cnfStyle w:val="000000000000" w:firstRow="0" w:lastRow="0" w:firstColumn="0" w:lastColumn="0" w:oddVBand="0" w:evenVBand="0" w:oddHBand="0" w:evenHBand="0" w:firstRowFirstColumn="0" w:firstRowLastColumn="0" w:lastRowFirstColumn="0" w:lastRowLastColumn="0"/>
+            </w:pPr>
+            <w:r>
+              <w:t xml:space="preserve">     300</w:t>
+            </w:r>
+          </w:p>
+        </w:tc>
+        <w:tc>
+          <w:tcPr>
+            <w:tcW w:w="0" w:type="auto"/>
+            <w:hideMark/>
+          </w:tcPr>
+          <w:p>
+            <w:pPr>
+              <w:jc w:val="both"/>
+              <w:cnfStyle w:val="000000000000" w:firstRow="0" w:lastRow="0" w:firstColumn="0" w:lastColumn="0" w:oddVBand="0" w:evenVBand="0" w:oddHBand="0" w:evenHBand="0" w:firstRowFirstColumn="0" w:firstRowLastColumn="0" w:lastRowFirstColumn="0" w:lastRowLastColumn="0"/>
+            </w:pPr>
+            <w:r>
+              <w:t xml:space="preserve">                             Business setup</w:t>
+            </w:r>
+          </w:p>
+        </w:tc>
+      </w:tr>
+      <w:tr>
+        <w:tc>
+          <w:tcPr>
+            <w:cnfStyle w:val="001000000000" w:firstRow="0" w:lastRow="0" w:firstColumn="1" w:lastColumn="0" w:oddVBand="0" w:evenVBand="0" w:oddHBand="0" w:evenHBand="0" w:firstRowFirstColumn="0" w:firstRowLastColumn="0" w:lastRowFirstColumn="0" w:lastRowLastColumn="0"/>
+            <w:tcW w:w="0" w:type="auto"/>
             <w:hideMark/>
           </w:tcPr>
           <w:p>
@@ -6911,1471 +7862,279 @@
               <w:jc w:val="both"/>
             </w:pPr>
             <w:r>
-              <w:t xml:space="preserve">     Active business students visiting the platform</w:t>
+              <w:rPr>
+                <w:rStyle w:val="Strong"/>
+              </w:rPr>
+              <w:t>Total Annual Cost</w:t>
             </w:r>
           </w:p>
         </w:tc>
-      </w:tr>
-      <w:tr>
-        <w:trPr>
-          <w:tblCellSpacing w:w="15" w:type="dxa"/>
-        </w:trPr>
         <w:tc>
           <w:tcPr>
             <w:tcW w:w="0" w:type="auto"/>
-            <w:vAlign w:val="center"/>
             <w:hideMark/>
           </w:tcPr>
           <w:p>
             <w:pPr>
               <w:jc w:val="both"/>
+              <w:cnfStyle w:val="000000000000" w:firstRow="0" w:lastRow="0" w:firstColumn="0" w:lastColumn="0" w:oddVBand="0" w:evenVBand="0" w:oddHBand="0" w:evenHBand="0" w:firstRowFirstColumn="0" w:firstRowLastColumn="0" w:lastRowFirstColumn="0" w:lastRowLastColumn="0"/>
+              <w:rPr>
+                <w:b/>
+                <w:bCs/>
+              </w:rPr>
             </w:pPr>
             <w:r>
-              <w:t>Page Views per User per Day</w:t>
+              <w:rPr>
+                <w:rStyle w:val="Strong"/>
+                <w:b w:val="0"/>
+                <w:bCs w:val="0"/>
+              </w:rPr>
+              <w:t xml:space="preserve">  4,885 JD</w:t>
             </w:r>
           </w:p>
         </w:tc>
         <w:tc>
           <w:tcPr>
-            <w:tcW w:w="1260" w:type="dxa"/>
-            <w:vAlign w:val="center"/>
+            <w:tcW w:w="0" w:type="auto"/>
             <w:hideMark/>
           </w:tcPr>
           <w:p>
             <w:pPr>
               <w:jc w:val="both"/>
+              <w:cnfStyle w:val="000000000000" w:firstRow="0" w:lastRow="0" w:firstColumn="0" w:lastColumn="0" w:oddVBand="0" w:evenVBand="0" w:oddHBand="0" w:evenHBand="0" w:firstRowFirstColumn="0" w:firstRowLastColumn="0" w:lastRowFirstColumn="0" w:lastRowLastColumn="0"/>
             </w:pPr>
-            <w:r>
-              <w:t xml:space="preserve">  4</w:t>
-            </w:r>
           </w:p>
         </w:tc>
+      </w:tr>
+    </w:tbl>
+    <w:p>
+      <w:pPr>
+        <w:pStyle w:val="Heading3"/>
+        <w:rPr>
+          <w:rStyle w:val="Strong"/>
+          <w:b w:val="0"/>
+          <w:bCs w:val="0"/>
+        </w:rPr>
+      </w:pPr>
+    </w:p>
+    <w:p>
+      <w:pPr>
+        <w:pStyle w:val="Heading3"/>
+        <w:rPr>
+          <w:rStyle w:val="Strong"/>
+          <w:b w:val="0"/>
+          <w:bCs w:val="0"/>
+        </w:rPr>
+      </w:pPr>
+      <w:r>
+        <w:rPr>
+          <w:rStyle w:val="Strong"/>
+          <w:b w:val="0"/>
+          <w:bCs w:val="0"/>
+        </w:rPr>
+        <w:t>Expected Profit Margin</w:t>
+      </w:r>
+    </w:p>
+    <w:p/>
+    <w:tbl>
+      <w:tblPr>
+        <w:tblStyle w:val="GridTable1Light"/>
+        <w:tblW w:w="0" w:type="auto"/>
+        <w:tblLook w:val="04A0" w:firstRow="1" w:lastRow="0" w:firstColumn="1" w:lastColumn="0" w:noHBand="0" w:noVBand="1"/>
+      </w:tblPr>
+      <w:tblGrid>
+        <w:gridCol w:w="2432"/>
+        <w:gridCol w:w="5610"/>
+      </w:tblGrid>
+      <w:tr>
+        <w:trPr>
+          <w:cnfStyle w:val="100000000000" w:firstRow="1" w:lastRow="0" w:firstColumn="0" w:lastColumn="0" w:oddVBand="0" w:evenVBand="0" w:oddHBand="0" w:evenHBand="0" w:firstRowFirstColumn="0" w:firstRowLastColumn="0" w:lastRowFirstColumn="0" w:lastRowLastColumn="0"/>
+        </w:trPr>
         <w:tc>
           <w:tcPr>
-            <w:tcW w:w="4725" w:type="dxa"/>
-            <w:vAlign w:val="center"/>
+            <w:cnfStyle w:val="001000000000" w:firstRow="0" w:lastRow="0" w:firstColumn="1" w:lastColumn="0" w:oddVBand="0" w:evenVBand="0" w:oddHBand="0" w:evenHBand="0" w:firstRowFirstColumn="0" w:firstRowLastColumn="0" w:lastRowFirstColumn="0" w:lastRowLastColumn="0"/>
+            <w:tcW w:w="0" w:type="auto"/>
             <w:hideMark/>
           </w:tcPr>
           <w:p>
             <w:pPr>
-              <w:jc w:val="both"/>
+              <w:jc w:val="center"/>
             </w:pPr>
             <w:r>
-              <w:t xml:space="preserve">    Students browse around different pages</w:t>
-            </w:r>
-          </w:p>
-        </w:tc>
-      </w:tr>
-      <w:tr>
-        <w:trPr>
-          <w:tblCellSpacing w:w="15" w:type="dxa"/>
-        </w:trPr>
-        <w:tc>
-          <w:tcPr>
-            <w:tcW w:w="0" w:type="auto"/>
-            <w:vAlign w:val="center"/>
-            <w:hideMark/>
-          </w:tcPr>
-          <w:p>
-            <w:r>
-              <w:lastRenderedPageBreak/>
-              <w:t>Total Daily Page Views</w:t>
-            </w:r>
-          </w:p>
-        </w:tc>
-        <w:tc>
-          <w:tcPr>
-            <w:tcW w:w="1260" w:type="dxa"/>
-            <w:vAlign w:val="center"/>
-            <w:hideMark/>
-          </w:tcPr>
-          <w:p>
-            <w:r>
-              <w:t>600</w:t>
-            </w:r>
-          </w:p>
-        </w:tc>
-        <w:tc>
-          <w:tcPr>
-            <w:tcW w:w="4725" w:type="dxa"/>
-            <w:vAlign w:val="center"/>
-            <w:hideMark/>
-          </w:tcPr>
-          <w:p>
-            <w:r>
-              <w:t>150 users × 4 pages</w:t>
-            </w:r>
-          </w:p>
-        </w:tc>
-      </w:tr>
-      <w:tr>
-        <w:trPr>
-          <w:tblCellSpacing w:w="15" w:type="dxa"/>
-        </w:trPr>
-        <w:tc>
-          <w:tcPr>
-            <w:tcW w:w="0" w:type="auto"/>
-            <w:vAlign w:val="center"/>
-            <w:hideMark/>
-          </w:tcPr>
-          <w:p>
-            <w:r>
-              <w:t>CPM (Cost per 1000 Impressions)</w:t>
-            </w:r>
-          </w:p>
-        </w:tc>
-        <w:tc>
-          <w:tcPr>
-            <w:tcW w:w="1260" w:type="dxa"/>
-            <w:vAlign w:val="center"/>
-            <w:hideMark/>
-          </w:tcPr>
-          <w:p>
-            <w:r>
-              <w:t>$2.00</w:t>
-            </w:r>
-          </w:p>
-        </w:tc>
-        <w:tc>
-          <w:tcPr>
-            <w:tcW w:w="4725" w:type="dxa"/>
-            <w:vAlign w:val="center"/>
-            <w:hideMark/>
-          </w:tcPr>
-          <w:p>
-            <w:r>
-              <w:t>Conservative AdSense estimate for educational content</w:t>
-            </w:r>
-          </w:p>
-        </w:tc>
-      </w:tr>
-      <w:tr>
-        <w:trPr>
-          <w:tblCellSpacing w:w="15" w:type="dxa"/>
-        </w:trPr>
-        <w:tc>
-          <w:tcPr>
-            <w:tcW w:w="0" w:type="auto"/>
-            <w:vAlign w:val="center"/>
-            <w:hideMark/>
-          </w:tcPr>
-          <w:p>
-            <w:r>
-              <w:t>Daily Ad Revenue</w:t>
-            </w:r>
-          </w:p>
-        </w:tc>
-        <w:tc>
-          <w:tcPr>
-            <w:tcW w:w="1260" w:type="dxa"/>
-            <w:vAlign w:val="center"/>
-            <w:hideMark/>
-          </w:tcPr>
-          <w:p>
-            <w:r>
-              <w:t>$1.20</w:t>
-            </w:r>
-          </w:p>
-        </w:tc>
-        <w:tc>
-          <w:tcPr>
-            <w:tcW w:w="4725" w:type="dxa"/>
-            <w:vAlign w:val="center"/>
-            <w:hideMark/>
-          </w:tcPr>
-          <w:p>
-            <w:r>
-              <w:t>(600 ÷ 1000) × $2.00</w:t>
-            </w:r>
-          </w:p>
-        </w:tc>
-      </w:tr>
-      <w:tr>
-        <w:trPr>
-          <w:tblCellSpacing w:w="15" w:type="dxa"/>
-        </w:trPr>
-        <w:tc>
-          <w:tcPr>
-            <w:tcW w:w="0" w:type="auto"/>
-            <w:vAlign w:val="center"/>
-            <w:hideMark/>
-          </w:tcPr>
-          <w:p>
-            <w:r>
-              <w:t>Monthly Ad Revenue</w:t>
-            </w:r>
-          </w:p>
-        </w:tc>
-        <w:tc>
-          <w:tcPr>
-            <w:tcW w:w="1260" w:type="dxa"/>
-            <w:vAlign w:val="center"/>
-            <w:hideMark/>
-          </w:tcPr>
-          <w:p>
-            <w:r>
-              <w:t>$36</w:t>
-            </w:r>
-          </w:p>
-        </w:tc>
-        <w:tc>
-          <w:tcPr>
-            <w:tcW w:w="4725" w:type="dxa"/>
-            <w:vAlign w:val="center"/>
-            <w:hideMark/>
-          </w:tcPr>
-          <w:p>
-            <w:r>
-              <w:t>$1.20 × 30 days</w:t>
-            </w:r>
-          </w:p>
-        </w:tc>
-      </w:tr>
-      <w:tr>
-        <w:trPr>
-          <w:tblCellSpacing w:w="15" w:type="dxa"/>
-        </w:trPr>
-        <w:tc>
-          <w:tcPr>
-            <w:tcW w:w="0" w:type="auto"/>
-            <w:vAlign w:val="center"/>
-            <w:hideMark/>
-          </w:tcPr>
-          <w:p>
-            <w:r>
-              <w:rPr>
-                <w:rStyle w:val="Strong"/>
-              </w:rPr>
-              <w:t>Annual Ad Revenue</w:t>
-            </w:r>
-          </w:p>
-        </w:tc>
-        <w:tc>
-          <w:tcPr>
-            <w:tcW w:w="1260" w:type="dxa"/>
-            <w:vAlign w:val="center"/>
-            <w:hideMark/>
-          </w:tcPr>
-          <w:p>
-            <w:r>
-              <w:rPr>
-                <w:rStyle w:val="Strong"/>
-              </w:rPr>
-              <w:t>$432</w:t>
-            </w:r>
-          </w:p>
-        </w:tc>
-        <w:tc>
-          <w:tcPr>
-            <w:tcW w:w="4725" w:type="dxa"/>
-            <w:vAlign w:val="center"/>
-            <w:hideMark/>
-          </w:tcPr>
-          <w:p>
-            <w:r>
-              <w:t>$36 × 12 months</w:t>
-            </w:r>
-          </w:p>
-        </w:tc>
-      </w:tr>
-    </w:tbl>
-    <w:p>
-      <w:pPr>
-        <w:pStyle w:val="Heading3"/>
-        <w:jc w:val="both"/>
-        <w:rPr>
-          <w:rStyle w:val="Strong"/>
-          <w:b w:val="0"/>
-          <w:bCs w:val="0"/>
-        </w:rPr>
-      </w:pPr>
-    </w:p>
-    <w:p>
-      <w:pPr>
-        <w:pStyle w:val="Heading3"/>
-        <w:jc w:val="both"/>
-      </w:pPr>
-      <w:r>
-        <w:rPr>
-          <w:rStyle w:val="Strong"/>
-          <w:b w:val="0"/>
-          <w:bCs w:val="0"/>
-        </w:rPr>
-        <w:t>Expected Costs After One Year</w:t>
-      </w:r>
-      <w:r>
-        <w:t xml:space="preserve"> </w:t>
-      </w:r>
-    </w:p>
-    <w:p/>
-    <w:tbl>
-      <w:tblPr>
-        <w:tblW w:w="0" w:type="auto"/>
-        <w:tblCellSpacing w:w="15" w:type="dxa"/>
-        <w:tblCellMar>
-          <w:top w:w="15" w:type="dxa"/>
-          <w:left w:w="15" w:type="dxa"/>
-          <w:bottom w:w="15" w:type="dxa"/>
-          <w:right w:w="15" w:type="dxa"/>
-        </w:tblCellMar>
-        <w:tblLook w:val="04A0" w:firstRow="1" w:lastRow="0" w:firstColumn="1" w:lastColumn="0" w:noHBand="0" w:noVBand="1"/>
-      </w:tblPr>
-      <w:tblGrid>
-        <w:gridCol w:w="2713"/>
-        <w:gridCol w:w="1144"/>
-        <w:gridCol w:w="4340"/>
-      </w:tblGrid>
-      <w:tr>
-        <w:trPr>
-          <w:trHeight w:val="387"/>
-          <w:tblHeader/>
-          <w:tblCellSpacing w:w="15" w:type="dxa"/>
-        </w:trPr>
-        <w:tc>
-          <w:tcPr>
-            <w:tcW w:w="0" w:type="auto"/>
-            <w:vAlign w:val="center"/>
-            <w:hideMark/>
-          </w:tcPr>
-          <w:p>
-            <w:pPr>
-              <w:jc w:val="both"/>
-              <w:rPr>
-                <w:b/>
-                <w:bCs/>
-              </w:rPr>
-            </w:pPr>
-            <w:r>
-              <w:rPr>
-                <w:b/>
-                <w:bCs/>
-              </w:rPr>
-              <w:t>Category</w:t>
+              <w:t>Metric</w:t>
             </w:r>
           </w:p>
         </w:tc>
         <w:tc>
           <w:tcPr>
             <w:tcW w:w="0" w:type="auto"/>
-            <w:vAlign w:val="center"/>
             <w:hideMark/>
           </w:tcPr>
           <w:p>
             <w:pPr>
-              <w:jc w:val="both"/>
-              <w:rPr>
-                <w:b/>
-                <w:bCs/>
-              </w:rPr>
+              <w:jc w:val="center"/>
+              <w:cnfStyle w:val="100000000000" w:firstRow="1" w:lastRow="0" w:firstColumn="0" w:lastColumn="0" w:oddVBand="0" w:evenVBand="0" w:oddHBand="0" w:evenHBand="0" w:firstRowFirstColumn="0" w:firstRowLastColumn="0" w:lastRowFirstColumn="0" w:lastRowLastColumn="0"/>
             </w:pPr>
             <w:r>
-              <w:rPr>
-                <w:b/>
-                <w:bCs/>
-              </w:rPr>
-              <w:t xml:space="preserve">    </w:t>
-            </w:r>
-            <w:r>
-              <w:rPr>
-                <w:b/>
-                <w:bCs/>
-              </w:rPr>
-              <w:t>Cost (JD)</w:t>
+              <w:t xml:space="preserve">             Amount</w:t>
+            </w:r>
+          </w:p>
+        </w:tc>
+      </w:tr>
+      <w:tr>
+        <w:tc>
+          <w:tcPr>
+            <w:cnfStyle w:val="001000000000" w:firstRow="0" w:lastRow="0" w:firstColumn="1" w:lastColumn="0" w:oddVBand="0" w:evenVBand="0" w:oddHBand="0" w:evenHBand="0" w:firstRowFirstColumn="0" w:firstRowLastColumn="0" w:lastRowFirstColumn="0" w:lastRowLastColumn="0"/>
+            <w:tcW w:w="0" w:type="auto"/>
+            <w:hideMark/>
+          </w:tcPr>
+          <w:p>
+            <w:pPr>
+              <w:rPr>
+                <w:b w:val="0"/>
+                <w:bCs w:val="0"/>
+              </w:rPr>
+            </w:pPr>
+            <w:r>
+              <w:rPr>
+                <w:b w:val="0"/>
+                <w:bCs w:val="0"/>
+              </w:rPr>
+              <w:t>Annual Income (USD)</w:t>
             </w:r>
           </w:p>
         </w:tc>
         <w:tc>
           <w:tcPr>
             <w:tcW w:w="0" w:type="auto"/>
-            <w:vAlign w:val="center"/>
             <w:hideMark/>
           </w:tcPr>
           <w:p>
             <w:pPr>
-              <w:jc w:val="both"/>
-              <w:rPr>
-                <w:b/>
-                <w:bCs/>
-              </w:rPr>
+              <w:cnfStyle w:val="000000000000" w:firstRow="0" w:lastRow="0" w:firstColumn="0" w:lastColumn="0" w:oddVBand="0" w:evenVBand="0" w:oddHBand="0" w:evenHBand="0" w:firstRowFirstColumn="0" w:firstRowLastColumn="0" w:lastRowFirstColumn="0" w:lastRowLastColumn="0"/>
             </w:pPr>
             <w:r>
-              <w:rPr>
-                <w:b/>
-                <w:bCs/>
-              </w:rPr>
-              <w:t xml:space="preserve">                                    Notes</w:t>
+              <w:t xml:space="preserve">                                                  $432</w:t>
             </w:r>
           </w:p>
         </w:tc>
       </w:tr>
       <w:tr>
-        <w:trPr>
-          <w:tblCellSpacing w:w="15" w:type="dxa"/>
-        </w:trPr>
         <w:tc>
           <w:tcPr>
+            <w:cnfStyle w:val="001000000000" w:firstRow="0" w:lastRow="0" w:firstColumn="1" w:lastColumn="0" w:oddVBand="0" w:evenVBand="0" w:oddHBand="0" w:evenHBand="0" w:firstRowFirstColumn="0" w:firstRowLastColumn="0" w:lastRowFirstColumn="0" w:lastRowLastColumn="0"/>
             <w:tcW w:w="0" w:type="auto"/>
-            <w:vAlign w:val="center"/>
             <w:hideMark/>
           </w:tcPr>
           <w:p>
             <w:pPr>
-              <w:jc w:val="both"/>
+              <w:rPr>
+                <w:b w:val="0"/>
+                <w:bCs w:val="0"/>
+              </w:rPr>
             </w:pPr>
             <w:r>
-              <w:t>Microsoft Office Suite</w:t>
+              <w:rPr>
+                <w:b w:val="0"/>
+                <w:bCs w:val="0"/>
+              </w:rPr>
+              <w:t>Annual Cost (JD)</w:t>
             </w:r>
           </w:p>
         </w:tc>
         <w:tc>
           <w:tcPr>
             <w:tcW w:w="0" w:type="auto"/>
-            <w:vAlign w:val="center"/>
             <w:hideMark/>
           </w:tcPr>
           <w:p>
             <w:pPr>
-              <w:jc w:val="both"/>
+              <w:cnfStyle w:val="000000000000" w:firstRow="0" w:lastRow="0" w:firstColumn="0" w:lastColumn="0" w:oddVBand="0" w:evenVBand="0" w:oddHBand="0" w:evenHBand="0" w:firstRowFirstColumn="0" w:firstRowLastColumn="0" w:lastRowFirstColumn="0" w:lastRowLastColumn="0"/>
             </w:pPr>
             <w:r>
-              <w:t xml:space="preserve">  </w:t>
-            </w:r>
-            <w:r>
-              <w:t xml:space="preserve">    </w:t>
-            </w:r>
-            <w:r>
-              <w:t xml:space="preserve">250  </w:t>
+              <w:t xml:space="preserve">                                               4,885 JD</w:t>
+            </w:r>
+          </w:p>
+        </w:tc>
+      </w:tr>
+      <w:tr>
+        <w:tc>
+          <w:tcPr>
+            <w:cnfStyle w:val="001000000000" w:firstRow="0" w:lastRow="0" w:firstColumn="1" w:lastColumn="0" w:oddVBand="0" w:evenVBand="0" w:oddHBand="0" w:evenHBand="0" w:firstRowFirstColumn="0" w:firstRowLastColumn="0" w:lastRowFirstColumn="0" w:lastRowLastColumn="0"/>
+            <w:tcW w:w="0" w:type="auto"/>
+            <w:hideMark/>
+          </w:tcPr>
+          <w:p>
+            <w:pPr>
+              <w:rPr>
+                <w:b w:val="0"/>
+                <w:bCs w:val="0"/>
+              </w:rPr>
+            </w:pPr>
+            <w:r>
+              <w:rPr>
+                <w:b w:val="0"/>
+                <w:bCs w:val="0"/>
+              </w:rPr>
+              <w:t>Profit (Approx.)</w:t>
             </w:r>
           </w:p>
         </w:tc>
         <w:tc>
           <w:tcPr>
             <w:tcW w:w="0" w:type="auto"/>
-            <w:vAlign w:val="center"/>
             <w:hideMark/>
           </w:tcPr>
           <w:p>
             <w:pPr>
-              <w:jc w:val="both"/>
+              <w:cnfStyle w:val="000000000000" w:firstRow="0" w:lastRow="0" w:firstColumn="0" w:lastColumn="0" w:oddVBand="0" w:evenVBand="0" w:oddHBand="0" w:evenHBand="0" w:firstRowFirstColumn="0" w:firstRowLastColumn="0" w:lastRowFirstColumn="0" w:lastRowLastColumn="0"/>
+              <w:rPr>
+                <w:b/>
+                <w:bCs/>
+              </w:rPr>
             </w:pPr>
             <w:r>
-              <w:t xml:space="preserve">                              Software cost</w:t>
+              <w:rPr>
+                <w:rStyle w:val="Strong"/>
+                <w:b w:val="0"/>
+                <w:bCs w:val="0"/>
+              </w:rPr>
+              <w:t xml:space="preserve">                                             −4,580 JD</w:t>
             </w:r>
           </w:p>
         </w:tc>
       </w:tr>
       <w:tr>
-        <w:trPr>
-          <w:tblCellSpacing w:w="15" w:type="dxa"/>
-        </w:trPr>
         <w:tc>
           <w:tcPr>
+            <w:cnfStyle w:val="001000000000" w:firstRow="0" w:lastRow="0" w:firstColumn="1" w:lastColumn="0" w:oddVBand="0" w:evenVBand="0" w:oddHBand="0" w:evenHBand="0" w:firstRowFirstColumn="0" w:firstRowLastColumn="0" w:lastRowFirstColumn="0" w:lastRowLastColumn="0"/>
             <w:tcW w:w="0" w:type="auto"/>
-            <w:vAlign w:val="center"/>
             <w:hideMark/>
           </w:tcPr>
           <w:p>
             <w:pPr>
-              <w:jc w:val="both"/>
+              <w:rPr>
+                <w:b w:val="0"/>
+                <w:bCs w:val="0"/>
+              </w:rPr>
             </w:pPr>
             <w:r>
-              <w:t>Adobe Photoshop</w:t>
+              <w:rPr>
+                <w:b w:val="0"/>
+                <w:bCs w:val="0"/>
+              </w:rPr>
+              <w:t>Profit Margin</w:t>
             </w:r>
           </w:p>
         </w:tc>
         <w:tc>
           <w:tcPr>
             <w:tcW w:w="0" w:type="auto"/>
-            <w:vAlign w:val="center"/>
             <w:hideMark/>
           </w:tcPr>
           <w:p>
             <w:pPr>
-              <w:jc w:val="both"/>
-            </w:pPr>
-            <w:r>
-              <w:t xml:space="preserve"> </w:t>
-            </w:r>
-            <w:r>
-              <w:t xml:space="preserve">    </w:t>
-            </w:r>
-            <w:r>
-              <w:t xml:space="preserve"> 300</w:t>
-            </w:r>
-          </w:p>
-        </w:tc>
-        <w:tc>
-          <w:tcPr>
-            <w:tcW w:w="0" w:type="auto"/>
-            <w:vAlign w:val="center"/>
-            <w:hideMark/>
-          </w:tcPr>
-          <w:p>
-            <w:pPr>
-              <w:jc w:val="both"/>
-            </w:pPr>
-            <w:r>
-              <w:t xml:space="preserve">                              Software cost</w:t>
-            </w:r>
-          </w:p>
-        </w:tc>
-      </w:tr>
-      <w:tr>
-        <w:trPr>
-          <w:tblCellSpacing w:w="15" w:type="dxa"/>
-        </w:trPr>
-        <w:tc>
-          <w:tcPr>
-            <w:tcW w:w="0" w:type="auto"/>
-            <w:vAlign w:val="center"/>
-            <w:hideMark/>
-          </w:tcPr>
-          <w:p>
-            <w:pPr>
-              <w:jc w:val="both"/>
-            </w:pPr>
-            <w:r>
-              <w:t>Adobe Acrobat PDF Reader</w:t>
-            </w:r>
-          </w:p>
-        </w:tc>
-        <w:tc>
-          <w:tcPr>
-            <w:tcW w:w="0" w:type="auto"/>
-            <w:vAlign w:val="center"/>
-            <w:hideMark/>
-          </w:tcPr>
-          <w:p>
-            <w:pPr>
-              <w:jc w:val="both"/>
-            </w:pPr>
-            <w:r>
-              <w:t xml:space="preserve">   </w:t>
-            </w:r>
-            <w:r>
-              <w:t xml:space="preserve">    </w:t>
-            </w:r>
-            <w:r>
-              <w:t>80</w:t>
-            </w:r>
-          </w:p>
-        </w:tc>
-        <w:tc>
-          <w:tcPr>
-            <w:tcW w:w="0" w:type="auto"/>
-            <w:vAlign w:val="center"/>
-            <w:hideMark/>
-          </w:tcPr>
-          <w:p>
-            <w:pPr>
-              <w:jc w:val="both"/>
-            </w:pPr>
-            <w:r>
-              <w:t xml:space="preserve">                              Software cost</w:t>
-            </w:r>
-          </w:p>
-        </w:tc>
-      </w:tr>
-      <w:tr>
-        <w:trPr>
-          <w:tblCellSpacing w:w="15" w:type="dxa"/>
-        </w:trPr>
-        <w:tc>
-          <w:tcPr>
-            <w:tcW w:w="0" w:type="auto"/>
-            <w:vAlign w:val="center"/>
-            <w:hideMark/>
-          </w:tcPr>
-          <w:p>
-            <w:pPr>
-              <w:jc w:val="both"/>
-            </w:pPr>
-            <w:r>
-              <w:t>Draw.io Premium</w:t>
-            </w:r>
-          </w:p>
-        </w:tc>
-        <w:tc>
-          <w:tcPr>
-            <w:tcW w:w="0" w:type="auto"/>
-            <w:vAlign w:val="center"/>
-            <w:hideMark/>
-          </w:tcPr>
-          <w:p>
-            <w:pPr>
-              <w:jc w:val="both"/>
-            </w:pPr>
-            <w:r>
-              <w:t xml:space="preserve">  </w:t>
-            </w:r>
-            <w:r>
-              <w:t xml:space="preserve">    </w:t>
-            </w:r>
-            <w:r>
-              <w:t xml:space="preserve"> 50</w:t>
-            </w:r>
-          </w:p>
-        </w:tc>
-        <w:tc>
-          <w:tcPr>
-            <w:tcW w:w="0" w:type="auto"/>
-            <w:vAlign w:val="center"/>
-            <w:hideMark/>
-          </w:tcPr>
-          <w:p>
-            <w:pPr>
-              <w:jc w:val="both"/>
-            </w:pPr>
-            <w:r>
-              <w:t xml:space="preserve">                             Optional upgrade</w:t>
-            </w:r>
-          </w:p>
-        </w:tc>
-      </w:tr>
-      <w:tr>
-        <w:trPr>
-          <w:tblCellSpacing w:w="15" w:type="dxa"/>
-        </w:trPr>
-        <w:tc>
-          <w:tcPr>
-            <w:tcW w:w="0" w:type="auto"/>
-            <w:vAlign w:val="center"/>
-            <w:hideMark/>
-          </w:tcPr>
-          <w:p>
-            <w:pPr>
-              <w:jc w:val="both"/>
-            </w:pPr>
-            <w:r>
-              <w:t>Laptops for Dev Team (3)</w:t>
-            </w:r>
-          </w:p>
-        </w:tc>
-        <w:tc>
-          <w:tcPr>
-            <w:tcW w:w="0" w:type="auto"/>
-            <w:vAlign w:val="center"/>
-            <w:hideMark/>
-          </w:tcPr>
-          <w:p>
-            <w:pPr>
-              <w:jc w:val="both"/>
-            </w:pPr>
-            <w:r>
-              <w:t xml:space="preserve"> </w:t>
-            </w:r>
-            <w:r>
-              <w:t xml:space="preserve">    </w:t>
-            </w:r>
-            <w:r>
-              <w:t>2,100</w:t>
-            </w:r>
-          </w:p>
-        </w:tc>
-        <w:tc>
-          <w:tcPr>
-            <w:tcW w:w="0" w:type="auto"/>
-            <w:vAlign w:val="center"/>
-            <w:hideMark/>
-          </w:tcPr>
-          <w:p>
-            <w:pPr>
-              <w:jc w:val="both"/>
-            </w:pPr>
-            <w:r>
-              <w:t xml:space="preserve">                        Hardware for developers</w:t>
-            </w:r>
-          </w:p>
-        </w:tc>
-      </w:tr>
-      <w:tr>
-        <w:trPr>
-          <w:tblCellSpacing w:w="15" w:type="dxa"/>
-        </w:trPr>
-        <w:tc>
-          <w:tcPr>
-            <w:tcW w:w="0" w:type="auto"/>
-            <w:vAlign w:val="center"/>
-            <w:hideMark/>
-          </w:tcPr>
-          <w:p>
-            <w:pPr>
-              <w:jc w:val="both"/>
-            </w:pPr>
-            <w:r>
-              <w:t>External Hard Drive</w:t>
-            </w:r>
-          </w:p>
-        </w:tc>
-        <w:tc>
-          <w:tcPr>
-            <w:tcW w:w="0" w:type="auto"/>
-            <w:vAlign w:val="center"/>
-            <w:hideMark/>
-          </w:tcPr>
-          <w:p>
-            <w:pPr>
-              <w:jc w:val="both"/>
-            </w:pPr>
-            <w:r>
-              <w:t xml:space="preserve">  </w:t>
-            </w:r>
-            <w:r>
-              <w:t xml:space="preserve">    </w:t>
-            </w:r>
-            <w:r>
-              <w:t>150</w:t>
-            </w:r>
-          </w:p>
-        </w:tc>
-        <w:tc>
-          <w:tcPr>
-            <w:tcW w:w="0" w:type="auto"/>
-            <w:vAlign w:val="center"/>
-            <w:hideMark/>
-          </w:tcPr>
-          <w:p>
-            <w:pPr>
-              <w:jc w:val="both"/>
-            </w:pPr>
-            <w:r>
-              <w:t xml:space="preserve">                          Backup and storage</w:t>
-            </w:r>
-          </w:p>
-        </w:tc>
-      </w:tr>
-      <w:tr>
-        <w:trPr>
-          <w:tblCellSpacing w:w="15" w:type="dxa"/>
-        </w:trPr>
-        <w:tc>
-          <w:tcPr>
-            <w:tcW w:w="0" w:type="auto"/>
-            <w:vAlign w:val="center"/>
-            <w:hideMark/>
-          </w:tcPr>
-          <w:p>
-            <w:pPr>
-              <w:jc w:val="both"/>
-            </w:pPr>
-            <w:r>
-              <w:t>High-Speed Internet</w:t>
-            </w:r>
-          </w:p>
-        </w:tc>
-        <w:tc>
-          <w:tcPr>
-            <w:tcW w:w="0" w:type="auto"/>
-            <w:vAlign w:val="center"/>
-            <w:hideMark/>
-          </w:tcPr>
-          <w:p>
-            <w:pPr>
-              <w:jc w:val="both"/>
-            </w:pPr>
-            <w:r>
-              <w:t xml:space="preserve">  </w:t>
-            </w:r>
-            <w:r>
-              <w:t xml:space="preserve">    </w:t>
-            </w:r>
-            <w:r>
-              <w:t>200</w:t>
-            </w:r>
-          </w:p>
-        </w:tc>
-        <w:tc>
-          <w:tcPr>
-            <w:tcW w:w="0" w:type="auto"/>
-            <w:vAlign w:val="center"/>
-            <w:hideMark/>
-          </w:tcPr>
-          <w:p>
-            <w:pPr>
-              <w:jc w:val="both"/>
-            </w:pPr>
-            <w:r>
-              <w:t xml:space="preserve">                                 Yearly plan</w:t>
-            </w:r>
-          </w:p>
-        </w:tc>
-      </w:tr>
-      <w:tr>
-        <w:trPr>
-          <w:tblCellSpacing w:w="15" w:type="dxa"/>
-        </w:trPr>
-        <w:tc>
-          <w:tcPr>
-            <w:tcW w:w="0" w:type="auto"/>
-            <w:vAlign w:val="center"/>
-            <w:hideMark/>
-          </w:tcPr>
-          <w:p>
-            <w:pPr>
-              <w:jc w:val="both"/>
-            </w:pPr>
-            <w:r>
-              <w:t>Domain Registration</w:t>
-            </w:r>
-          </w:p>
-        </w:tc>
-        <w:tc>
-          <w:tcPr>
-            <w:tcW w:w="0" w:type="auto"/>
-            <w:vAlign w:val="center"/>
-            <w:hideMark/>
-          </w:tcPr>
-          <w:p>
-            <w:pPr>
-              <w:jc w:val="both"/>
-            </w:pPr>
-            <w:r>
-              <w:t xml:space="preserve">   </w:t>
-            </w:r>
-            <w:r>
-              <w:t xml:space="preserve">    </w:t>
-            </w:r>
-            <w:r>
-              <w:t>15</w:t>
-            </w:r>
-          </w:p>
-        </w:tc>
-        <w:tc>
-          <w:tcPr>
-            <w:tcW w:w="0" w:type="auto"/>
-            <w:vAlign w:val="center"/>
-            <w:hideMark/>
-          </w:tcPr>
-          <w:p>
-            <w:pPr>
-              <w:jc w:val="both"/>
-            </w:pPr>
-            <w:r>
-              <w:t xml:space="preserve">                         Annual domain fee</w:t>
-            </w:r>
-          </w:p>
-        </w:tc>
-      </w:tr>
-      <w:tr>
-        <w:trPr>
-          <w:tblCellSpacing w:w="15" w:type="dxa"/>
-        </w:trPr>
-        <w:tc>
-          <w:tcPr>
-            <w:tcW w:w="0" w:type="auto"/>
-            <w:vAlign w:val="center"/>
-            <w:hideMark/>
-          </w:tcPr>
-          <w:p>
-            <w:pPr>
-              <w:jc w:val="both"/>
-            </w:pPr>
-            <w:r>
-              <w:t>Cloud Hosting (30×12)</w:t>
-            </w:r>
-          </w:p>
-        </w:tc>
-        <w:tc>
-          <w:tcPr>
-            <w:tcW w:w="0" w:type="auto"/>
-            <w:vAlign w:val="center"/>
-            <w:hideMark/>
-          </w:tcPr>
-          <w:p>
-            <w:pPr>
-              <w:jc w:val="both"/>
-            </w:pPr>
-            <w:r>
-              <w:t xml:space="preserve">  </w:t>
-            </w:r>
-            <w:r>
-              <w:t xml:space="preserve">    </w:t>
-            </w:r>
-            <w:r>
-              <w:t>360</w:t>
-            </w:r>
-          </w:p>
-        </w:tc>
-        <w:tc>
-          <w:tcPr>
-            <w:tcW w:w="0" w:type="auto"/>
-            <w:vAlign w:val="center"/>
-            <w:hideMark/>
-          </w:tcPr>
-          <w:p>
-            <w:pPr>
-              <w:jc w:val="both"/>
-            </w:pPr>
-            <w:r>
-              <w:t xml:space="preserve">                           Hosting servers</w:t>
-            </w:r>
-          </w:p>
-        </w:tc>
-      </w:tr>
-      <w:tr>
-        <w:trPr>
-          <w:tblCellSpacing w:w="15" w:type="dxa"/>
-        </w:trPr>
-        <w:tc>
-          <w:tcPr>
-            <w:tcW w:w="0" w:type="auto"/>
-            <w:vAlign w:val="center"/>
-            <w:hideMark/>
-          </w:tcPr>
-          <w:p>
-            <w:pPr>
-              <w:jc w:val="both"/>
-            </w:pPr>
-            <w:r>
-              <w:t>SSL Certificate</w:t>
-            </w:r>
-          </w:p>
-        </w:tc>
-        <w:tc>
-          <w:tcPr>
-            <w:tcW w:w="0" w:type="auto"/>
-            <w:vAlign w:val="center"/>
-            <w:hideMark/>
-          </w:tcPr>
-          <w:p>
-            <w:pPr>
-              <w:jc w:val="both"/>
-            </w:pPr>
-            <w:r>
-              <w:t xml:space="preserve"> </w:t>
-            </w:r>
-            <w:r>
-              <w:t xml:space="preserve">    </w:t>
-            </w:r>
-            <w:r>
-              <w:t xml:space="preserve">  40</w:t>
-            </w:r>
-          </w:p>
-        </w:tc>
-        <w:tc>
-          <w:tcPr>
-            <w:tcW w:w="0" w:type="auto"/>
-            <w:vAlign w:val="center"/>
-            <w:hideMark/>
-          </w:tcPr>
-          <w:p>
-            <w:pPr>
-              <w:jc w:val="both"/>
-            </w:pPr>
-            <w:r>
-              <w:t xml:space="preserve">                         For HTTPS encryption</w:t>
-            </w:r>
-          </w:p>
-        </w:tc>
-      </w:tr>
-      <w:tr>
-        <w:trPr>
-          <w:tblCellSpacing w:w="15" w:type="dxa"/>
-        </w:trPr>
-        <w:tc>
-          <w:tcPr>
-            <w:tcW w:w="0" w:type="auto"/>
-            <w:vAlign w:val="center"/>
-            <w:hideMark/>
-          </w:tcPr>
-          <w:p>
-            <w:pPr>
-              <w:jc w:val="both"/>
-            </w:pPr>
-            <w:r>
-              <w:t>DB Hosting (20×12)</w:t>
-            </w:r>
-          </w:p>
-        </w:tc>
-        <w:tc>
-          <w:tcPr>
-            <w:tcW w:w="0" w:type="auto"/>
-            <w:vAlign w:val="center"/>
-            <w:hideMark/>
-          </w:tcPr>
-          <w:p>
-            <w:pPr>
-              <w:jc w:val="both"/>
-            </w:pPr>
-            <w:r>
-              <w:t xml:space="preserve">  </w:t>
-            </w:r>
-            <w:r>
-              <w:t xml:space="preserve">    </w:t>
-            </w:r>
-            <w:r>
-              <w:t>240</w:t>
-            </w:r>
-          </w:p>
-        </w:tc>
-        <w:tc>
-          <w:tcPr>
-            <w:tcW w:w="0" w:type="auto"/>
-            <w:vAlign w:val="center"/>
-            <w:hideMark/>
-          </w:tcPr>
-          <w:p>
-            <w:pPr>
-              <w:jc w:val="both"/>
-            </w:pPr>
-            <w:r>
-              <w:t xml:space="preserve">                        For MySQL/PostgreSQL</w:t>
-            </w:r>
-          </w:p>
-        </w:tc>
-      </w:tr>
-      <w:tr>
-        <w:trPr>
-          <w:tblCellSpacing w:w="15" w:type="dxa"/>
-        </w:trPr>
-        <w:tc>
-          <w:tcPr>
-            <w:tcW w:w="0" w:type="auto"/>
-            <w:vAlign w:val="center"/>
-            <w:hideMark/>
-          </w:tcPr>
-          <w:p>
-            <w:pPr>
-              <w:jc w:val="both"/>
-            </w:pPr>
-            <w:r>
-              <w:t>Visual Studio Code (25×12)</w:t>
-            </w:r>
-          </w:p>
-        </w:tc>
-        <w:tc>
-          <w:tcPr>
-            <w:tcW w:w="0" w:type="auto"/>
-            <w:vAlign w:val="center"/>
-            <w:hideMark/>
-          </w:tcPr>
-          <w:p>
-            <w:pPr>
-              <w:jc w:val="both"/>
-            </w:pPr>
-            <w:r>
-              <w:t xml:space="preserve">  </w:t>
-            </w:r>
-            <w:r>
-              <w:t xml:space="preserve">    </w:t>
-            </w:r>
-            <w:r>
-              <w:t>300</w:t>
-            </w:r>
-          </w:p>
-        </w:tc>
-        <w:tc>
-          <w:tcPr>
-            <w:tcW w:w="0" w:type="auto"/>
-            <w:vAlign w:val="center"/>
-            <w:hideMark/>
-          </w:tcPr>
-          <w:p>
-            <w:pPr>
-              <w:jc w:val="both"/>
-            </w:pPr>
-            <w:r>
-              <w:t xml:space="preserve">          IDE usage (estimated as subscription)</w:t>
-            </w:r>
-          </w:p>
-        </w:tc>
-      </w:tr>
-      <w:tr>
-        <w:trPr>
-          <w:tblCellSpacing w:w="15" w:type="dxa"/>
-        </w:trPr>
-        <w:tc>
-          <w:tcPr>
-            <w:tcW w:w="0" w:type="auto"/>
-            <w:vAlign w:val="center"/>
-            <w:hideMark/>
-          </w:tcPr>
-          <w:p>
-            <w:pPr>
-              <w:jc w:val="both"/>
-            </w:pPr>
-            <w:r>
-              <w:lastRenderedPageBreak/>
-              <w:t>Marketing &amp; Brochures</w:t>
-            </w:r>
-          </w:p>
-        </w:tc>
-        <w:tc>
-          <w:tcPr>
-            <w:tcW w:w="0" w:type="auto"/>
-            <w:vAlign w:val="center"/>
-            <w:hideMark/>
-          </w:tcPr>
-          <w:p>
-            <w:pPr>
-              <w:jc w:val="both"/>
-            </w:pPr>
-            <w:r>
-              <w:t xml:space="preserve">  </w:t>
-            </w:r>
-            <w:r>
-              <w:t xml:space="preserve">    </w:t>
-            </w:r>
-            <w:r>
-              <w:t>500</w:t>
-            </w:r>
-          </w:p>
-        </w:tc>
-        <w:tc>
-          <w:tcPr>
-            <w:tcW w:w="0" w:type="auto"/>
-            <w:vAlign w:val="center"/>
-            <w:hideMark/>
-          </w:tcPr>
-          <w:p>
-            <w:pPr>
-              <w:jc w:val="both"/>
-            </w:pPr>
-            <w:r>
-              <w:t xml:space="preserve">          Print, QR codes, on-campus marketing</w:t>
-            </w:r>
-          </w:p>
-        </w:tc>
-      </w:tr>
-      <w:tr>
-        <w:trPr>
-          <w:tblCellSpacing w:w="15" w:type="dxa"/>
-        </w:trPr>
-        <w:tc>
-          <w:tcPr>
-            <w:tcW w:w="0" w:type="auto"/>
-            <w:vAlign w:val="center"/>
-            <w:hideMark/>
-          </w:tcPr>
-          <w:p>
-            <w:pPr>
-              <w:jc w:val="both"/>
-            </w:pPr>
-            <w:r>
-              <w:t>Legal &amp; Registration Fees</w:t>
-            </w:r>
-          </w:p>
-        </w:tc>
-        <w:tc>
-          <w:tcPr>
-            <w:tcW w:w="0" w:type="auto"/>
-            <w:vAlign w:val="center"/>
-            <w:hideMark/>
-          </w:tcPr>
-          <w:p>
-            <w:pPr>
-              <w:jc w:val="both"/>
-            </w:pPr>
-            <w:r>
-              <w:t xml:space="preserve">  </w:t>
-            </w:r>
-            <w:r>
-              <w:t xml:space="preserve">   </w:t>
-            </w:r>
-            <w:r>
-              <w:t>300</w:t>
-            </w:r>
-          </w:p>
-        </w:tc>
-        <w:tc>
-          <w:tcPr>
-            <w:tcW w:w="0" w:type="auto"/>
-            <w:vAlign w:val="center"/>
-            <w:hideMark/>
-          </w:tcPr>
-          <w:p>
-            <w:pPr>
-              <w:jc w:val="both"/>
-            </w:pPr>
-            <w:r>
-              <w:t xml:space="preserve">                             Business setup</w:t>
-            </w:r>
-          </w:p>
-        </w:tc>
-      </w:tr>
-      <w:tr>
-        <w:trPr>
-          <w:tblCellSpacing w:w="15" w:type="dxa"/>
-        </w:trPr>
-        <w:tc>
-          <w:tcPr>
-            <w:tcW w:w="0" w:type="auto"/>
-            <w:vAlign w:val="center"/>
-            <w:hideMark/>
-          </w:tcPr>
-          <w:p>
-            <w:pPr>
-              <w:jc w:val="both"/>
-            </w:pPr>
-            <w:r>
-              <w:rPr>
-                <w:rStyle w:val="Strong"/>
-              </w:rPr>
-              <w:t>Total Annual Cost</w:t>
-            </w:r>
-          </w:p>
-        </w:tc>
-        <w:tc>
-          <w:tcPr>
-            <w:tcW w:w="0" w:type="auto"/>
-            <w:vAlign w:val="center"/>
-            <w:hideMark/>
-          </w:tcPr>
-          <w:p>
-            <w:pPr>
-              <w:jc w:val="both"/>
-            </w:pPr>
-            <w:r>
-              <w:rPr>
-                <w:rStyle w:val="Strong"/>
-              </w:rPr>
-              <w:t xml:space="preserve">  </w:t>
-            </w:r>
-            <w:bookmarkStart w:id="29" w:name="_GoBack"/>
-            <w:bookmarkEnd w:id="29"/>
-            <w:r>
-              <w:rPr>
-                <w:rStyle w:val="Strong"/>
-              </w:rPr>
-              <w:t>4,885 JD</w:t>
-            </w:r>
-          </w:p>
-        </w:tc>
-        <w:tc>
-          <w:tcPr>
-            <w:tcW w:w="0" w:type="auto"/>
-            <w:vAlign w:val="center"/>
-            <w:hideMark/>
-          </w:tcPr>
-          <w:p>
-            <w:pPr>
-              <w:jc w:val="both"/>
-            </w:pPr>
-          </w:p>
-        </w:tc>
-      </w:tr>
-    </w:tbl>
-    <w:p>
-      <w:pPr>
-        <w:pStyle w:val="Heading3"/>
-        <w:rPr>
-          <w:rStyle w:val="Strong"/>
-          <w:b w:val="0"/>
-          <w:bCs w:val="0"/>
-        </w:rPr>
-      </w:pPr>
-    </w:p>
-    <w:p>
-      <w:pPr>
-        <w:pStyle w:val="Heading3"/>
-        <w:rPr>
-          <w:rStyle w:val="Strong"/>
-          <w:b w:val="0"/>
-          <w:bCs w:val="0"/>
-        </w:rPr>
-      </w:pPr>
-      <w:r>
-        <w:rPr>
-          <w:rStyle w:val="Strong"/>
-          <w:b w:val="0"/>
-          <w:bCs w:val="0"/>
-        </w:rPr>
-        <w:t>Expected Profit Margin</w:t>
-      </w:r>
-    </w:p>
-    <w:p/>
-    <w:tbl>
-      <w:tblPr>
-        <w:tblW w:w="0" w:type="auto"/>
-        <w:tblCellSpacing w:w="15" w:type="dxa"/>
-        <w:tblCellMar>
-          <w:top w:w="15" w:type="dxa"/>
-          <w:left w:w="15" w:type="dxa"/>
-          <w:bottom w:w="15" w:type="dxa"/>
-          <w:right w:w="15" w:type="dxa"/>
-        </w:tblCellMar>
-        <w:tblLook w:val="04A0" w:firstRow="1" w:lastRow="0" w:firstColumn="1" w:lastColumn="0" w:noHBand="0" w:noVBand="1"/>
-      </w:tblPr>
-      <w:tblGrid>
-        <w:gridCol w:w="2152"/>
-        <w:gridCol w:w="5206"/>
-      </w:tblGrid>
-      <w:tr>
-        <w:trPr>
-          <w:tblHeader/>
-          <w:tblCellSpacing w:w="15" w:type="dxa"/>
-        </w:trPr>
-        <w:tc>
-          <w:tcPr>
-            <w:tcW w:w="0" w:type="auto"/>
-            <w:vAlign w:val="center"/>
-            <w:hideMark/>
-          </w:tcPr>
-          <w:p>
-            <w:pPr>
-              <w:jc w:val="center"/>
-              <w:rPr>
-                <w:b/>
-                <w:bCs/>
-              </w:rPr>
-            </w:pPr>
-            <w:r>
-              <w:rPr>
-                <w:b/>
-                <w:bCs/>
-              </w:rPr>
-              <w:t>Metric</w:t>
-            </w:r>
-          </w:p>
-        </w:tc>
-        <w:tc>
-          <w:tcPr>
-            <w:tcW w:w="0" w:type="auto"/>
-            <w:vAlign w:val="center"/>
-            <w:hideMark/>
-          </w:tcPr>
-          <w:p>
-            <w:pPr>
-              <w:jc w:val="center"/>
-              <w:rPr>
-                <w:b/>
-                <w:bCs/>
-              </w:rPr>
-            </w:pPr>
-            <w:r>
-              <w:rPr>
-                <w:b/>
-                <w:bCs/>
-              </w:rPr>
-              <w:t xml:space="preserve"> </w:t>
-            </w:r>
-            <w:r>
-              <w:t xml:space="preserve">            </w:t>
-            </w:r>
-            <w:r>
-              <w:rPr>
-                <w:b/>
-                <w:bCs/>
-              </w:rPr>
-              <w:t>Amount</w:t>
-            </w:r>
-          </w:p>
-        </w:tc>
-      </w:tr>
-      <w:tr>
-        <w:trPr>
-          <w:tblCellSpacing w:w="15" w:type="dxa"/>
-        </w:trPr>
-        <w:tc>
-          <w:tcPr>
-            <w:tcW w:w="0" w:type="auto"/>
-            <w:vAlign w:val="center"/>
-            <w:hideMark/>
-          </w:tcPr>
-          <w:p>
-            <w:r>
-              <w:t>Annual Income (USD)</w:t>
-            </w:r>
-          </w:p>
-        </w:tc>
-        <w:tc>
-          <w:tcPr>
-            <w:tcW w:w="0" w:type="auto"/>
-            <w:vAlign w:val="center"/>
-            <w:hideMark/>
-          </w:tcPr>
-          <w:p>
-            <w:r>
-              <w:t xml:space="preserve">                                                  $432</w:t>
-            </w:r>
-          </w:p>
-        </w:tc>
-      </w:tr>
-      <w:tr>
-        <w:trPr>
-          <w:tblCellSpacing w:w="15" w:type="dxa"/>
-        </w:trPr>
-        <w:tc>
-          <w:tcPr>
-            <w:tcW w:w="0" w:type="auto"/>
-            <w:vAlign w:val="center"/>
-            <w:hideMark/>
-          </w:tcPr>
-          <w:p>
-            <w:r>
-              <w:t>Annual Cost (JD)</w:t>
-            </w:r>
-          </w:p>
-        </w:tc>
-        <w:tc>
-          <w:tcPr>
-            <w:tcW w:w="0" w:type="auto"/>
-            <w:vAlign w:val="center"/>
-            <w:hideMark/>
-          </w:tcPr>
-          <w:p>
-            <w:r>
-              <w:t xml:space="preserve">                                               4,885 JD</w:t>
-            </w:r>
-          </w:p>
-        </w:tc>
-      </w:tr>
-      <w:tr>
-        <w:trPr>
-          <w:tblCellSpacing w:w="15" w:type="dxa"/>
-        </w:trPr>
-        <w:tc>
-          <w:tcPr>
-            <w:tcW w:w="0" w:type="auto"/>
-            <w:vAlign w:val="center"/>
-            <w:hideMark/>
-          </w:tcPr>
-          <w:p>
-            <w:r>
-              <w:t>Profit (Approx.)</w:t>
-            </w:r>
-          </w:p>
-        </w:tc>
-        <w:tc>
-          <w:tcPr>
-            <w:tcW w:w="0" w:type="auto"/>
-            <w:vAlign w:val="center"/>
-            <w:hideMark/>
-          </w:tcPr>
-          <w:p>
-            <w:r>
-              <w:rPr>
-                <w:rStyle w:val="Strong"/>
-              </w:rPr>
-              <w:t xml:space="preserve">                                             −4,580 JD</w:t>
-            </w:r>
-          </w:p>
-        </w:tc>
-      </w:tr>
-      <w:tr>
-        <w:trPr>
-          <w:tblCellSpacing w:w="15" w:type="dxa"/>
-        </w:trPr>
-        <w:tc>
-          <w:tcPr>
-            <w:tcW w:w="0" w:type="auto"/>
-            <w:vAlign w:val="center"/>
-            <w:hideMark/>
-          </w:tcPr>
-          <w:p>
-            <w:r>
-              <w:t>Profit Margin</w:t>
-            </w:r>
-          </w:p>
-        </w:tc>
-        <w:tc>
-          <w:tcPr>
-            <w:tcW w:w="0" w:type="auto"/>
-            <w:vAlign w:val="center"/>
-            <w:hideMark/>
-          </w:tcPr>
-          <w:p>
-            <w:pPr>
+              <w:cnfStyle w:val="000000000000" w:firstRow="0" w:lastRow="0" w:firstColumn="0" w:lastColumn="0" w:oddVBand="0" w:evenVBand="0" w:oddHBand="0" w:evenHBand="0" w:firstRowFirstColumn="0" w:firstRowLastColumn="0" w:lastRowFirstColumn="0" w:lastRowLastColumn="0"/>
               <w:rPr>
                 <w:rStyle w:val="Strong"/>
               </w:rPr>
@@ -8389,18 +8148,32 @@
           </w:p>
           <w:p>
             <w:pPr>
+              <w:cnfStyle w:val="000000000000" w:firstRow="0" w:lastRow="0" w:firstColumn="0" w:lastColumn="0" w:oddVBand="0" w:evenVBand="0" w:oddHBand="0" w:evenHBand="0" w:firstRowFirstColumn="0" w:firstRowLastColumn="0" w:lastRowFirstColumn="0" w:lastRowLastColumn="0"/>
               <w:rPr>
                 <w:rStyle w:val="Strong"/>
+                <w:b w:val="0"/>
+                <w:bCs w:val="0"/>
               </w:rPr>
             </w:pPr>
             <w:r>
               <w:rPr>
                 <w:rStyle w:val="Strong"/>
               </w:rPr>
-              <w:t xml:space="preserve">                                              Negative</w:t>
+              <w:t xml:space="preserve">                               </w:t>
+            </w:r>
+            <w:r>
+              <w:rPr>
+                <w:rStyle w:val="Strong"/>
+                <w:b w:val="0"/>
+                <w:bCs w:val="0"/>
+              </w:rPr>
+              <w:t xml:space="preserve">               Negative</w:t>
             </w:r>
           </w:p>
           <w:p>
+            <w:pPr>
+              <w:cnfStyle w:val="000000000000" w:firstRow="0" w:lastRow="0" w:firstColumn="0" w:lastColumn="0" w:oddVBand="0" w:evenVBand="0" w:oddHBand="0" w:evenHBand="0" w:firstRowFirstColumn="0" w:firstRowLastColumn="0" w:lastRowFirstColumn="0" w:lastRowLastColumn="0"/>
+            </w:pPr>
             <w:r>
               <w:t xml:space="preserve"> (Initial year loss due to setup and investment phase)</w:t>
             </w:r>
@@ -8435,21 +8208,19 @@
           <w:ilvl w:val="0"/>
           <w:numId w:val="0"/>
         </w:numPr>
-        <w:rPr>
-          <w:rFonts w:hint="eastAsia"/>
-        </w:rPr>
-      </w:pPr>
-      <w:r>
+      </w:pPr>
+      <w:r>
+        <w:lastRenderedPageBreak/>
         <w:t xml:space="preserve"> </w:t>
       </w:r>
-      <w:bookmarkStart w:id="30" w:name="_Toc193729727"/>
+      <w:bookmarkStart w:id="29" w:name="_Toc193729727"/>
       <w:r>
         <w:t xml:space="preserve">6.3 </w:t>
       </w:r>
       <w:r>
         <w:t>Operational Feasibility</w:t>
       </w:r>
-      <w:bookmarkEnd w:id="30"/>
+      <w:bookmarkEnd w:id="29"/>
     </w:p>
     <w:p>
       <w:pPr>
@@ -8490,7 +8261,7 @@
           <w:rFonts w:asciiTheme="majorBidi" w:eastAsia="Times New Roman" w:hAnsiTheme="majorBidi" w:cstheme="majorBidi"/>
         </w:rPr>
       </w:pPr>
-      <w:bookmarkStart w:id="31" w:name="_Toc193729728"/>
+      <w:bookmarkStart w:id="30" w:name="_Toc193729728"/>
       <w:r>
         <w:rPr>
           <w:rStyle w:val="Heading3Char"/>
@@ -8504,7 +8275,7 @@
         </w:rPr>
         <w:t>User Readiness and Adoption</w:t>
       </w:r>
-      <w:bookmarkEnd w:id="31"/>
+      <w:bookmarkEnd w:id="30"/>
       <w:r>
         <w:rPr>
           <w:rFonts w:asciiTheme="majorBidi" w:eastAsia="Times New Roman" w:hAnsiTheme="majorBidi" w:cstheme="majorBidi"/>
@@ -8558,7 +8329,7 @@
           <w:rFonts w:asciiTheme="majorBidi" w:hAnsiTheme="majorBidi"/>
         </w:rPr>
       </w:pPr>
-      <w:bookmarkStart w:id="32" w:name="_Toc193729729"/>
+      <w:bookmarkStart w:id="31" w:name="_Toc193729729"/>
       <w:r>
         <w:rPr>
           <w:rStyle w:val="Heading3Char"/>
@@ -8572,7 +8343,7 @@
         </w:rPr>
         <w:t>Business Process Integration</w:t>
       </w:r>
-      <w:bookmarkEnd w:id="32"/>
+      <w:bookmarkEnd w:id="31"/>
     </w:p>
     <w:p>
       <w:pPr>
@@ -8609,7 +8380,7 @@
           <w:rFonts w:asciiTheme="majorBidi" w:hAnsiTheme="majorBidi"/>
         </w:rPr>
       </w:pPr>
-      <w:bookmarkStart w:id="33" w:name="_Toc193729730"/>
+      <w:bookmarkStart w:id="32" w:name="_Toc193729730"/>
       <w:r>
         <w:rPr>
           <w:rStyle w:val="Heading3Char"/>
@@ -8623,7 +8394,7 @@
         </w:rPr>
         <w:t>System Maintenance and Support</w:t>
       </w:r>
-      <w:bookmarkEnd w:id="33"/>
+      <w:bookmarkEnd w:id="32"/>
       <w:r>
         <w:rPr>
           <w:rStyle w:val="Heading3Char"/>
@@ -8785,9 +8556,8 @@
           <w:rFonts w:asciiTheme="majorBidi" w:hAnsiTheme="majorBidi"/>
         </w:rPr>
       </w:pPr>
-      <w:bookmarkStart w:id="34" w:name="_Toc193729731"/>
-      <w:r>
-        <w:lastRenderedPageBreak/>
+      <w:bookmarkStart w:id="33" w:name="_Toc193729731"/>
+      <w:r>
         <w:t xml:space="preserve">7. </w:t>
       </w:r>
       <w:r>
@@ -8796,7 +8566,7 @@
         </w:rPr>
         <w:t>Project Plan</w:t>
       </w:r>
-      <w:bookmarkEnd w:id="34"/>
+      <w:bookmarkEnd w:id="33"/>
       <w:r>
         <w:rPr>
           <w:rFonts w:asciiTheme="majorBidi" w:hAnsiTheme="majorBidi"/>
@@ -8821,14 +8591,14 @@
         </w:rPr>
         <w:t xml:space="preserve">   </w:t>
       </w:r>
-      <w:bookmarkStart w:id="35" w:name="_Toc193729732"/>
+      <w:bookmarkStart w:id="34" w:name="_Toc193729732"/>
       <w:r>
         <w:rPr>
           <w:rFonts w:asciiTheme="majorBidi" w:hAnsiTheme="majorBidi"/>
         </w:rPr>
         <w:t>7.1 Project Planning Phase (1 Week)</w:t>
       </w:r>
-      <w:bookmarkEnd w:id="35"/>
+      <w:bookmarkEnd w:id="34"/>
       <w:r>
         <w:rPr>
           <w:rFonts w:asciiTheme="majorBidi" w:hAnsiTheme="majorBidi"/>
@@ -9028,14 +8798,14 @@
           <w:rFonts w:asciiTheme="majorBidi" w:hAnsiTheme="majorBidi"/>
         </w:rPr>
       </w:pPr>
-      <w:bookmarkStart w:id="36" w:name="_Toc193729733"/>
+      <w:bookmarkStart w:id="35" w:name="_Toc193729733"/>
       <w:r>
         <w:rPr>
           <w:rFonts w:asciiTheme="majorBidi" w:hAnsiTheme="majorBidi"/>
         </w:rPr>
         <w:t>7.2 Design Phase (3 Weeks)</w:t>
       </w:r>
-      <w:bookmarkEnd w:id="36"/>
+      <w:bookmarkEnd w:id="35"/>
     </w:p>
     <w:p>
       <w:pPr>
@@ -9079,6 +8849,7 @@
         <w:rPr>
           <w:rFonts w:asciiTheme="majorBidi" w:eastAsia="Times New Roman" w:hAnsiTheme="majorBidi" w:cstheme="majorBidi"/>
         </w:rPr>
+        <w:lastRenderedPageBreak/>
         <w:t>Completion Date: End of Week 2</w:t>
       </w:r>
     </w:p>
@@ -9169,7 +8940,6 @@
         <w:rPr>
           <w:rFonts w:asciiTheme="majorBidi" w:eastAsia="Times New Roman" w:hAnsiTheme="majorBidi" w:cstheme="majorBidi"/>
         </w:rPr>
-        <w:lastRenderedPageBreak/>
         <w:t>Completion Date: End of Week 3</w:t>
       </w:r>
     </w:p>
@@ -9185,14 +8955,14 @@
           <w:rFonts w:asciiTheme="majorBidi" w:hAnsiTheme="majorBidi"/>
         </w:rPr>
       </w:pPr>
-      <w:bookmarkStart w:id="37" w:name="_Toc193729734"/>
+      <w:bookmarkStart w:id="36" w:name="_Toc193729734"/>
       <w:r>
         <w:rPr>
           <w:rFonts w:asciiTheme="majorBidi" w:hAnsiTheme="majorBidi"/>
         </w:rPr>
         <w:t>7.3 Development Phase (6 Weeks)</w:t>
       </w:r>
-      <w:bookmarkEnd w:id="37"/>
+      <w:bookmarkEnd w:id="36"/>
     </w:p>
     <w:p>
       <w:pPr>
@@ -9388,14 +9158,14 @@
           <w:rFonts w:asciiTheme="majorBidi" w:hAnsiTheme="majorBidi"/>
         </w:rPr>
       </w:pPr>
-      <w:bookmarkStart w:id="38" w:name="_Toc193729735"/>
+      <w:bookmarkStart w:id="37" w:name="_Toc193729735"/>
       <w:r>
         <w:rPr>
           <w:rFonts w:asciiTheme="majorBidi" w:hAnsiTheme="majorBidi"/>
         </w:rPr>
         <w:t>7.4 Testing Phase (2 Weeks)</w:t>
       </w:r>
-      <w:bookmarkEnd w:id="38"/>
+      <w:bookmarkEnd w:id="37"/>
     </w:p>
     <w:p>
       <w:pPr>
@@ -9454,6 +9224,7 @@
         <w:rPr>
           <w:rFonts w:asciiTheme="majorBidi" w:hAnsiTheme="majorBidi" w:cstheme="majorBidi"/>
         </w:rPr>
+        <w:lastRenderedPageBreak/>
         <w:t>Integration Testing: Test the integration of all components.</w:t>
       </w:r>
     </w:p>
@@ -9544,15 +9315,14 @@
           <w:rFonts w:asciiTheme="majorBidi" w:hAnsiTheme="majorBidi"/>
         </w:rPr>
       </w:pPr>
-      <w:bookmarkStart w:id="39" w:name="_Toc193729736"/>
+      <w:bookmarkStart w:id="38" w:name="_Toc193729736"/>
       <w:r>
         <w:rPr>
           <w:rFonts w:asciiTheme="majorBidi" w:hAnsiTheme="majorBidi"/>
         </w:rPr>
-        <w:lastRenderedPageBreak/>
         <w:t>7.5 Deployment Phase (1 Week)</w:t>
       </w:r>
-      <w:bookmarkEnd w:id="39"/>
+      <w:bookmarkEnd w:id="38"/>
     </w:p>
     <w:p>
       <w:pPr>
@@ -9702,14 +9472,14 @@
           <w:rFonts w:asciiTheme="majorBidi" w:hAnsiTheme="majorBidi"/>
         </w:rPr>
       </w:pPr>
-      <w:bookmarkStart w:id="40" w:name="_Toc193729737"/>
+      <w:bookmarkStart w:id="39" w:name="_Toc193729737"/>
       <w:r>
         <w:rPr>
           <w:rFonts w:asciiTheme="majorBidi" w:hAnsiTheme="majorBidi"/>
         </w:rPr>
         <w:t>7.6 Post-Deployment Phase (Ongoing)</w:t>
       </w:r>
-      <w:bookmarkEnd w:id="40"/>
+      <w:bookmarkEnd w:id="39"/>
     </w:p>
     <w:p>
       <w:pPr>
@@ -9798,6 +9568,7 @@
         <w:rPr>
           <w:rFonts w:asciiTheme="majorBidi" w:hAnsiTheme="majorBidi" w:cstheme="majorBidi"/>
         </w:rPr>
+        <w:lastRenderedPageBreak/>
         <w:t>Completion Date: Week 11</w:t>
       </w:r>
     </w:p>
@@ -9873,7 +9644,6 @@
         <w:rPr>
           <w:rFonts w:asciiTheme="majorBidi" w:hAnsiTheme="majorBidi" w:cstheme="majorBidi"/>
         </w:rPr>
-        <w:lastRenderedPageBreak/>
         <w:t>Here’s how to input this into MS Project:</w:t>
       </w:r>
     </w:p>
@@ -11162,14 +10932,14 @@
           <w:rFonts w:asciiTheme="majorBidi" w:hAnsiTheme="majorBidi"/>
         </w:rPr>
       </w:pPr>
-      <w:bookmarkStart w:id="41" w:name="_Toc193729738"/>
+      <w:bookmarkStart w:id="40" w:name="_Toc193729738"/>
       <w:r>
         <w:rPr>
           <w:rFonts w:asciiTheme="majorBidi" w:hAnsiTheme="majorBidi"/>
         </w:rPr>
         <w:t>8. Questionnaire</w:t>
       </w:r>
-      <w:bookmarkEnd w:id="41"/>
+      <w:bookmarkEnd w:id="40"/>
     </w:p>
     <w:p>
       <w:pPr>
@@ -11218,14 +10988,14 @@
         </w:rPr>
         <w:t xml:space="preserve">   </w:t>
       </w:r>
-      <w:bookmarkStart w:id="42" w:name="_Toc193729739"/>
+      <w:bookmarkStart w:id="41" w:name="_Toc193729739"/>
       <w:r>
         <w:rPr>
           <w:rFonts w:asciiTheme="majorBidi" w:hAnsiTheme="majorBidi"/>
         </w:rPr>
         <w:t>8.1 Survey Questions</w:t>
       </w:r>
-      <w:bookmarkEnd w:id="42"/>
+      <w:bookmarkEnd w:id="41"/>
     </w:p>
     <w:p>
       <w:pPr>
@@ -12013,14 +11783,14 @@
           <w:rFonts w:asciiTheme="majorBidi" w:hAnsiTheme="majorBidi"/>
         </w:rPr>
       </w:pPr>
-      <w:bookmarkStart w:id="43" w:name="_Toc193729740"/>
+      <w:bookmarkStart w:id="42" w:name="_Toc193729740"/>
       <w:r>
         <w:rPr>
           <w:rFonts w:asciiTheme="majorBidi" w:hAnsiTheme="majorBidi"/>
         </w:rPr>
         <w:t>8.2 Survey Results Summary</w:t>
       </w:r>
-      <w:bookmarkEnd w:id="43"/>
+      <w:bookmarkEnd w:id="42"/>
       <w:r>
         <w:rPr>
           <w:rFonts w:asciiTheme="majorBidi" w:hAnsiTheme="majorBidi"/>
@@ -12204,13 +11974,7 @@
         <w:t xml:space="preserve"> find it challenging to access proper study materials.</w:t>
       </w:r>
     </w:p>
-    <w:p>
-      <w:pPr>
-        <w:rPr>
-          <w:rFonts w:hint="eastAsia"/>
-        </w:rPr>
-      </w:pPr>
-    </w:p>
+    <w:p/>
     <w:sectPr>
       <w:footerReference w:type="default" r:id="rId15"/>
       <w:pgSz w:w="12240" w:h="15840"/>
@@ -12225,14 +11989,11 @@
 </file>
 
 <file path=word/endnotes.xml><?xml version="1.0" encoding="utf-8"?>
-<w:endnotes xmlns:wpc="http://schemas.microsoft.com/office/word/2010/wordprocessingCanvas" xmlns:cx="http://schemas.microsoft.com/office/drawing/2014/chartex" xmlns:cx1="http://schemas.microsoft.com/office/drawing/2015/9/8/chartex" xmlns:cx2="http://schemas.microsoft.com/office/drawing/2015/10/21/chartex" xmlns:cx3="http://schemas.microsoft.com/office/drawing/2016/5/9/chartex" xmlns:cx4="http://schemas.microsoft.com/office/drawing/2016/5/10/chartex" xmlns:cx5="http://schemas.microsoft.com/office/drawing/2016/5/11/chartex" xmlns:cx6="http://schemas.microsoft.com/office/drawing/2016/5/12/chartex" xmlns:cx7="http://schemas.microsoft.com/office/drawing/2016/5/13/chartex" xmlns:cx8="http://schemas.microsoft.com/office/drawing/2016/5/14/chartex" xmlns:mc="http://schemas.openxmlformats.org/markup-compatibility/2006" xmlns:aink="http://schemas.microsoft.com/office/drawing/2016/ink" xmlns:am3d="http://schemas.microsoft.com/office/drawing/2017/model3d" xmlns:o="urn:schemas-microsoft-com:office:office" xmlns:r="http://schemas.openxmlformats.org/officeDocument/2006/relationships" xmlns:m="http://schemas.openxmlformats.org/officeDocument/2006/math" xmlns:v="urn:schemas-microsoft-com:vml" xmlns:wp14="http://schemas.microsoft.com/office/word/2010/wordprocessingDrawing" xmlns:wp="http://schemas.openxmlformats.org/drawingml/2006/wordprocessingDrawing" xmlns:w10="urn:schemas-microsoft-com:office:word" xmlns:w="http://schemas.openxmlformats.org/wordprocessingml/2006/main" xmlns:w14="http://schemas.microsoft.com/office/word/2010/wordml" xmlns:w15="http://schemas.microsoft.com/office/word/2012/wordml" xmlns:w16cid="http://schemas.microsoft.com/office/word/2016/wordml/cid" xmlns:w16se="http://schemas.microsoft.com/office/word/2015/wordml/symex" xmlns:wpg="http://schemas.microsoft.com/office/word/2010/wordprocessingGroup" xmlns:wpi="http://schemas.microsoft.com/office/word/2010/wordprocessingInk" xmlns:wne="http://schemas.microsoft.com/office/word/2006/wordml" xmlns:wps="http://schemas.microsoft.com/office/word/2010/wordprocessingShape" mc:Ignorable="w14 w15 w16se w16cid wp14">
+<w:endnotes xmlns:wpc="http://schemas.microsoft.com/office/word/2010/wordprocessingCanvas" xmlns:cx="http://schemas.microsoft.com/office/drawing/2014/chartex" xmlns:cx1="http://schemas.microsoft.com/office/drawing/2015/9/8/chartex" xmlns:cx2="http://schemas.microsoft.com/office/drawing/2015/10/21/chartex" xmlns:cx3="http://schemas.microsoft.com/office/drawing/2016/5/9/chartex" xmlns:cx4="http://schemas.microsoft.com/office/drawing/2016/5/10/chartex" xmlns:cx5="http://schemas.microsoft.com/office/drawing/2016/5/11/chartex" xmlns:cx6="http://schemas.microsoft.com/office/drawing/2016/5/12/chartex" xmlns:cx7="http://schemas.microsoft.com/office/drawing/2016/5/13/chartex" xmlns:cx8="http://schemas.microsoft.com/office/drawing/2016/5/14/chartex" xmlns:mc="http://schemas.openxmlformats.org/markup-compatibility/2006" xmlns:aink="http://schemas.microsoft.com/office/drawing/2016/ink" xmlns:am3d="http://schemas.microsoft.com/office/drawing/2017/model3d" xmlns:o="urn:schemas-microsoft-com:office:office" xmlns:oel="http://schemas.microsoft.com/office/2019/extlst" xmlns:r="http://schemas.openxmlformats.org/officeDocument/2006/relationships" xmlns:m="http://schemas.openxmlformats.org/officeDocument/2006/math" xmlns:v="urn:schemas-microsoft-com:vml" xmlns:wp14="http://schemas.microsoft.com/office/word/2010/wordprocessingDrawing" xmlns:wp="http://schemas.openxmlformats.org/drawingml/2006/wordprocessingDrawing" xmlns:w10="urn:schemas-microsoft-com:office:word" xmlns:w="http://schemas.openxmlformats.org/wordprocessingml/2006/main" xmlns:w14="http://schemas.microsoft.com/office/word/2010/wordml" xmlns:w15="http://schemas.microsoft.com/office/word/2012/wordml" xmlns:w16cex="http://schemas.microsoft.com/office/word/2018/wordml/cex" xmlns:w16cid="http://schemas.microsoft.com/office/word/2016/wordml/cid" xmlns:w16="http://schemas.microsoft.com/office/word/2018/wordml" xmlns:w16du="http://schemas.microsoft.com/office/word/2023/wordml/word16du" xmlns:w16sdtdh="http://schemas.microsoft.com/office/word/2020/wordml/sdtdatahash" xmlns:w16sdtfl="http://schemas.microsoft.com/office/word/2024/wordml/sdtformatlock" xmlns:w16se="http://schemas.microsoft.com/office/word/2015/wordml/symex" xmlns:wpg="http://schemas.microsoft.com/office/word/2010/wordprocessingGroup" xmlns:wpi="http://schemas.microsoft.com/office/word/2010/wordprocessingInk" xmlns:wne="http://schemas.microsoft.com/office/word/2006/wordml" xmlns:wps="http://schemas.microsoft.com/office/word/2010/wordprocessingShape" mc:Ignorable="w14 w15 w16se w16cid w16 w16cex w16sdtdh w16sdtfl w16du wp14">
   <w:endnote w:type="separator" w:id="-1">
     <w:p>
       <w:pPr>
         <w:spacing w:after="0" w:line="240" w:lineRule="auto"/>
-        <w:rPr>
-          <w:rFonts w:hint="eastAsia"/>
-        </w:rPr>
       </w:pPr>
       <w:r>
         <w:separator/>
@@ -12243,9 +12004,6 @@
     <w:p>
       <w:pPr>
         <w:spacing w:after="0" w:line="240" w:lineRule="auto"/>
-        <w:rPr>
-          <w:rFonts w:hint="eastAsia"/>
-        </w:rPr>
       </w:pPr>
       <w:r>
         <w:continuationSeparator/>
@@ -12256,9 +12014,6 @@
     <w:p>
       <w:pPr>
         <w:spacing w:after="0" w:line="240" w:lineRule="auto"/>
-        <w:rPr>
-          <w:rFonts w:hint="eastAsia"/>
-        </w:rPr>
       </w:pPr>
     </w:p>
   </w:endnote>
@@ -12266,7 +12021,7 @@
 </file>
 
 <file path=word/footer1.xml><?xml version="1.0" encoding="utf-8"?>
-<w:ftr xmlns:wpc="http://schemas.microsoft.com/office/word/2010/wordprocessingCanvas" xmlns:cx="http://schemas.microsoft.com/office/drawing/2014/chartex" xmlns:cx1="http://schemas.microsoft.com/office/drawing/2015/9/8/chartex" xmlns:cx2="http://schemas.microsoft.com/office/drawing/2015/10/21/chartex" xmlns:cx3="http://schemas.microsoft.com/office/drawing/2016/5/9/chartex" xmlns:cx4="http://schemas.microsoft.com/office/drawing/2016/5/10/chartex" xmlns:cx5="http://schemas.microsoft.com/office/drawing/2016/5/11/chartex" xmlns:cx6="http://schemas.microsoft.com/office/drawing/2016/5/12/chartex" xmlns:cx7="http://schemas.microsoft.com/office/drawing/2016/5/13/chartex" xmlns:cx8="http://schemas.microsoft.com/office/drawing/2016/5/14/chartex" xmlns:mc="http://schemas.openxmlformats.org/markup-compatibility/2006" xmlns:aink="http://schemas.microsoft.com/office/drawing/2016/ink" xmlns:am3d="http://schemas.microsoft.com/office/drawing/2017/model3d" xmlns:o="urn:schemas-microsoft-com:office:office" xmlns:r="http://schemas.openxmlformats.org/officeDocument/2006/relationships" xmlns:m="http://schemas.openxmlformats.org/officeDocument/2006/math" xmlns:v="urn:schemas-microsoft-com:vml" xmlns:wp14="http://schemas.microsoft.com/office/word/2010/wordprocessingDrawing" xmlns:wp="http://schemas.openxmlformats.org/drawingml/2006/wordprocessingDrawing" xmlns:w10="urn:schemas-microsoft-com:office:word" xmlns:w="http://schemas.openxmlformats.org/wordprocessingml/2006/main" xmlns:w14="http://schemas.microsoft.com/office/word/2010/wordml" xmlns:w15="http://schemas.microsoft.com/office/word/2012/wordml" xmlns:w16cid="http://schemas.microsoft.com/office/word/2016/wordml/cid" xmlns:w16se="http://schemas.microsoft.com/office/word/2015/wordml/symex" xmlns:wpg="http://schemas.microsoft.com/office/word/2010/wordprocessingGroup" xmlns:wpi="http://schemas.microsoft.com/office/word/2010/wordprocessingInk" xmlns:wne="http://schemas.microsoft.com/office/word/2006/wordml" xmlns:wps="http://schemas.microsoft.com/office/word/2010/wordprocessingShape" mc:Ignorable="w14 w15 w16se w16cid wp14">
+<w:ftr xmlns:wpc="http://schemas.microsoft.com/office/word/2010/wordprocessingCanvas" xmlns:cx="http://schemas.microsoft.com/office/drawing/2014/chartex" xmlns:cx1="http://schemas.microsoft.com/office/drawing/2015/9/8/chartex" xmlns:cx2="http://schemas.microsoft.com/office/drawing/2015/10/21/chartex" xmlns:cx3="http://schemas.microsoft.com/office/drawing/2016/5/9/chartex" xmlns:cx4="http://schemas.microsoft.com/office/drawing/2016/5/10/chartex" xmlns:cx5="http://schemas.microsoft.com/office/drawing/2016/5/11/chartex" xmlns:cx6="http://schemas.microsoft.com/office/drawing/2016/5/12/chartex" xmlns:cx7="http://schemas.microsoft.com/office/drawing/2016/5/13/chartex" xmlns:cx8="http://schemas.microsoft.com/office/drawing/2016/5/14/chartex" xmlns:mc="http://schemas.openxmlformats.org/markup-compatibility/2006" xmlns:aink="http://schemas.microsoft.com/office/drawing/2016/ink" xmlns:am3d="http://schemas.microsoft.com/office/drawing/2017/model3d" xmlns:o="urn:schemas-microsoft-com:office:office" xmlns:oel="http://schemas.microsoft.com/office/2019/extlst" xmlns:r="http://schemas.openxmlformats.org/officeDocument/2006/relationships" xmlns:m="http://schemas.openxmlformats.org/officeDocument/2006/math" xmlns:v="urn:schemas-microsoft-com:vml" xmlns:wp14="http://schemas.microsoft.com/office/word/2010/wordprocessingDrawing" xmlns:wp="http://schemas.openxmlformats.org/drawingml/2006/wordprocessingDrawing" xmlns:w10="urn:schemas-microsoft-com:office:word" xmlns:w="http://schemas.openxmlformats.org/wordprocessingml/2006/main" xmlns:w14="http://schemas.microsoft.com/office/word/2010/wordml" xmlns:w15="http://schemas.microsoft.com/office/word/2012/wordml" xmlns:w16cex="http://schemas.microsoft.com/office/word/2018/wordml/cex" xmlns:w16cid="http://schemas.microsoft.com/office/word/2016/wordml/cid" xmlns:w16="http://schemas.microsoft.com/office/word/2018/wordml" xmlns:w16du="http://schemas.microsoft.com/office/word/2023/wordml/word16du" xmlns:w16sdtdh="http://schemas.microsoft.com/office/word/2020/wordml/sdtdatahash" xmlns:w16sdtfl="http://schemas.microsoft.com/office/word/2024/wordml/sdtformatlock" xmlns:w16se="http://schemas.microsoft.com/office/word/2015/wordml/symex" xmlns:wpg="http://schemas.microsoft.com/office/word/2010/wordprocessingGroup" xmlns:wpi="http://schemas.microsoft.com/office/word/2010/wordprocessingInk" xmlns:wne="http://schemas.microsoft.com/office/word/2006/wordml" xmlns:wps="http://schemas.microsoft.com/office/word/2010/wordprocessingShape" mc:Ignorable="w14 w15 w16se w16cid w16 w16cex w16sdtdh w16sdtfl w16du wp14">
   <w:sdt>
     <w:sdtPr>
       <w:id w:val="-1527399971"/>
@@ -12275,15 +12030,11 @@
         <w:docPartUnique/>
       </w:docPartObj>
     </w:sdtPr>
-    <w:sdtEndPr/>
     <w:sdtContent>
       <w:p>
         <w:pPr>
           <w:pStyle w:val="Footer"/>
           <w:jc w:val="right"/>
-          <w:rPr>
-            <w:rFonts w:hint="eastAsia"/>
-          </w:rPr>
         </w:pPr>
         <w:r>
           <w:t xml:space="preserve">Page | </w:t>
@@ -12318,23 +12069,17 @@
   <w:p>
     <w:pPr>
       <w:pStyle w:val="Footer"/>
-      <w:rPr>
-        <w:rFonts w:hint="eastAsia"/>
-      </w:rPr>
     </w:pPr>
   </w:p>
 </w:ftr>
 </file>
 
 <file path=word/footer2.xml><?xml version="1.0" encoding="utf-8"?>
-<w:ftr xmlns:wpc="http://schemas.microsoft.com/office/word/2010/wordprocessingCanvas" xmlns:cx="http://schemas.microsoft.com/office/drawing/2014/chartex" xmlns:cx1="http://schemas.microsoft.com/office/drawing/2015/9/8/chartex" xmlns:cx2="http://schemas.microsoft.com/office/drawing/2015/10/21/chartex" xmlns:cx3="http://schemas.microsoft.com/office/drawing/2016/5/9/chartex" xmlns:cx4="http://schemas.microsoft.com/office/drawing/2016/5/10/chartex" xmlns:cx5="http://schemas.microsoft.com/office/drawing/2016/5/11/chartex" xmlns:cx6="http://schemas.microsoft.com/office/drawing/2016/5/12/chartex" xmlns:cx7="http://schemas.microsoft.com/office/drawing/2016/5/13/chartex" xmlns:cx8="http://schemas.microsoft.com/office/drawing/2016/5/14/chartex" xmlns:mc="http://schemas.openxmlformats.org/markup-compatibility/2006" xmlns:aink="http://schemas.microsoft.com/office/drawing/2016/ink" xmlns:am3d="http://schemas.microsoft.com/office/drawing/2017/model3d" xmlns:o="urn:schemas-microsoft-com:office:office" xmlns:r="http://schemas.openxmlformats.org/officeDocument/2006/relationships" xmlns:m="http://schemas.openxmlformats.org/officeDocument/2006/math" xmlns:v="urn:schemas-microsoft-com:vml" xmlns:wp14="http://schemas.microsoft.com/office/word/2010/wordprocessingDrawing" xmlns:wp="http://schemas.openxmlformats.org/drawingml/2006/wordprocessingDrawing" xmlns:w10="urn:schemas-microsoft-com:office:word" xmlns:w="http://schemas.openxmlformats.org/wordprocessingml/2006/main" xmlns:w14="http://schemas.microsoft.com/office/word/2010/wordml" xmlns:w15="http://schemas.microsoft.com/office/word/2012/wordml" xmlns:w16cid="http://schemas.microsoft.com/office/word/2016/wordml/cid" xmlns:w16se="http://schemas.microsoft.com/office/word/2015/wordml/symex" xmlns:wpg="http://schemas.microsoft.com/office/word/2010/wordprocessingGroup" xmlns:wpi="http://schemas.microsoft.com/office/word/2010/wordprocessingInk" xmlns:wne="http://schemas.microsoft.com/office/word/2006/wordml" xmlns:wps="http://schemas.microsoft.com/office/word/2010/wordprocessingShape" mc:Ignorable="w14 w15 w16se w16cid wp14">
+<w:ftr xmlns:wpc="http://schemas.microsoft.com/office/word/2010/wordprocessingCanvas" xmlns:cx="http://schemas.microsoft.com/office/drawing/2014/chartex" xmlns:cx1="http://schemas.microsoft.com/office/drawing/2015/9/8/chartex" xmlns:cx2="http://schemas.microsoft.com/office/drawing/2015/10/21/chartex" xmlns:cx3="http://schemas.microsoft.com/office/drawing/2016/5/9/chartex" xmlns:cx4="http://schemas.microsoft.com/office/drawing/2016/5/10/chartex" xmlns:cx5="http://schemas.microsoft.com/office/drawing/2016/5/11/chartex" xmlns:cx6="http://schemas.microsoft.com/office/drawing/2016/5/12/chartex" xmlns:cx7="http://schemas.microsoft.com/office/drawing/2016/5/13/chartex" xmlns:cx8="http://schemas.microsoft.com/office/drawing/2016/5/14/chartex" xmlns:mc="http://schemas.openxmlformats.org/markup-compatibility/2006" xmlns:aink="http://schemas.microsoft.com/office/drawing/2016/ink" xmlns:am3d="http://schemas.microsoft.com/office/drawing/2017/model3d" xmlns:o="urn:schemas-microsoft-com:office:office" xmlns:oel="http://schemas.microsoft.com/office/2019/extlst" xmlns:r="http://schemas.openxmlformats.org/officeDocument/2006/relationships" xmlns:m="http://schemas.openxmlformats.org/officeDocument/2006/math" xmlns:v="urn:schemas-microsoft-com:vml" xmlns:wp14="http://schemas.microsoft.com/office/word/2010/wordprocessingDrawing" xmlns:wp="http://schemas.openxmlformats.org/drawingml/2006/wordprocessingDrawing" xmlns:w10="urn:schemas-microsoft-com:office:word" xmlns:w="http://schemas.openxmlformats.org/wordprocessingml/2006/main" xmlns:w14="http://schemas.microsoft.com/office/word/2010/wordml" xmlns:w15="http://schemas.microsoft.com/office/word/2012/wordml" xmlns:w16cex="http://schemas.microsoft.com/office/word/2018/wordml/cex" xmlns:w16cid="http://schemas.microsoft.com/office/word/2016/wordml/cid" xmlns:w16="http://schemas.microsoft.com/office/word/2018/wordml" xmlns:w16du="http://schemas.microsoft.com/office/word/2023/wordml/word16du" xmlns:w16sdtdh="http://schemas.microsoft.com/office/word/2020/wordml/sdtdatahash" xmlns:w16sdtfl="http://schemas.microsoft.com/office/word/2024/wordml/sdtformatlock" xmlns:w16se="http://schemas.microsoft.com/office/word/2015/wordml/symex" xmlns:wpg="http://schemas.microsoft.com/office/word/2010/wordprocessingGroup" xmlns:wpi="http://schemas.microsoft.com/office/word/2010/wordprocessingInk" xmlns:wne="http://schemas.microsoft.com/office/word/2006/wordml" xmlns:wps="http://schemas.microsoft.com/office/word/2010/wordprocessingShape" mc:Ignorable="w14 w15 w16se w16cid w16 w16cex w16sdtdh w16sdtfl w16du wp14">
   <w:p>
     <w:pPr>
       <w:pStyle w:val="Footer"/>
       <w:jc w:val="center"/>
-      <w:rPr>
-        <w:rFonts w:hint="eastAsia"/>
-      </w:rPr>
     </w:pPr>
     <w:r>
       <w:t>I</w:t>
@@ -12344,7 +12089,7 @@
 </file>
 
 <file path=word/footer3.xml><?xml version="1.0" encoding="utf-8"?>
-<w:ftr xmlns:wpc="http://schemas.microsoft.com/office/word/2010/wordprocessingCanvas" xmlns:cx="http://schemas.microsoft.com/office/drawing/2014/chartex" xmlns:cx1="http://schemas.microsoft.com/office/drawing/2015/9/8/chartex" xmlns:cx2="http://schemas.microsoft.com/office/drawing/2015/10/21/chartex" xmlns:cx3="http://schemas.microsoft.com/office/drawing/2016/5/9/chartex" xmlns:cx4="http://schemas.microsoft.com/office/drawing/2016/5/10/chartex" xmlns:cx5="http://schemas.microsoft.com/office/drawing/2016/5/11/chartex" xmlns:cx6="http://schemas.microsoft.com/office/drawing/2016/5/12/chartex" xmlns:cx7="http://schemas.microsoft.com/office/drawing/2016/5/13/chartex" xmlns:cx8="http://schemas.microsoft.com/office/drawing/2016/5/14/chartex" xmlns:mc="http://schemas.openxmlformats.org/markup-compatibility/2006" xmlns:aink="http://schemas.microsoft.com/office/drawing/2016/ink" xmlns:am3d="http://schemas.microsoft.com/office/drawing/2017/model3d" xmlns:o="urn:schemas-microsoft-com:office:office" xmlns:r="http://schemas.openxmlformats.org/officeDocument/2006/relationships" xmlns:m="http://schemas.openxmlformats.org/officeDocument/2006/math" xmlns:v="urn:schemas-microsoft-com:vml" xmlns:wp14="http://schemas.microsoft.com/office/word/2010/wordprocessingDrawing" xmlns:wp="http://schemas.openxmlformats.org/drawingml/2006/wordprocessingDrawing" xmlns:w10="urn:schemas-microsoft-com:office:word" xmlns:w="http://schemas.openxmlformats.org/wordprocessingml/2006/main" xmlns:w14="http://schemas.microsoft.com/office/word/2010/wordml" xmlns:w15="http://schemas.microsoft.com/office/word/2012/wordml" xmlns:w16cid="http://schemas.microsoft.com/office/word/2016/wordml/cid" xmlns:w16se="http://schemas.microsoft.com/office/word/2015/wordml/symex" xmlns:wpg="http://schemas.microsoft.com/office/word/2010/wordprocessingGroup" xmlns:wpi="http://schemas.microsoft.com/office/word/2010/wordprocessingInk" xmlns:wne="http://schemas.microsoft.com/office/word/2006/wordml" xmlns:wps="http://schemas.microsoft.com/office/word/2010/wordprocessingShape" mc:Ignorable="w14 w15 w16se w16cid wp14">
+<w:ftr xmlns:wpc="http://schemas.microsoft.com/office/word/2010/wordprocessingCanvas" xmlns:cx="http://schemas.microsoft.com/office/drawing/2014/chartex" xmlns:cx1="http://schemas.microsoft.com/office/drawing/2015/9/8/chartex" xmlns:cx2="http://schemas.microsoft.com/office/drawing/2015/10/21/chartex" xmlns:cx3="http://schemas.microsoft.com/office/drawing/2016/5/9/chartex" xmlns:cx4="http://schemas.microsoft.com/office/drawing/2016/5/10/chartex" xmlns:cx5="http://schemas.microsoft.com/office/drawing/2016/5/11/chartex" xmlns:cx6="http://schemas.microsoft.com/office/drawing/2016/5/12/chartex" xmlns:cx7="http://schemas.microsoft.com/office/drawing/2016/5/13/chartex" xmlns:cx8="http://schemas.microsoft.com/office/drawing/2016/5/14/chartex" xmlns:mc="http://schemas.openxmlformats.org/markup-compatibility/2006" xmlns:aink="http://schemas.microsoft.com/office/drawing/2016/ink" xmlns:am3d="http://schemas.microsoft.com/office/drawing/2017/model3d" xmlns:o="urn:schemas-microsoft-com:office:office" xmlns:oel="http://schemas.microsoft.com/office/2019/extlst" xmlns:r="http://schemas.openxmlformats.org/officeDocument/2006/relationships" xmlns:m="http://schemas.openxmlformats.org/officeDocument/2006/math" xmlns:v="urn:schemas-microsoft-com:vml" xmlns:wp14="http://schemas.microsoft.com/office/word/2010/wordprocessingDrawing" xmlns:wp="http://schemas.openxmlformats.org/drawingml/2006/wordprocessingDrawing" xmlns:w10="urn:schemas-microsoft-com:office:word" xmlns:w="http://schemas.openxmlformats.org/wordprocessingml/2006/main" xmlns:w14="http://schemas.microsoft.com/office/word/2010/wordml" xmlns:w15="http://schemas.microsoft.com/office/word/2012/wordml" xmlns:w16cex="http://schemas.microsoft.com/office/word/2018/wordml/cex" xmlns:w16cid="http://schemas.microsoft.com/office/word/2016/wordml/cid" xmlns:w16="http://schemas.microsoft.com/office/word/2018/wordml" xmlns:w16du="http://schemas.microsoft.com/office/word/2023/wordml/word16du" xmlns:w16sdtdh="http://schemas.microsoft.com/office/word/2020/wordml/sdtdatahash" xmlns:w16sdtfl="http://schemas.microsoft.com/office/word/2024/wordml/sdtformatlock" xmlns:w16se="http://schemas.microsoft.com/office/word/2015/wordml/symex" xmlns:wpg="http://schemas.microsoft.com/office/word/2010/wordprocessingGroup" xmlns:wpi="http://schemas.microsoft.com/office/word/2010/wordprocessingInk" xmlns:wne="http://schemas.microsoft.com/office/word/2006/wordml" xmlns:wps="http://schemas.microsoft.com/office/word/2010/wordprocessingShape" mc:Ignorable="w14 w15 w16se w16cid w16 w16cex w16sdtdh w16sdtfl w16du wp14">
   <w:sdt>
     <w:sdtPr>
       <w:id w:val="1815295212"/>
@@ -12353,15 +12098,11 @@
         <w:docPartUnique/>
       </w:docPartObj>
     </w:sdtPr>
-    <w:sdtEndPr/>
     <w:sdtContent>
       <w:p>
         <w:pPr>
           <w:pStyle w:val="Footer"/>
           <w:jc w:val="right"/>
-          <w:rPr>
-            <w:rFonts w:hint="eastAsia"/>
-          </w:rPr>
         </w:pPr>
         <w:r>
           <w:t xml:space="preserve">Page | </w:t>
@@ -12396,23 +12137,17 @@
   <w:p>
     <w:pPr>
       <w:pStyle w:val="Footer"/>
-      <w:rPr>
-        <w:rFonts w:hint="eastAsia"/>
-      </w:rPr>
     </w:pPr>
   </w:p>
 </w:ftr>
 </file>
 
 <file path=word/footnotes.xml><?xml version="1.0" encoding="utf-8"?>
-<w:footnotes xmlns:wpc="http://schemas.microsoft.com/office/word/2010/wordprocessingCanvas" xmlns:cx="http://schemas.microsoft.com/office/drawing/2014/chartex" xmlns:cx1="http://schemas.microsoft.com/office/drawing/2015/9/8/chartex" xmlns:cx2="http://schemas.microsoft.com/office/drawing/2015/10/21/chartex" xmlns:cx3="http://schemas.microsoft.com/office/drawing/2016/5/9/chartex" xmlns:cx4="http://schemas.microsoft.com/office/drawing/2016/5/10/chartex" xmlns:cx5="http://schemas.microsoft.com/office/drawing/2016/5/11/chartex" xmlns:cx6="http://schemas.microsoft.com/office/drawing/2016/5/12/chartex" xmlns:cx7="http://schemas.microsoft.com/office/drawing/2016/5/13/chartex" xmlns:cx8="http://schemas.microsoft.com/office/drawing/2016/5/14/chartex" xmlns:mc="http://schemas.openxmlformats.org/markup-compatibility/2006" xmlns:aink="http://schemas.microsoft.com/office/drawing/2016/ink" xmlns:am3d="http://schemas.microsoft.com/office/drawing/2017/model3d" xmlns:o="urn:schemas-microsoft-com:office:office" xmlns:r="http://schemas.openxmlformats.org/officeDocument/2006/relationships" xmlns:m="http://schemas.openxmlformats.org/officeDocument/2006/math" xmlns:v="urn:schemas-microsoft-com:vml" xmlns:wp14="http://schemas.microsoft.com/office/word/2010/wordprocessingDrawing" xmlns:wp="http://schemas.openxmlformats.org/drawingml/2006/wordprocessingDrawing" xmlns:w10="urn:schemas-microsoft-com:office:word" xmlns:w="http://schemas.openxmlformats.org/wordprocessingml/2006/main" xmlns:w14="http://schemas.microsoft.com/office/word/2010/wordml" xmlns:w15="http://schemas.microsoft.com/office/word/2012/wordml" xmlns:w16cid="http://schemas.microsoft.com/office/word/2016/wordml/cid" xmlns:w16se="http://schemas.microsoft.com/office/word/2015/wordml/symex" xmlns:wpg="http://schemas.microsoft.com/office/word/2010/wordprocessingGroup" xmlns:wpi="http://schemas.microsoft.com/office/word/2010/wordprocessingInk" xmlns:wne="http://schemas.microsoft.com/office/word/2006/wordml" xmlns:wps="http://schemas.microsoft.com/office/word/2010/wordprocessingShape" mc:Ignorable="w14 w15 w16se w16cid wp14">
+<w:footnotes xmlns:wpc="http://schemas.microsoft.com/office/word/2010/wordprocessingCanvas" xmlns:cx="http://schemas.microsoft.com/office/drawing/2014/chartex" xmlns:cx1="http://schemas.microsoft.com/office/drawing/2015/9/8/chartex" xmlns:cx2="http://schemas.microsoft.com/office/drawing/2015/10/21/chartex" xmlns:cx3="http://schemas.microsoft.com/office/drawing/2016/5/9/chartex" xmlns:cx4="http://schemas.microsoft.com/office/drawing/2016/5/10/chartex" xmlns:cx5="http://schemas.microsoft.com/office/drawing/2016/5/11/chartex" xmlns:cx6="http://schemas.microsoft.com/office/drawing/2016/5/12/chartex" xmlns:cx7="http://schemas.microsoft.com/office/drawing/2016/5/13/chartex" xmlns:cx8="http://schemas.microsoft.com/office/drawing/2016/5/14/chartex" xmlns:mc="http://schemas.openxmlformats.org/markup-compatibility/2006" xmlns:aink="http://schemas.microsoft.com/office/drawing/2016/ink" xmlns:am3d="http://schemas.microsoft.com/office/drawing/2017/model3d" xmlns:o="urn:schemas-microsoft-com:office:office" xmlns:oel="http://schemas.microsoft.com/office/2019/extlst" xmlns:r="http://schemas.openxmlformats.org/officeDocument/2006/relationships" xmlns:m="http://schemas.openxmlformats.org/officeDocument/2006/math" xmlns:v="urn:schemas-microsoft-com:vml" xmlns:wp14="http://schemas.microsoft.com/office/word/2010/wordprocessingDrawing" xmlns:wp="http://schemas.openxmlformats.org/drawingml/2006/wordprocessingDrawing" xmlns:w10="urn:schemas-microsoft-com:office:word" xmlns:w="http://schemas.openxmlformats.org/wordprocessingml/2006/main" xmlns:w14="http://schemas.microsoft.com/office/word/2010/wordml" xmlns:w15="http://schemas.microsoft.com/office/word/2012/wordml" xmlns:w16cex="http://schemas.microsoft.com/office/word/2018/wordml/cex" xmlns:w16cid="http://schemas.microsoft.com/office/word/2016/wordml/cid" xmlns:w16="http://schemas.microsoft.com/office/word/2018/wordml" xmlns:w16du="http://schemas.microsoft.com/office/word/2023/wordml/word16du" xmlns:w16sdtdh="http://schemas.microsoft.com/office/word/2020/wordml/sdtdatahash" xmlns:w16sdtfl="http://schemas.microsoft.com/office/word/2024/wordml/sdtformatlock" xmlns:w16se="http://schemas.microsoft.com/office/word/2015/wordml/symex" xmlns:wpg="http://schemas.microsoft.com/office/word/2010/wordprocessingGroup" xmlns:wpi="http://schemas.microsoft.com/office/word/2010/wordprocessingInk" xmlns:wne="http://schemas.microsoft.com/office/word/2006/wordml" xmlns:wps="http://schemas.microsoft.com/office/word/2010/wordprocessingShape" mc:Ignorable="w14 w15 w16se w16cid w16 w16cex w16sdtdh w16sdtfl w16du wp14">
   <w:footnote w:type="separator" w:id="-1">
     <w:p>
       <w:pPr>
         <w:spacing w:after="0" w:line="240" w:lineRule="auto"/>
-        <w:rPr>
-          <w:rFonts w:hint="eastAsia"/>
-        </w:rPr>
       </w:pPr>
       <w:r>
         <w:separator/>
@@ -12423,9 +12158,6 @@
     <w:p>
       <w:pPr>
         <w:spacing w:after="0" w:line="240" w:lineRule="auto"/>
-        <w:rPr>
-          <w:rFonts w:hint="eastAsia"/>
-        </w:rPr>
       </w:pPr>
       <w:r>
         <w:continuationSeparator/>
@@ -12436,9 +12168,6 @@
     <w:p>
       <w:pPr>
         <w:spacing w:after="0" w:line="240" w:lineRule="auto"/>
-        <w:rPr>
-          <w:rFonts w:hint="eastAsia"/>
-        </w:rPr>
       </w:pPr>
     </w:p>
   </w:footnote>
@@ -12446,7 +12175,7 @@
 </file>
 
 <file path=word/header1.xml><?xml version="1.0" encoding="utf-8"?>
-<w:hdr xmlns:wpc="http://schemas.microsoft.com/office/word/2010/wordprocessingCanvas" xmlns:cx="http://schemas.microsoft.com/office/drawing/2014/chartex" xmlns:cx1="http://schemas.microsoft.com/office/drawing/2015/9/8/chartex" xmlns:cx2="http://schemas.microsoft.com/office/drawing/2015/10/21/chartex" xmlns:cx3="http://schemas.microsoft.com/office/drawing/2016/5/9/chartex" xmlns:cx4="http://schemas.microsoft.com/office/drawing/2016/5/10/chartex" xmlns:cx5="http://schemas.microsoft.com/office/drawing/2016/5/11/chartex" xmlns:cx6="http://schemas.microsoft.com/office/drawing/2016/5/12/chartex" xmlns:cx7="http://schemas.microsoft.com/office/drawing/2016/5/13/chartex" xmlns:cx8="http://schemas.microsoft.com/office/drawing/2016/5/14/chartex" xmlns:mc="http://schemas.openxmlformats.org/markup-compatibility/2006" xmlns:aink="http://schemas.microsoft.com/office/drawing/2016/ink" xmlns:am3d="http://schemas.microsoft.com/office/drawing/2017/model3d" xmlns:o="urn:schemas-microsoft-com:office:office" xmlns:r="http://schemas.openxmlformats.org/officeDocument/2006/relationships" xmlns:m="http://schemas.openxmlformats.org/officeDocument/2006/math" xmlns:v="urn:schemas-microsoft-com:vml" xmlns:wp14="http://schemas.microsoft.com/office/word/2010/wordprocessingDrawing" xmlns:wp="http://schemas.openxmlformats.org/drawingml/2006/wordprocessingDrawing" xmlns:w10="urn:schemas-microsoft-com:office:word" xmlns:w="http://schemas.openxmlformats.org/wordprocessingml/2006/main" xmlns:w14="http://schemas.microsoft.com/office/word/2010/wordml" xmlns:w15="http://schemas.microsoft.com/office/word/2012/wordml" xmlns:w16cid="http://schemas.microsoft.com/office/word/2016/wordml/cid" xmlns:w16se="http://schemas.microsoft.com/office/word/2015/wordml/symex" xmlns:wpg="http://schemas.microsoft.com/office/word/2010/wordprocessingGroup" xmlns:wpi="http://schemas.microsoft.com/office/word/2010/wordprocessingInk" xmlns:wne="http://schemas.microsoft.com/office/word/2006/wordml" xmlns:wps="http://schemas.microsoft.com/office/word/2010/wordprocessingShape" mc:Ignorable="w14 w15 w16se w16cid wp14">
+<w:hdr xmlns:wpc="http://schemas.microsoft.com/office/word/2010/wordprocessingCanvas" xmlns:cx="http://schemas.microsoft.com/office/drawing/2014/chartex" xmlns:cx1="http://schemas.microsoft.com/office/drawing/2015/9/8/chartex" xmlns:cx2="http://schemas.microsoft.com/office/drawing/2015/10/21/chartex" xmlns:cx3="http://schemas.microsoft.com/office/drawing/2016/5/9/chartex" xmlns:cx4="http://schemas.microsoft.com/office/drawing/2016/5/10/chartex" xmlns:cx5="http://schemas.microsoft.com/office/drawing/2016/5/11/chartex" xmlns:cx6="http://schemas.microsoft.com/office/drawing/2016/5/12/chartex" xmlns:cx7="http://schemas.microsoft.com/office/drawing/2016/5/13/chartex" xmlns:cx8="http://schemas.microsoft.com/office/drawing/2016/5/14/chartex" xmlns:mc="http://schemas.openxmlformats.org/markup-compatibility/2006" xmlns:aink="http://schemas.microsoft.com/office/drawing/2016/ink" xmlns:am3d="http://schemas.microsoft.com/office/drawing/2017/model3d" xmlns:o="urn:schemas-microsoft-com:office:office" xmlns:oel="http://schemas.microsoft.com/office/2019/extlst" xmlns:r="http://schemas.openxmlformats.org/officeDocument/2006/relationships" xmlns:m="http://schemas.openxmlformats.org/officeDocument/2006/math" xmlns:v="urn:schemas-microsoft-com:vml" xmlns:wp14="http://schemas.microsoft.com/office/word/2010/wordprocessingDrawing" xmlns:wp="http://schemas.openxmlformats.org/drawingml/2006/wordprocessingDrawing" xmlns:w10="urn:schemas-microsoft-com:office:word" xmlns:w="http://schemas.openxmlformats.org/wordprocessingml/2006/main" xmlns:w14="http://schemas.microsoft.com/office/word/2010/wordml" xmlns:w15="http://schemas.microsoft.com/office/word/2012/wordml" xmlns:w16cex="http://schemas.microsoft.com/office/word/2018/wordml/cex" xmlns:w16cid="http://schemas.microsoft.com/office/word/2016/wordml/cid" xmlns:w16="http://schemas.microsoft.com/office/word/2018/wordml" xmlns:w16du="http://schemas.microsoft.com/office/word/2023/wordml/word16du" xmlns:w16sdtdh="http://schemas.microsoft.com/office/word/2020/wordml/sdtdatahash" xmlns:w16sdtfl="http://schemas.microsoft.com/office/word/2024/wordml/sdtformatlock" xmlns:w16se="http://schemas.microsoft.com/office/word/2015/wordml/symex" xmlns:wpg="http://schemas.microsoft.com/office/word/2010/wordprocessingGroup" xmlns:wpi="http://schemas.microsoft.com/office/word/2010/wordprocessingInk" xmlns:wne="http://schemas.microsoft.com/office/word/2006/wordml" xmlns:wps="http://schemas.microsoft.com/office/word/2010/wordprocessingShape" mc:Ignorable="w14 w15 w16se w16cid w16 w16cex w16sdtdh w16sdtfl w16du wp14">
   <w:sdt>
     <w:sdtPr>
       <w:rPr>
@@ -12477,7 +12206,6 @@
           </w:pBdr>
           <w:jc w:val="right"/>
           <w:rPr>
-            <w:rFonts w:hint="eastAsia"/>
             <w:b/>
             <w:bCs/>
           </w:rPr>
@@ -12523,9 +12251,6 @@
   <w:p>
     <w:pPr>
       <w:pStyle w:val="Header"/>
-      <w:rPr>
-        <w:rFonts w:hint="eastAsia"/>
-      </w:rPr>
     </w:pPr>
   </w:p>
 </w:hdr>
@@ -12547,7 +12272,7 @@
 </file>
 
 <file path=word/numbering.xml><?xml version="1.0" encoding="utf-8"?>
-<w:numbering xmlns:wpc="http://schemas.microsoft.com/office/word/2010/wordprocessingCanvas" xmlns:cx="http://schemas.microsoft.com/office/drawing/2014/chartex" xmlns:cx1="http://schemas.microsoft.com/office/drawing/2015/9/8/chartex" xmlns:cx2="http://schemas.microsoft.com/office/drawing/2015/10/21/chartex" xmlns:cx3="http://schemas.microsoft.com/office/drawing/2016/5/9/chartex" xmlns:cx4="http://schemas.microsoft.com/office/drawing/2016/5/10/chartex" xmlns:cx5="http://schemas.microsoft.com/office/drawing/2016/5/11/chartex" xmlns:cx6="http://schemas.microsoft.com/office/drawing/2016/5/12/chartex" xmlns:cx7="http://schemas.microsoft.com/office/drawing/2016/5/13/chartex" xmlns:cx8="http://schemas.microsoft.com/office/drawing/2016/5/14/chartex" xmlns:mc="http://schemas.openxmlformats.org/markup-compatibility/2006" xmlns:aink="http://schemas.microsoft.com/office/drawing/2016/ink" xmlns:am3d="http://schemas.microsoft.com/office/drawing/2017/model3d" xmlns:o="urn:schemas-microsoft-com:office:office" xmlns:r="http://schemas.openxmlformats.org/officeDocument/2006/relationships" xmlns:m="http://schemas.openxmlformats.org/officeDocument/2006/math" xmlns:v="urn:schemas-microsoft-com:vml" xmlns:wp14="http://schemas.microsoft.com/office/word/2010/wordprocessingDrawing" xmlns:wp="http://schemas.openxmlformats.org/drawingml/2006/wordprocessingDrawing" xmlns:w10="urn:schemas-microsoft-com:office:word" xmlns:w="http://schemas.openxmlformats.org/wordprocessingml/2006/main" xmlns:w14="http://schemas.microsoft.com/office/word/2010/wordml" xmlns:w15="http://schemas.microsoft.com/office/word/2012/wordml" xmlns:w16cid="http://schemas.microsoft.com/office/word/2016/wordml/cid" xmlns:w16se="http://schemas.microsoft.com/office/word/2015/wordml/symex" xmlns:wpg="http://schemas.microsoft.com/office/word/2010/wordprocessingGroup" xmlns:wpi="http://schemas.microsoft.com/office/word/2010/wordprocessingInk" xmlns:wne="http://schemas.microsoft.com/office/word/2006/wordml" xmlns:wps="http://schemas.microsoft.com/office/word/2010/wordprocessingShape" mc:Ignorable="w14 w15 w16se w16cid wp14">
+<w:numbering xmlns:wpc="http://schemas.microsoft.com/office/word/2010/wordprocessingCanvas" xmlns:cx="http://schemas.microsoft.com/office/drawing/2014/chartex" xmlns:cx1="http://schemas.microsoft.com/office/drawing/2015/9/8/chartex" xmlns:cx2="http://schemas.microsoft.com/office/drawing/2015/10/21/chartex" xmlns:cx3="http://schemas.microsoft.com/office/drawing/2016/5/9/chartex" xmlns:cx4="http://schemas.microsoft.com/office/drawing/2016/5/10/chartex" xmlns:cx5="http://schemas.microsoft.com/office/drawing/2016/5/11/chartex" xmlns:cx6="http://schemas.microsoft.com/office/drawing/2016/5/12/chartex" xmlns:cx7="http://schemas.microsoft.com/office/drawing/2016/5/13/chartex" xmlns:cx8="http://schemas.microsoft.com/office/drawing/2016/5/14/chartex" xmlns:mc="http://schemas.openxmlformats.org/markup-compatibility/2006" xmlns:aink="http://schemas.microsoft.com/office/drawing/2016/ink" xmlns:am3d="http://schemas.microsoft.com/office/drawing/2017/model3d" xmlns:o="urn:schemas-microsoft-com:office:office" xmlns:oel="http://schemas.microsoft.com/office/2019/extlst" xmlns:r="http://schemas.openxmlformats.org/officeDocument/2006/relationships" xmlns:m="http://schemas.openxmlformats.org/officeDocument/2006/math" xmlns:v="urn:schemas-microsoft-com:vml" xmlns:wp14="http://schemas.microsoft.com/office/word/2010/wordprocessingDrawing" xmlns:wp="http://schemas.openxmlformats.org/drawingml/2006/wordprocessingDrawing" xmlns:w10="urn:schemas-microsoft-com:office:word" xmlns:w="http://schemas.openxmlformats.org/wordprocessingml/2006/main" xmlns:w14="http://schemas.microsoft.com/office/word/2010/wordml" xmlns:w15="http://schemas.microsoft.com/office/word/2012/wordml" xmlns:w16cex="http://schemas.microsoft.com/office/word/2018/wordml/cex" xmlns:w16cid="http://schemas.microsoft.com/office/word/2016/wordml/cid" xmlns:w16="http://schemas.microsoft.com/office/word/2018/wordml" xmlns:w16du="http://schemas.microsoft.com/office/word/2023/wordml/word16du" xmlns:w16sdtdh="http://schemas.microsoft.com/office/word/2020/wordml/sdtdatahash" xmlns:w16sdtfl="http://schemas.microsoft.com/office/word/2024/wordml/sdtformatlock" xmlns:w16se="http://schemas.microsoft.com/office/word/2015/wordml/symex" xmlns:wpg="http://schemas.microsoft.com/office/word/2010/wordprocessingGroup" xmlns:wpi="http://schemas.microsoft.com/office/word/2010/wordprocessingInk" xmlns:wne="http://schemas.microsoft.com/office/word/2006/wordml" xmlns:wps="http://schemas.microsoft.com/office/word/2010/wordprocessingShape" mc:Ignorable="w14 w15 w16se w16cid w16 w16cex w16sdtdh w16sdtfl w16du wp14">
   <w:abstractNum w:abstractNumId="0" w15:restartNumberingAfterBreak="0">
     <w:nsid w:val="05E66F1B"/>
     <w:multiLevelType w:val="multilevel"/>
@@ -18533,155 +18258,155 @@
       </w:pPr>
     </w:lvl>
   </w:abstractNum>
-  <w:num w:numId="1">
+  <w:num w:numId="1" w16cid:durableId="861326">
     <w:abstractNumId w:val="20"/>
   </w:num>
-  <w:num w:numId="2">
+  <w:num w:numId="2" w16cid:durableId="1474784905">
     <w:abstractNumId w:val="41"/>
   </w:num>
-  <w:num w:numId="3">
+  <w:num w:numId="3" w16cid:durableId="900480478">
     <w:abstractNumId w:val="25"/>
   </w:num>
-  <w:num w:numId="4">
+  <w:num w:numId="4" w16cid:durableId="1393697369">
     <w:abstractNumId w:val="39"/>
   </w:num>
-  <w:num w:numId="5">
+  <w:num w:numId="5" w16cid:durableId="1310864769">
     <w:abstractNumId w:val="29"/>
   </w:num>
-  <w:num w:numId="6">
+  <w:num w:numId="6" w16cid:durableId="103310375">
     <w:abstractNumId w:val="45"/>
   </w:num>
-  <w:num w:numId="7">
+  <w:num w:numId="7" w16cid:durableId="71201726">
     <w:abstractNumId w:val="4"/>
   </w:num>
-  <w:num w:numId="8">
+  <w:num w:numId="8" w16cid:durableId="931666715">
     <w:abstractNumId w:val="15"/>
   </w:num>
-  <w:num w:numId="9">
+  <w:num w:numId="9" w16cid:durableId="1994092139">
     <w:abstractNumId w:val="46"/>
   </w:num>
-  <w:num w:numId="10">
+  <w:num w:numId="10" w16cid:durableId="1630431689">
     <w:abstractNumId w:val="24"/>
   </w:num>
-  <w:num w:numId="11">
+  <w:num w:numId="11" w16cid:durableId="420297300">
     <w:abstractNumId w:val="9"/>
   </w:num>
-  <w:num w:numId="12">
+  <w:num w:numId="12" w16cid:durableId="1439528079">
     <w:abstractNumId w:val="19"/>
   </w:num>
-  <w:num w:numId="13">
+  <w:num w:numId="13" w16cid:durableId="2020766434">
     <w:abstractNumId w:val="21"/>
   </w:num>
-  <w:num w:numId="14">
+  <w:num w:numId="14" w16cid:durableId="586620551">
     <w:abstractNumId w:val="37"/>
   </w:num>
-  <w:num w:numId="15">
+  <w:num w:numId="15" w16cid:durableId="111097875">
     <w:abstractNumId w:val="38"/>
   </w:num>
-  <w:num w:numId="16">
+  <w:num w:numId="16" w16cid:durableId="1321539091">
     <w:abstractNumId w:val="13"/>
   </w:num>
-  <w:num w:numId="17">
+  <w:num w:numId="17" w16cid:durableId="1275551639">
     <w:abstractNumId w:val="47"/>
   </w:num>
-  <w:num w:numId="18">
+  <w:num w:numId="18" w16cid:durableId="741372768">
     <w:abstractNumId w:val="40"/>
   </w:num>
-  <w:num w:numId="19">
+  <w:num w:numId="19" w16cid:durableId="1889874498">
     <w:abstractNumId w:val="36"/>
   </w:num>
-  <w:num w:numId="20">
+  <w:num w:numId="20" w16cid:durableId="983317501">
     <w:abstractNumId w:val="18"/>
   </w:num>
-  <w:num w:numId="21">
+  <w:num w:numId="21" w16cid:durableId="1385713084">
     <w:abstractNumId w:val="3"/>
   </w:num>
-  <w:num w:numId="22">
+  <w:num w:numId="22" w16cid:durableId="264046686">
     <w:abstractNumId w:val="17"/>
   </w:num>
-  <w:num w:numId="23">
+  <w:num w:numId="23" w16cid:durableId="1293101083">
     <w:abstractNumId w:val="14"/>
   </w:num>
-  <w:num w:numId="24">
+  <w:num w:numId="24" w16cid:durableId="1157959442">
     <w:abstractNumId w:val="7"/>
   </w:num>
-  <w:num w:numId="25">
+  <w:num w:numId="25" w16cid:durableId="1351685685">
     <w:abstractNumId w:val="34"/>
   </w:num>
-  <w:num w:numId="26">
+  <w:num w:numId="26" w16cid:durableId="195655969">
     <w:abstractNumId w:val="30"/>
   </w:num>
-  <w:num w:numId="27">
+  <w:num w:numId="27" w16cid:durableId="350493231">
     <w:abstractNumId w:val="10"/>
   </w:num>
-  <w:num w:numId="28">
+  <w:num w:numId="28" w16cid:durableId="1280139659">
     <w:abstractNumId w:val="28"/>
   </w:num>
-  <w:num w:numId="29">
+  <w:num w:numId="29" w16cid:durableId="57437097">
     <w:abstractNumId w:val="42"/>
   </w:num>
-  <w:num w:numId="30">
+  <w:num w:numId="30" w16cid:durableId="523520039">
     <w:abstractNumId w:val="1"/>
   </w:num>
-  <w:num w:numId="31">
+  <w:num w:numId="31" w16cid:durableId="14692194">
     <w:abstractNumId w:val="12"/>
   </w:num>
-  <w:num w:numId="32">
+  <w:num w:numId="32" w16cid:durableId="1368096043">
     <w:abstractNumId w:val="33"/>
   </w:num>
-  <w:num w:numId="33">
+  <w:num w:numId="33" w16cid:durableId="2030258135">
     <w:abstractNumId w:val="26"/>
   </w:num>
-  <w:num w:numId="34">
+  <w:num w:numId="34" w16cid:durableId="95488043">
     <w:abstractNumId w:val="31"/>
   </w:num>
-  <w:num w:numId="35">
+  <w:num w:numId="35" w16cid:durableId="608583534">
     <w:abstractNumId w:val="5"/>
   </w:num>
-  <w:num w:numId="36">
+  <w:num w:numId="36" w16cid:durableId="1804959223">
     <w:abstractNumId w:val="27"/>
   </w:num>
-  <w:num w:numId="37">
+  <w:num w:numId="37" w16cid:durableId="550461305">
     <w:abstractNumId w:val="35"/>
   </w:num>
-  <w:num w:numId="38">
+  <w:num w:numId="38" w16cid:durableId="2077121915">
     <w:abstractNumId w:val="11"/>
   </w:num>
-  <w:num w:numId="39">
+  <w:num w:numId="39" w16cid:durableId="113716737">
     <w:abstractNumId w:val="22"/>
   </w:num>
-  <w:num w:numId="40">
+  <w:num w:numId="40" w16cid:durableId="617374846">
     <w:abstractNumId w:val="0"/>
   </w:num>
-  <w:num w:numId="41">
+  <w:num w:numId="41" w16cid:durableId="1960410211">
     <w:abstractNumId w:val="44"/>
   </w:num>
-  <w:num w:numId="42">
+  <w:num w:numId="42" w16cid:durableId="2032680832">
     <w:abstractNumId w:val="23"/>
   </w:num>
-  <w:num w:numId="43">
+  <w:num w:numId="43" w16cid:durableId="1119228978">
     <w:abstractNumId w:val="16"/>
   </w:num>
-  <w:num w:numId="44">
+  <w:num w:numId="44" w16cid:durableId="1478373776">
     <w:abstractNumId w:val="6"/>
   </w:num>
-  <w:num w:numId="45">
+  <w:num w:numId="45" w16cid:durableId="309215982">
     <w:abstractNumId w:val="8"/>
   </w:num>
-  <w:num w:numId="46">
+  <w:num w:numId="46" w16cid:durableId="316306579">
     <w:abstractNumId w:val="43"/>
   </w:num>
-  <w:num w:numId="47">
+  <w:num w:numId="47" w16cid:durableId="1684287304">
     <w:abstractNumId w:val="32"/>
   </w:num>
-  <w:num w:numId="48">
+  <w:num w:numId="48" w16cid:durableId="1729723267">
     <w:abstractNumId w:val="2"/>
   </w:num>
 </w:numbering>
 </file>
 
 <file path=word/styles.xml><?xml version="1.0" encoding="utf-8"?>
-<w:styles xmlns:mc="http://schemas.openxmlformats.org/markup-compatibility/2006" xmlns:r="http://schemas.openxmlformats.org/officeDocument/2006/relationships" xmlns:w="http://schemas.openxmlformats.org/wordprocessingml/2006/main" xmlns:w14="http://schemas.microsoft.com/office/word/2010/wordml" xmlns:w15="http://schemas.microsoft.com/office/word/2012/wordml" xmlns:w16cid="http://schemas.microsoft.com/office/word/2016/wordml/cid" xmlns:w16se="http://schemas.microsoft.com/office/word/2015/wordml/symex" mc:Ignorable="w14 w15 w16se w16cid">
+<w:styles xmlns:mc="http://schemas.openxmlformats.org/markup-compatibility/2006" xmlns:r="http://schemas.openxmlformats.org/officeDocument/2006/relationships" xmlns:w="http://schemas.openxmlformats.org/wordprocessingml/2006/main" xmlns:w14="http://schemas.microsoft.com/office/word/2010/wordml" xmlns:w15="http://schemas.microsoft.com/office/word/2012/wordml" xmlns:w16cex="http://schemas.microsoft.com/office/word/2018/wordml/cex" xmlns:w16cid="http://schemas.microsoft.com/office/word/2016/wordml/cid" xmlns:w16="http://schemas.microsoft.com/office/word/2018/wordml" xmlns:w16du="http://schemas.microsoft.com/office/word/2023/wordml/word16du" xmlns:w16sdtdh="http://schemas.microsoft.com/office/word/2020/wordml/sdtdatahash" xmlns:w16sdtfl="http://schemas.microsoft.com/office/word/2024/wordml/sdtformatlock" xmlns:w16se="http://schemas.microsoft.com/office/word/2015/wordml/symex" mc:Ignorable="w14 w15 w16se w16cid w16 w16cex w16sdtdh w16sdtfl w16du">
   <w:docDefaults>
     <w:rPrDefault>
       <w:rPr>
@@ -18699,7 +18424,7 @@
       </w:pPr>
     </w:pPrDefault>
   </w:docDefaults>
-  <w:latentStyles w:defLockedState="0" w:defUIPriority="99" w:defSemiHidden="0" w:defUnhideWhenUsed="0" w:defQFormat="0" w:count="375">
+  <w:latentStyles w:defLockedState="0" w:defUIPriority="99" w:defSemiHidden="0" w:defUnhideWhenUsed="0" w:defQFormat="0" w:count="376">
     <w:lsdException w:name="Normal" w:uiPriority="0" w:qFormat="1"/>
     <w:lsdException w:name="heading 1" w:uiPriority="9" w:qFormat="1"/>
     <w:lsdException w:name="heading 2" w:semiHidden="1" w:uiPriority="9" w:unhideWhenUsed="1" w:qFormat="1"/>
@@ -19075,6 +18800,7 @@
     <w:lsdException w:name="Smart Hyperlink" w:semiHidden="1" w:unhideWhenUsed="1"/>
     <w:lsdException w:name="Hashtag" w:semiHidden="1" w:unhideWhenUsed="1"/>
     <w:lsdException w:name="Unresolved Mention" w:semiHidden="1" w:unhideWhenUsed="1"/>
+    <w:lsdException w:name="Smart Link" w:semiHidden="1" w:unhideWhenUsed="1"/>
   </w:latentStyles>
   <w:style w:type="paragraph" w:default="1" w:styleId="Normal">
     <w:name w:val="Normal"/>
@@ -19772,6 +19498,63 @@
       <w:bCs/>
     </w:rPr>
   </w:style>
+  <w:style w:type="table" w:styleId="GridTable1Light">
+    <w:name w:val="Grid Table 1 Light"/>
+    <w:basedOn w:val="TableNormal"/>
+    <w:uiPriority w:val="46"/>
+    <w:rsid w:val="00490D8E"/>
+    <w:pPr>
+      <w:spacing w:after="0" w:line="240" w:lineRule="auto"/>
+    </w:pPr>
+    <w:tblPr>
+      <w:tblStyleRowBandSize w:val="1"/>
+      <w:tblStyleColBandSize w:val="1"/>
+      <w:tblBorders>
+        <w:top w:val="single" w:sz="4" w:space="0" w:color="999999" w:themeColor="text1" w:themeTint="66"/>
+        <w:left w:val="single" w:sz="4" w:space="0" w:color="999999" w:themeColor="text1" w:themeTint="66"/>
+        <w:bottom w:val="single" w:sz="4" w:space="0" w:color="999999" w:themeColor="text1" w:themeTint="66"/>
+        <w:right w:val="single" w:sz="4" w:space="0" w:color="999999" w:themeColor="text1" w:themeTint="66"/>
+        <w:insideH w:val="single" w:sz="4" w:space="0" w:color="999999" w:themeColor="text1" w:themeTint="66"/>
+        <w:insideV w:val="single" w:sz="4" w:space="0" w:color="999999" w:themeColor="text1" w:themeTint="66"/>
+      </w:tblBorders>
+    </w:tblPr>
+    <w:tblStylePr w:type="firstRow">
+      <w:rPr>
+        <w:b/>
+        <w:bCs/>
+      </w:rPr>
+      <w:tblPr/>
+      <w:tcPr>
+        <w:tcBorders>
+          <w:bottom w:val="single" w:sz="12" w:space="0" w:color="666666" w:themeColor="text1" w:themeTint="99"/>
+        </w:tcBorders>
+      </w:tcPr>
+    </w:tblStylePr>
+    <w:tblStylePr w:type="lastRow">
+      <w:rPr>
+        <w:b/>
+        <w:bCs/>
+      </w:rPr>
+      <w:tblPr/>
+      <w:tcPr>
+        <w:tcBorders>
+          <w:top w:val="double" w:sz="2" w:space="0" w:color="666666" w:themeColor="text1" w:themeTint="99"/>
+        </w:tcBorders>
+      </w:tcPr>
+    </w:tblStylePr>
+    <w:tblStylePr w:type="firstCol">
+      <w:rPr>
+        <w:b/>
+        <w:bCs/>
+      </w:rPr>
+    </w:tblStylePr>
+    <w:tblStylePr w:type="lastCol">
+      <w:rPr>
+        <w:b/>
+        <w:bCs/>
+      </w:rPr>
+    </w:tblStylePr>
+  </w:style>
 </w:styles>
 </file>
 

</xml_diff>

<commit_message>
Update Report1 Without Numbering.docx
</commit_message>
<xml_diff>
--- a/Graduate Project LOCAL/Documentation/Report 1/Report1 Without Numbering.docx
+++ b/Graduate Project LOCAL/Documentation/Report 1/Report1 Without Numbering.docx
@@ -1,6 +1,6 @@
 
 <file path=word/document.xml><?xml version="1.0" encoding="utf-8"?>
-<w:document xmlns:wpc="http://schemas.microsoft.com/office/word/2010/wordprocessingCanvas" xmlns:cx="http://schemas.microsoft.com/office/drawing/2014/chartex" xmlns:cx1="http://schemas.microsoft.com/office/drawing/2015/9/8/chartex" xmlns:cx2="http://schemas.microsoft.com/office/drawing/2015/10/21/chartex" xmlns:cx3="http://schemas.microsoft.com/office/drawing/2016/5/9/chartex" xmlns:cx4="http://schemas.microsoft.com/office/drawing/2016/5/10/chartex" xmlns:cx5="http://schemas.microsoft.com/office/drawing/2016/5/11/chartex" xmlns:cx6="http://schemas.microsoft.com/office/drawing/2016/5/12/chartex" xmlns:cx7="http://schemas.microsoft.com/office/drawing/2016/5/13/chartex" xmlns:cx8="http://schemas.microsoft.com/office/drawing/2016/5/14/chartex" xmlns:mc="http://schemas.openxmlformats.org/markup-compatibility/2006" xmlns:aink="http://schemas.microsoft.com/office/drawing/2016/ink" xmlns:am3d="http://schemas.microsoft.com/office/drawing/2017/model3d" xmlns:o="urn:schemas-microsoft-com:office:office" xmlns:oel="http://schemas.microsoft.com/office/2019/extlst" xmlns:r="http://schemas.openxmlformats.org/officeDocument/2006/relationships" xmlns:m="http://schemas.openxmlformats.org/officeDocument/2006/math" xmlns:v="urn:schemas-microsoft-com:vml" xmlns:wp14="http://schemas.microsoft.com/office/word/2010/wordprocessingDrawing" xmlns:wp="http://schemas.openxmlformats.org/drawingml/2006/wordprocessingDrawing" xmlns:w10="urn:schemas-microsoft-com:office:word" xmlns:w="http://schemas.openxmlformats.org/wordprocessingml/2006/main" xmlns:w14="http://schemas.microsoft.com/office/word/2010/wordml" xmlns:w15="http://schemas.microsoft.com/office/word/2012/wordml" xmlns:w16cex="http://schemas.microsoft.com/office/word/2018/wordml/cex" xmlns:w16cid="http://schemas.microsoft.com/office/word/2016/wordml/cid" xmlns:w16="http://schemas.microsoft.com/office/word/2018/wordml" xmlns:w16du="http://schemas.microsoft.com/office/word/2023/wordml/word16du" xmlns:w16sdtdh="http://schemas.microsoft.com/office/word/2020/wordml/sdtdatahash" xmlns:w16sdtfl="http://schemas.microsoft.com/office/word/2024/wordml/sdtformatlock" xmlns:w16se="http://schemas.microsoft.com/office/word/2015/wordml/symex" xmlns:wpg="http://schemas.microsoft.com/office/word/2010/wordprocessingGroup" xmlns:wpi="http://schemas.microsoft.com/office/word/2010/wordprocessingInk" xmlns:wne="http://schemas.microsoft.com/office/word/2006/wordml" xmlns:wps="http://schemas.microsoft.com/office/word/2010/wordprocessingShape" mc:Ignorable="w14 w15 w16se w16cid w16 w16cex w16sdtdh w16sdtfl w16du wp14">
+<w:document xmlns:wpc="http://schemas.microsoft.com/office/word/2010/wordprocessingCanvas" xmlns:cx="http://schemas.microsoft.com/office/drawing/2014/chartex" xmlns:cx1="http://schemas.microsoft.com/office/drawing/2015/9/8/chartex" xmlns:cx2="http://schemas.microsoft.com/office/drawing/2015/10/21/chartex" xmlns:cx3="http://schemas.microsoft.com/office/drawing/2016/5/9/chartex" xmlns:cx4="http://schemas.microsoft.com/office/drawing/2016/5/10/chartex" xmlns:cx5="http://schemas.microsoft.com/office/drawing/2016/5/11/chartex" xmlns:cx6="http://schemas.microsoft.com/office/drawing/2016/5/12/chartex" xmlns:cx7="http://schemas.microsoft.com/office/drawing/2016/5/13/chartex" xmlns:cx8="http://schemas.microsoft.com/office/drawing/2016/5/14/chartex" xmlns:mc="http://schemas.openxmlformats.org/markup-compatibility/2006" xmlns:aink="http://schemas.microsoft.com/office/drawing/2016/ink" xmlns:am3d="http://schemas.microsoft.com/office/drawing/2017/model3d" xmlns:o="urn:schemas-microsoft-com:office:office" xmlns:r="http://schemas.openxmlformats.org/officeDocument/2006/relationships" xmlns:m="http://schemas.openxmlformats.org/officeDocument/2006/math" xmlns:v="urn:schemas-microsoft-com:vml" xmlns:wp14="http://schemas.microsoft.com/office/word/2010/wordprocessingDrawing" xmlns:wp="http://schemas.openxmlformats.org/drawingml/2006/wordprocessingDrawing" xmlns:w10="urn:schemas-microsoft-com:office:word" xmlns:w="http://schemas.openxmlformats.org/wordprocessingml/2006/main" xmlns:w14="http://schemas.microsoft.com/office/word/2010/wordml" xmlns:w15="http://schemas.microsoft.com/office/word/2012/wordml" xmlns:w16cid="http://schemas.microsoft.com/office/word/2016/wordml/cid" xmlns:w16se="http://schemas.microsoft.com/office/word/2015/wordml/symex" xmlns:wpg="http://schemas.microsoft.com/office/word/2010/wordprocessingGroup" xmlns:wpi="http://schemas.microsoft.com/office/word/2010/wordprocessingInk" xmlns:wne="http://schemas.microsoft.com/office/word/2006/wordml" xmlns:wps="http://schemas.microsoft.com/office/word/2010/wordprocessingShape" mc:Ignorable="w14 w15 w16se w16cid wp14">
   <w:body>
     <w:p>
       <w:pPr>
@@ -7017,9 +7017,9 @@
         <w:tblLook w:val="04A0" w:firstRow="1" w:lastRow="0" w:firstColumn="1" w:lastColumn="0" w:noHBand="0" w:noVBand="1"/>
       </w:tblPr>
       <w:tblGrid>
-        <w:gridCol w:w="3015"/>
-        <w:gridCol w:w="1371"/>
-        <w:gridCol w:w="4698"/>
+        <w:gridCol w:w="2854"/>
+        <w:gridCol w:w="1300"/>
+        <w:gridCol w:w="4481"/>
       </w:tblGrid>
       <w:tr>
         <w:trPr>
@@ -7943,8 +7943,8 @@
         <w:tblLook w:val="04A0" w:firstRow="1" w:lastRow="0" w:firstColumn="1" w:lastColumn="0" w:noHBand="0" w:noVBand="1"/>
       </w:tblPr>
       <w:tblGrid>
-        <w:gridCol w:w="2432"/>
-        <w:gridCol w:w="5610"/>
+        <w:gridCol w:w="2293"/>
+        <w:gridCol w:w="5347"/>
       </w:tblGrid>
       <w:tr>
         <w:trPr>
@@ -9743,153 +9743,125 @@
     <w:tbl>
       <w:tblPr>
         <w:tblStyle w:val="TableGrid"/>
-        <w:tblW w:w="9265" w:type="dxa"/>
-        <w:tblInd w:w="720" w:type="dxa"/>
+        <w:tblW w:w="0" w:type="auto"/>
         <w:tblLook w:val="04A0" w:firstRow="1" w:lastRow="0" w:firstColumn="1" w:lastColumn="0" w:noHBand="0" w:noVBand="1"/>
       </w:tblPr>
       <w:tblGrid>
-        <w:gridCol w:w="2965"/>
-        <w:gridCol w:w="1170"/>
-        <w:gridCol w:w="1260"/>
-        <w:gridCol w:w="1170"/>
-        <w:gridCol w:w="2700"/>
+        <w:gridCol w:w="2177"/>
+        <w:gridCol w:w="4478"/>
+        <w:gridCol w:w="1150"/>
+        <w:gridCol w:w="1545"/>
       </w:tblGrid>
       <w:tr>
-        <w:trPr>
-          <w:trHeight w:val="557"/>
-        </w:trPr>
         <w:tc>
           <w:tcPr>
-            <w:tcW w:w="2965" w:type="dxa"/>
+            <w:tcW w:w="0" w:type="auto"/>
+            <w:hideMark/>
           </w:tcPr>
           <w:p>
             <w:pPr>
-              <w:spacing w:line="360" w:lineRule="auto"/>
-              <w:rPr>
-                <w:rFonts w:asciiTheme="majorBidi" w:hAnsiTheme="majorBidi" w:cstheme="majorBidi"/>
+              <w:jc w:val="center"/>
+              <w:rPr>
+                <w:rFonts w:ascii="Times New Roman" w:eastAsia="Times New Roman" w:hAnsi="Times New Roman" w:cs="Times New Roman"/>
                 <w:b/>
                 <w:bCs/>
-                <w:sz w:val="20"/>
-                <w:szCs w:val="20"/>
+                <w:kern w:val="0"/>
+                <w14:ligatures w14:val="none"/>
               </w:rPr>
             </w:pPr>
             <w:r>
               <w:rPr>
-                <w:rFonts w:asciiTheme="majorBidi" w:hAnsiTheme="majorBidi" w:cstheme="majorBidi"/>
+                <w:rFonts w:ascii="Times New Roman" w:eastAsia="Times New Roman" w:hAnsi="Times New Roman" w:cs="Times New Roman"/>
                 <w:b/>
                 <w:bCs/>
-                <w:sz w:val="20"/>
-                <w:szCs w:val="20"/>
-              </w:rPr>
-              <w:t xml:space="preserve">Task </w:t>
+                <w:kern w:val="0"/>
+                <w14:ligatures w14:val="none"/>
+              </w:rPr>
+              <w:t>Phase</w:t>
             </w:r>
           </w:p>
         </w:tc>
         <w:tc>
           <w:tcPr>
-            <w:tcW w:w="1170" w:type="dxa"/>
+            <w:tcW w:w="0" w:type="auto"/>
+            <w:hideMark/>
           </w:tcPr>
           <w:p>
             <w:pPr>
-              <w:spacing w:line="360" w:lineRule="auto"/>
-              <w:rPr>
-                <w:rFonts w:asciiTheme="majorBidi" w:hAnsiTheme="majorBidi" w:cstheme="majorBidi"/>
+              <w:jc w:val="center"/>
+              <w:rPr>
+                <w:rFonts w:ascii="Times New Roman" w:eastAsia="Times New Roman" w:hAnsi="Times New Roman" w:cs="Times New Roman"/>
                 <w:b/>
                 <w:bCs/>
-                <w:sz w:val="20"/>
-                <w:szCs w:val="20"/>
+                <w:kern w:val="0"/>
+                <w14:ligatures w14:val="none"/>
               </w:rPr>
             </w:pPr>
             <w:r>
               <w:rPr>
-                <w:rFonts w:asciiTheme="majorBidi" w:hAnsiTheme="majorBidi" w:cstheme="majorBidi"/>
+                <w:rFonts w:ascii="Times New Roman" w:eastAsia="Times New Roman" w:hAnsi="Times New Roman" w:cs="Times New Roman"/>
                 <w:b/>
                 <w:bCs/>
-                <w:sz w:val="20"/>
-                <w:szCs w:val="20"/>
-              </w:rPr>
-              <w:t>Duration</w:t>
+                <w:kern w:val="0"/>
+                <w14:ligatures w14:val="none"/>
+              </w:rPr>
+              <w:t>Activities</w:t>
             </w:r>
           </w:p>
         </w:tc>
         <w:tc>
           <w:tcPr>
-            <w:tcW w:w="1260" w:type="dxa"/>
+            <w:tcW w:w="0" w:type="auto"/>
+            <w:hideMark/>
           </w:tcPr>
           <w:p>
             <w:pPr>
-              <w:spacing w:line="360" w:lineRule="auto"/>
-              <w:rPr>
-                <w:rFonts w:asciiTheme="majorBidi" w:hAnsiTheme="majorBidi" w:cstheme="majorBidi"/>
+              <w:jc w:val="center"/>
+              <w:rPr>
+                <w:rFonts w:ascii="Times New Roman" w:eastAsia="Times New Roman" w:hAnsi="Times New Roman" w:cs="Times New Roman"/>
                 <w:b/>
                 <w:bCs/>
-                <w:sz w:val="20"/>
-                <w:szCs w:val="20"/>
+                <w:kern w:val="0"/>
+                <w14:ligatures w14:val="none"/>
               </w:rPr>
             </w:pPr>
             <w:r>
               <w:rPr>
-                <w:rFonts w:asciiTheme="majorBidi" w:hAnsiTheme="majorBidi" w:cstheme="majorBidi"/>
+                <w:rFonts w:ascii="Times New Roman" w:eastAsia="Times New Roman" w:hAnsi="Times New Roman" w:cs="Times New Roman"/>
                 <w:b/>
                 <w:bCs/>
-                <w:sz w:val="20"/>
-                <w:szCs w:val="20"/>
-              </w:rPr>
-              <w:t>Start Date</w:t>
+                <w:kern w:val="0"/>
+                <w14:ligatures w14:val="none"/>
+              </w:rPr>
+              <w:t>Duration</w:t>
             </w:r>
           </w:p>
         </w:tc>
         <w:tc>
           <w:tcPr>
-            <w:tcW w:w="1170" w:type="dxa"/>
+            <w:tcW w:w="0" w:type="auto"/>
+            <w:hideMark/>
           </w:tcPr>
           <w:p>
             <w:pPr>
-              <w:spacing w:line="360" w:lineRule="auto"/>
-              <w:rPr>
-                <w:rFonts w:asciiTheme="majorBidi" w:hAnsiTheme="majorBidi" w:cstheme="majorBidi"/>
+              <w:jc w:val="center"/>
+              <w:rPr>
+                <w:rFonts w:ascii="Times New Roman" w:eastAsia="Times New Roman" w:hAnsi="Times New Roman" w:cs="Times New Roman"/>
                 <w:b/>
                 <w:bCs/>
-                <w:sz w:val="20"/>
-                <w:szCs w:val="20"/>
+                <w:kern w:val="0"/>
+                <w14:ligatures w14:val="none"/>
               </w:rPr>
             </w:pPr>
             <w:r>
               <w:rPr>
-                <w:rFonts w:asciiTheme="majorBidi" w:hAnsiTheme="majorBidi" w:cstheme="majorBidi"/>
+                <w:rFonts w:ascii="Times New Roman" w:eastAsia="Times New Roman" w:hAnsi="Times New Roman" w:cs="Times New Roman"/>
                 <w:b/>
                 <w:bCs/>
-                <w:sz w:val="20"/>
-                <w:szCs w:val="20"/>
-              </w:rPr>
-              <w:t>End Date</w:t>
-            </w:r>
-          </w:p>
-        </w:tc>
-        <w:tc>
-          <w:tcPr>
-            <w:tcW w:w="2700" w:type="dxa"/>
-          </w:tcPr>
-          <w:p>
-            <w:pPr>
-              <w:spacing w:line="360" w:lineRule="auto"/>
-              <w:rPr>
-                <w:rFonts w:asciiTheme="majorBidi" w:hAnsiTheme="majorBidi" w:cstheme="majorBidi"/>
-                <w:b/>
-                <w:bCs/>
-                <w:sz w:val="20"/>
-                <w:szCs w:val="20"/>
-              </w:rPr>
-            </w:pPr>
-            <w:r>
-              <w:rPr>
-                <w:rFonts w:asciiTheme="majorBidi" w:hAnsiTheme="majorBidi" w:cstheme="majorBidi"/>
-                <w:b/>
-                <w:bCs/>
-                <w:sz w:val="20"/>
-                <w:szCs w:val="20"/>
-              </w:rPr>
-              <w:t>Dependencies</w:t>
+                <w:kern w:val="0"/>
+                <w14:ligatures w14:val="none"/>
+              </w:rPr>
+              <w:t>Completion</w:t>
             </w:r>
           </w:p>
         </w:tc>
@@ -9897,223 +9869,187 @@
       <w:tr>
         <w:tc>
           <w:tcPr>
-            <w:tcW w:w="2965" w:type="dxa"/>
+            <w:tcW w:w="0" w:type="auto"/>
+            <w:hideMark/>
           </w:tcPr>
           <w:p>
             <w:pPr>
-              <w:spacing w:line="360" w:lineRule="auto"/>
-              <w:rPr>
-                <w:rFonts w:asciiTheme="majorBidi" w:hAnsiTheme="majorBidi" w:cstheme="majorBidi"/>
-                <w:sz w:val="20"/>
-                <w:szCs w:val="20"/>
+              <w:rPr>
+                <w:rFonts w:ascii="Times New Roman" w:eastAsia="Times New Roman" w:hAnsi="Times New Roman" w:cs="Times New Roman"/>
+                <w:kern w:val="0"/>
+                <w14:ligatures w14:val="none"/>
               </w:rPr>
             </w:pPr>
             <w:r>
               <w:rPr>
-                <w:rFonts w:asciiTheme="majorBidi" w:hAnsiTheme="majorBidi" w:cstheme="majorBidi"/>
-                <w:sz w:val="20"/>
-                <w:szCs w:val="20"/>
-              </w:rPr>
-              <w:t>Project Planning</w:t>
+                <w:rFonts w:ascii="Times New Roman" w:eastAsia="Times New Roman" w:hAnsi="Times New Roman" w:cs="Times New Roman"/>
+                <w:kern w:val="0"/>
+                <w14:ligatures w14:val="none"/>
+              </w:rPr>
+              <w:t>1. Planning</w:t>
             </w:r>
           </w:p>
         </w:tc>
         <w:tc>
           <w:tcPr>
-            <w:tcW w:w="1170" w:type="dxa"/>
+            <w:tcW w:w="0" w:type="auto"/>
+            <w:hideMark/>
           </w:tcPr>
           <w:p>
             <w:pPr>
-              <w:spacing w:line="360" w:lineRule="auto"/>
-              <w:rPr>
-                <w:rFonts w:asciiTheme="majorBidi" w:hAnsiTheme="majorBidi" w:cstheme="majorBidi"/>
-                <w:sz w:val="20"/>
-                <w:szCs w:val="20"/>
+              <w:rPr>
+                <w:rFonts w:ascii="Times New Roman" w:eastAsia="Times New Roman" w:hAnsi="Times New Roman" w:cs="Times New Roman"/>
+                <w:kern w:val="0"/>
+                <w14:ligatures w14:val="none"/>
               </w:rPr>
             </w:pPr>
             <w:r>
               <w:rPr>
-                <w:rFonts w:asciiTheme="majorBidi" w:hAnsiTheme="majorBidi" w:cstheme="majorBidi"/>
-                <w:sz w:val="20"/>
-                <w:szCs w:val="20"/>
-              </w:rPr>
-              <w:t xml:space="preserve">1 week </w:t>
+                <w:rFonts w:ascii="Times New Roman" w:eastAsia="Times New Roman" w:hAnsi="Times New Roman" w:cs="Times New Roman"/>
+                <w:kern w:val="0"/>
+                <w14:ligatures w14:val="none"/>
+              </w:rPr>
+              <w:t>Define project objectives, determine scope, resource allocation, preliminary feasibility analysis.</w:t>
             </w:r>
           </w:p>
         </w:tc>
         <w:tc>
           <w:tcPr>
-            <w:tcW w:w="1260" w:type="dxa"/>
+            <w:tcW w:w="0" w:type="auto"/>
+            <w:hideMark/>
           </w:tcPr>
           <w:p>
             <w:pPr>
-              <w:spacing w:line="360" w:lineRule="auto"/>
-              <w:rPr>
-                <w:rFonts w:asciiTheme="majorBidi" w:hAnsiTheme="majorBidi" w:cstheme="majorBidi"/>
-                <w:sz w:val="20"/>
-                <w:szCs w:val="20"/>
+              <w:rPr>
+                <w:rFonts w:ascii="Times New Roman" w:eastAsia="Times New Roman" w:hAnsi="Times New Roman" w:cs="Times New Roman"/>
+                <w:kern w:val="0"/>
+                <w14:ligatures w14:val="none"/>
               </w:rPr>
             </w:pPr>
             <w:r>
               <w:rPr>
-                <w:rFonts w:asciiTheme="majorBidi" w:hAnsiTheme="majorBidi" w:cstheme="majorBidi"/>
-                <w:sz w:val="20"/>
-                <w:szCs w:val="20"/>
-              </w:rPr>
-              <w:t>Day 1</w:t>
+                <w:rFonts w:ascii="Times New Roman" w:eastAsia="Times New Roman" w:hAnsi="Times New Roman" w:cs="Times New Roman"/>
+                <w:kern w:val="0"/>
+                <w14:ligatures w14:val="none"/>
+              </w:rPr>
+              <w:t>1 week</w:t>
             </w:r>
           </w:p>
         </w:tc>
         <w:tc>
           <w:tcPr>
-            <w:tcW w:w="1170" w:type="dxa"/>
+            <w:tcW w:w="0" w:type="auto"/>
+            <w:hideMark/>
           </w:tcPr>
           <w:p>
             <w:pPr>
-              <w:spacing w:line="360" w:lineRule="auto"/>
-              <w:rPr>
-                <w:rFonts w:asciiTheme="majorBidi" w:hAnsiTheme="majorBidi" w:cstheme="majorBidi"/>
-                <w:sz w:val="20"/>
-                <w:szCs w:val="20"/>
+              <w:rPr>
+                <w:rFonts w:ascii="Times New Roman" w:eastAsia="Times New Roman" w:hAnsi="Times New Roman" w:cs="Times New Roman"/>
+                <w:kern w:val="0"/>
+                <w14:ligatures w14:val="none"/>
               </w:rPr>
             </w:pPr>
             <w:r>
               <w:rPr>
-                <w:rFonts w:asciiTheme="majorBidi" w:hAnsiTheme="majorBidi" w:cstheme="majorBidi"/>
-                <w:sz w:val="20"/>
-                <w:szCs w:val="20"/>
-              </w:rPr>
-              <w:t>Day 7</w:t>
-            </w:r>
-          </w:p>
-        </w:tc>
-        <w:tc>
-          <w:tcPr>
-            <w:tcW w:w="2700" w:type="dxa"/>
-          </w:tcPr>
-          <w:p>
-            <w:pPr>
-              <w:spacing w:line="360" w:lineRule="auto"/>
-              <w:rPr>
-                <w:rFonts w:asciiTheme="majorBidi" w:hAnsiTheme="majorBidi" w:cstheme="majorBidi"/>
-              </w:rPr>
-            </w:pPr>
+                <w:rFonts w:ascii="Times New Roman" w:eastAsia="Times New Roman" w:hAnsi="Times New Roman" w:cs="Times New Roman"/>
+                <w:kern w:val="0"/>
+                <w14:ligatures w14:val="none"/>
+              </w:rPr>
+              <w:t>26 Feb - 4 Mar</w:t>
+            </w:r>
           </w:p>
         </w:tc>
       </w:tr>
       <w:tr>
         <w:tc>
           <w:tcPr>
-            <w:tcW w:w="2965" w:type="dxa"/>
+            <w:tcW w:w="0" w:type="auto"/>
+            <w:hideMark/>
           </w:tcPr>
           <w:p>
             <w:pPr>
-              <w:spacing w:line="360" w:lineRule="auto"/>
-              <w:rPr>
-                <w:rFonts w:asciiTheme="majorBidi" w:hAnsiTheme="majorBidi" w:cstheme="majorBidi"/>
-                <w:sz w:val="20"/>
-                <w:szCs w:val="20"/>
+              <w:rPr>
+                <w:rFonts w:ascii="Times New Roman" w:eastAsia="Times New Roman" w:hAnsi="Times New Roman" w:cs="Times New Roman"/>
+                <w:kern w:val="0"/>
+                <w14:ligatures w14:val="none"/>
               </w:rPr>
             </w:pPr>
             <w:r>
               <w:rPr>
-                <w:rFonts w:asciiTheme="majorBidi" w:hAnsiTheme="majorBidi" w:cstheme="majorBidi"/>
-                <w:sz w:val="20"/>
-                <w:szCs w:val="20"/>
-              </w:rPr>
-              <w:t>Design Phase</w:t>
+                <w:rFonts w:ascii="Times New Roman" w:eastAsia="Times New Roman" w:hAnsi="Times New Roman" w:cs="Times New Roman"/>
+                <w:kern w:val="0"/>
+                <w14:ligatures w14:val="none"/>
+              </w:rPr>
+              <w:t>2. Analysis</w:t>
             </w:r>
           </w:p>
         </w:tc>
         <w:tc>
           <w:tcPr>
-            <w:tcW w:w="1170" w:type="dxa"/>
+            <w:tcW w:w="0" w:type="auto"/>
+            <w:hideMark/>
           </w:tcPr>
           <w:p>
             <w:pPr>
-              <w:spacing w:line="360" w:lineRule="auto"/>
-              <w:rPr>
-                <w:rFonts w:asciiTheme="majorBidi" w:hAnsiTheme="majorBidi" w:cstheme="majorBidi"/>
-                <w:sz w:val="20"/>
-                <w:szCs w:val="20"/>
+              <w:rPr>
+                <w:rFonts w:ascii="Times New Roman" w:eastAsia="Times New Roman" w:hAnsi="Times New Roman" w:cs="Times New Roman"/>
+                <w:kern w:val="0"/>
+                <w14:ligatures w14:val="none"/>
               </w:rPr>
             </w:pPr>
             <w:r>
               <w:rPr>
-                <w:rFonts w:asciiTheme="majorBidi" w:hAnsiTheme="majorBidi" w:cstheme="majorBidi"/>
-                <w:sz w:val="20"/>
-                <w:szCs w:val="20"/>
-              </w:rPr>
-              <w:t>3 weeks</w:t>
+                <w:rFonts w:ascii="Times New Roman" w:eastAsia="Times New Roman" w:hAnsi="Times New Roman" w:cs="Times New Roman"/>
+                <w:kern w:val="0"/>
+                <w14:ligatures w14:val="none"/>
+              </w:rPr>
+              <w:t>Conduct detailed requirement gathering, system requirements analysis, feasibility studies (technical, economic, operational).</w:t>
             </w:r>
           </w:p>
         </w:tc>
         <w:tc>
           <w:tcPr>
-            <w:tcW w:w="1260" w:type="dxa"/>
+            <w:tcW w:w="0" w:type="auto"/>
+            <w:hideMark/>
           </w:tcPr>
           <w:p>
             <w:pPr>
-              <w:spacing w:line="360" w:lineRule="auto"/>
-              <w:rPr>
-                <w:rFonts w:asciiTheme="majorBidi" w:hAnsiTheme="majorBidi" w:cstheme="majorBidi"/>
-                <w:sz w:val="20"/>
-                <w:szCs w:val="20"/>
+              <w:rPr>
+                <w:rFonts w:ascii="Times New Roman" w:eastAsia="Times New Roman" w:hAnsi="Times New Roman" w:cs="Times New Roman"/>
+                <w:kern w:val="0"/>
+                <w14:ligatures w14:val="none"/>
               </w:rPr>
             </w:pPr>
             <w:r>
               <w:rPr>
-                <w:rFonts w:asciiTheme="majorBidi" w:hAnsiTheme="majorBidi" w:cstheme="majorBidi"/>
-                <w:sz w:val="20"/>
-                <w:szCs w:val="20"/>
-              </w:rPr>
-              <w:t xml:space="preserve">Day 8 </w:t>
+                <w:rFonts w:ascii="Times New Roman" w:eastAsia="Times New Roman" w:hAnsi="Times New Roman" w:cs="Times New Roman"/>
+                <w:kern w:val="0"/>
+                <w14:ligatures w14:val="none"/>
+              </w:rPr>
+              <w:t>2 weeks</w:t>
             </w:r>
           </w:p>
         </w:tc>
         <w:tc>
           <w:tcPr>
-            <w:tcW w:w="1170" w:type="dxa"/>
+            <w:tcW w:w="0" w:type="auto"/>
+            <w:hideMark/>
           </w:tcPr>
           <w:p>
             <w:pPr>
-              <w:spacing w:line="360" w:lineRule="auto"/>
-              <w:rPr>
-                <w:rFonts w:asciiTheme="majorBidi" w:hAnsiTheme="majorBidi" w:cstheme="majorBidi"/>
-                <w:sz w:val="20"/>
-                <w:szCs w:val="20"/>
+              <w:rPr>
+                <w:rFonts w:ascii="Times New Roman" w:eastAsia="Times New Roman" w:hAnsi="Times New Roman" w:cs="Times New Roman"/>
+                <w:kern w:val="0"/>
+                <w14:ligatures w14:val="none"/>
               </w:rPr>
             </w:pPr>
             <w:r>
               <w:rPr>
-                <w:rFonts w:asciiTheme="majorBidi" w:hAnsiTheme="majorBidi" w:cstheme="majorBidi"/>
-                <w:sz w:val="20"/>
-                <w:szCs w:val="20"/>
-              </w:rPr>
-              <w:t>Day 21</w:t>
-            </w:r>
-          </w:p>
-        </w:tc>
-        <w:tc>
-          <w:tcPr>
-            <w:tcW w:w="2700" w:type="dxa"/>
-          </w:tcPr>
-          <w:p>
-            <w:pPr>
-              <w:spacing w:line="360" w:lineRule="auto"/>
-              <w:rPr>
-                <w:rFonts w:asciiTheme="majorBidi" w:hAnsiTheme="majorBidi" w:cstheme="majorBidi"/>
-                <w:sz w:val="20"/>
-                <w:szCs w:val="20"/>
-              </w:rPr>
-            </w:pPr>
-            <w:r>
-              <w:rPr>
-                <w:rFonts w:asciiTheme="majorBidi" w:hAnsiTheme="majorBidi" w:cstheme="majorBidi"/>
-                <w:sz w:val="20"/>
-                <w:szCs w:val="20"/>
-              </w:rPr>
-              <w:t>Project Planning</w:t>
+                <w:rFonts w:ascii="Times New Roman" w:eastAsia="Times New Roman" w:hAnsi="Times New Roman" w:cs="Times New Roman"/>
+                <w:kern w:val="0"/>
+                <w14:ligatures w14:val="none"/>
+              </w:rPr>
+              <w:t>5 Mar - 18 Mar</w:t>
             </w:r>
           </w:p>
         </w:tc>
@@ -10121,116 +10057,93 @@
       <w:tr>
         <w:tc>
           <w:tcPr>
-            <w:tcW w:w="2965" w:type="dxa"/>
+            <w:tcW w:w="0" w:type="auto"/>
+            <w:hideMark/>
           </w:tcPr>
           <w:p>
             <w:pPr>
-              <w:spacing w:line="360" w:lineRule="auto"/>
-              <w:rPr>
-                <w:rFonts w:asciiTheme="majorBidi" w:hAnsiTheme="majorBidi" w:cstheme="majorBidi"/>
-                <w:sz w:val="20"/>
-                <w:szCs w:val="20"/>
+              <w:rPr>
+                <w:rFonts w:ascii="Times New Roman" w:eastAsia="Times New Roman" w:hAnsi="Times New Roman" w:cs="Times New Roman"/>
+                <w:kern w:val="0"/>
+                <w14:ligatures w14:val="none"/>
               </w:rPr>
             </w:pPr>
             <w:r>
               <w:rPr>
-                <w:rFonts w:asciiTheme="majorBidi" w:hAnsiTheme="majorBidi" w:cstheme="majorBidi"/>
-                <w:sz w:val="20"/>
-                <w:szCs w:val="20"/>
-              </w:rPr>
-              <w:t>Frontend Development</w:t>
+                <w:rFonts w:ascii="Times New Roman" w:eastAsia="Times New Roman" w:hAnsi="Times New Roman" w:cs="Times New Roman"/>
+                <w:kern w:val="0"/>
+                <w14:ligatures w14:val="none"/>
+              </w:rPr>
+              <w:t>3. Design</w:t>
             </w:r>
           </w:p>
         </w:tc>
         <w:tc>
           <w:tcPr>
-            <w:tcW w:w="1170" w:type="dxa"/>
+            <w:tcW w:w="0" w:type="auto"/>
+            <w:hideMark/>
           </w:tcPr>
           <w:p>
             <w:pPr>
-              <w:spacing w:line="360" w:lineRule="auto"/>
-              <w:rPr>
-                <w:rFonts w:asciiTheme="majorBidi" w:hAnsiTheme="majorBidi" w:cstheme="majorBidi"/>
-                <w:sz w:val="20"/>
-                <w:szCs w:val="20"/>
+              <w:rPr>
+                <w:rFonts w:ascii="Times New Roman" w:eastAsia="Times New Roman" w:hAnsi="Times New Roman" w:cs="Times New Roman"/>
+                <w:kern w:val="0"/>
+                <w14:ligatures w14:val="none"/>
               </w:rPr>
             </w:pPr>
             <w:r>
               <w:rPr>
-                <w:rFonts w:asciiTheme="majorBidi" w:hAnsiTheme="majorBidi" w:cstheme="majorBidi"/>
-                <w:sz w:val="20"/>
-                <w:szCs w:val="20"/>
-              </w:rPr>
-              <w:t>3 weeks</w:t>
+                <w:rFonts w:ascii="Times New Roman" w:eastAsia="Times New Roman" w:hAnsi="Times New Roman" w:cs="Times New Roman"/>
+                <w:kern w:val="0"/>
+                <w14:ligatures w14:val="none"/>
+              </w:rPr>
+              <w:t>Develop system architecture, UI/UX design, database schema design, create wireframes and mock-ups.</w:t>
             </w:r>
           </w:p>
         </w:tc>
         <w:tc>
           <w:tcPr>
-            <w:tcW w:w="1260" w:type="dxa"/>
+            <w:tcW w:w="0" w:type="auto"/>
+            <w:hideMark/>
           </w:tcPr>
           <w:p>
             <w:pPr>
-              <w:spacing w:line="360" w:lineRule="auto"/>
-              <w:rPr>
-                <w:rFonts w:asciiTheme="majorBidi" w:hAnsiTheme="majorBidi" w:cstheme="majorBidi"/>
-                <w:sz w:val="20"/>
-                <w:szCs w:val="20"/>
+              <w:rPr>
+                <w:rFonts w:ascii="Times New Roman" w:eastAsia="Times New Roman" w:hAnsi="Times New Roman" w:cs="Times New Roman"/>
+                <w:kern w:val="0"/>
+                <w14:ligatures w14:val="none"/>
               </w:rPr>
             </w:pPr>
             <w:r>
               <w:rPr>
-                <w:rFonts w:asciiTheme="majorBidi" w:hAnsiTheme="majorBidi" w:cstheme="majorBidi"/>
-                <w:sz w:val="20"/>
-                <w:szCs w:val="20"/>
-              </w:rPr>
-              <w:t xml:space="preserve">Day 22 </w:t>
+                <w:rFonts w:ascii="Times New Roman" w:eastAsia="Times New Roman" w:hAnsi="Times New Roman" w:cs="Times New Roman"/>
+                <w:kern w:val="0"/>
+                <w14:ligatures w14:val="none"/>
+              </w:rPr>
+              <w:t>3 weeks</w:t>
             </w:r>
           </w:p>
         </w:tc>
         <w:tc>
           <w:tcPr>
-            <w:tcW w:w="1170" w:type="dxa"/>
+            <w:tcW w:w="0" w:type="auto"/>
+            <w:hideMark/>
           </w:tcPr>
           <w:p>
             <w:pPr>
-              <w:spacing w:line="360" w:lineRule="auto"/>
-              <w:rPr>
-                <w:rFonts w:asciiTheme="majorBidi" w:hAnsiTheme="majorBidi" w:cstheme="majorBidi"/>
-                <w:sz w:val="20"/>
-                <w:szCs w:val="20"/>
+              <w:rPr>
+                <w:rFonts w:ascii="Times New Roman" w:eastAsia="Times New Roman" w:hAnsi="Times New Roman" w:cs="Times New Roman"/>
+                <w:kern w:val="0"/>
+                <w14:ligatures w14:val="none"/>
               </w:rPr>
             </w:pPr>
             <w:r>
               <w:rPr>
-                <w:rFonts w:asciiTheme="majorBidi" w:hAnsiTheme="majorBidi" w:cstheme="majorBidi"/>
-                <w:sz w:val="20"/>
-                <w:szCs w:val="20"/>
-              </w:rPr>
-              <w:t xml:space="preserve">Day 42 </w:t>
-            </w:r>
-          </w:p>
-        </w:tc>
-        <w:tc>
-          <w:tcPr>
-            <w:tcW w:w="2700" w:type="dxa"/>
-          </w:tcPr>
-          <w:p>
-            <w:pPr>
-              <w:spacing w:line="360" w:lineRule="auto"/>
-              <w:rPr>
-                <w:rFonts w:asciiTheme="majorBidi" w:hAnsiTheme="majorBidi" w:cstheme="majorBidi"/>
-                <w:sz w:val="20"/>
-                <w:szCs w:val="20"/>
-              </w:rPr>
-            </w:pPr>
-            <w:r>
-              <w:rPr>
-                <w:rFonts w:asciiTheme="majorBidi" w:hAnsiTheme="majorBidi" w:cstheme="majorBidi"/>
-                <w:sz w:val="20"/>
-                <w:szCs w:val="20"/>
-              </w:rPr>
-              <w:t>Design Phase</w:t>
+                <w:rFonts w:ascii="Times New Roman" w:eastAsia="Times New Roman" w:hAnsi="Times New Roman" w:cs="Times New Roman"/>
+                <w:kern w:val="0"/>
+                <w14:ligatures w14:val="none"/>
+              </w:rPr>
+              <w:t>19 Mar - 8 Apr</w:t>
             </w:r>
           </w:p>
         </w:tc>
@@ -10238,116 +10151,93 @@
       <w:tr>
         <w:tc>
           <w:tcPr>
-            <w:tcW w:w="2965" w:type="dxa"/>
+            <w:tcW w:w="0" w:type="auto"/>
+            <w:hideMark/>
           </w:tcPr>
           <w:p>
             <w:pPr>
-              <w:spacing w:line="360" w:lineRule="auto"/>
-              <w:rPr>
-                <w:rFonts w:asciiTheme="majorBidi" w:hAnsiTheme="majorBidi" w:cstheme="majorBidi"/>
-                <w:sz w:val="20"/>
-                <w:szCs w:val="20"/>
+              <w:rPr>
+                <w:rFonts w:ascii="Times New Roman" w:eastAsia="Times New Roman" w:hAnsi="Times New Roman" w:cs="Times New Roman"/>
+                <w:kern w:val="0"/>
+                <w14:ligatures w14:val="none"/>
               </w:rPr>
             </w:pPr>
             <w:r>
               <w:rPr>
-                <w:rFonts w:asciiTheme="majorBidi" w:hAnsiTheme="majorBidi" w:cstheme="majorBidi"/>
-                <w:sz w:val="20"/>
-                <w:szCs w:val="20"/>
-              </w:rPr>
-              <w:t>Backend Development</w:t>
+                <w:rFonts w:ascii="Times New Roman" w:eastAsia="Times New Roman" w:hAnsi="Times New Roman" w:cs="Times New Roman"/>
+                <w:kern w:val="0"/>
+                <w14:ligatures w14:val="none"/>
+              </w:rPr>
+              <w:t>4. Development</w:t>
             </w:r>
           </w:p>
         </w:tc>
         <w:tc>
           <w:tcPr>
-            <w:tcW w:w="1170" w:type="dxa"/>
+            <w:tcW w:w="0" w:type="auto"/>
+            <w:hideMark/>
           </w:tcPr>
           <w:p>
             <w:pPr>
-              <w:spacing w:line="360" w:lineRule="auto"/>
-              <w:rPr>
-                <w:rFonts w:asciiTheme="majorBidi" w:hAnsiTheme="majorBidi" w:cstheme="majorBidi"/>
-                <w:sz w:val="20"/>
-                <w:szCs w:val="20"/>
+              <w:rPr>
+                <w:rFonts w:ascii="Times New Roman" w:eastAsia="Times New Roman" w:hAnsi="Times New Roman" w:cs="Times New Roman"/>
+                <w:kern w:val="0"/>
+                <w14:ligatures w14:val="none"/>
               </w:rPr>
             </w:pPr>
             <w:r>
               <w:rPr>
-                <w:rFonts w:asciiTheme="majorBidi" w:hAnsiTheme="majorBidi" w:cstheme="majorBidi"/>
-                <w:sz w:val="20"/>
-                <w:szCs w:val="20"/>
-              </w:rPr>
-              <w:t>3 weeks</w:t>
+                <w:rFonts w:ascii="Times New Roman" w:eastAsia="Times New Roman" w:hAnsi="Times New Roman" w:cs="Times New Roman"/>
+                <w:kern w:val="0"/>
+                <w14:ligatures w14:val="none"/>
+              </w:rPr>
+              <w:t>Front-end coding (HTML, CSS, JS), back-end coding (PHP, MySQL), database integration, development of system components.</w:t>
             </w:r>
           </w:p>
         </w:tc>
         <w:tc>
           <w:tcPr>
-            <w:tcW w:w="1260" w:type="dxa"/>
+            <w:tcW w:w="0" w:type="auto"/>
+            <w:hideMark/>
           </w:tcPr>
           <w:p>
             <w:pPr>
-              <w:spacing w:line="360" w:lineRule="auto"/>
-              <w:rPr>
-                <w:rFonts w:asciiTheme="majorBidi" w:hAnsiTheme="majorBidi" w:cstheme="majorBidi"/>
-                <w:sz w:val="20"/>
-                <w:szCs w:val="20"/>
+              <w:rPr>
+                <w:rFonts w:ascii="Times New Roman" w:eastAsia="Times New Roman" w:hAnsi="Times New Roman" w:cs="Times New Roman"/>
+                <w:kern w:val="0"/>
+                <w14:ligatures w14:val="none"/>
               </w:rPr>
             </w:pPr>
             <w:r>
               <w:rPr>
-                <w:rFonts w:asciiTheme="majorBidi" w:hAnsiTheme="majorBidi" w:cstheme="majorBidi"/>
-                <w:sz w:val="20"/>
-                <w:szCs w:val="20"/>
-              </w:rPr>
-              <w:t>Day 22</w:t>
+                <w:rFonts w:ascii="Times New Roman" w:eastAsia="Times New Roman" w:hAnsi="Times New Roman" w:cs="Times New Roman"/>
+                <w:kern w:val="0"/>
+                <w14:ligatures w14:val="none"/>
+              </w:rPr>
+              <w:t>5 weeks</w:t>
             </w:r>
           </w:p>
         </w:tc>
         <w:tc>
           <w:tcPr>
-            <w:tcW w:w="1170" w:type="dxa"/>
+            <w:tcW w:w="0" w:type="auto"/>
+            <w:hideMark/>
           </w:tcPr>
           <w:p>
             <w:pPr>
-              <w:spacing w:line="360" w:lineRule="auto"/>
-              <w:rPr>
-                <w:rFonts w:asciiTheme="majorBidi" w:hAnsiTheme="majorBidi" w:cstheme="majorBidi"/>
-                <w:sz w:val="20"/>
-                <w:szCs w:val="20"/>
+              <w:rPr>
+                <w:rFonts w:ascii="Times New Roman" w:eastAsia="Times New Roman" w:hAnsi="Times New Roman" w:cs="Times New Roman"/>
+                <w:kern w:val="0"/>
+                <w14:ligatures w14:val="none"/>
               </w:rPr>
             </w:pPr>
             <w:r>
               <w:rPr>
-                <w:rFonts w:asciiTheme="majorBidi" w:hAnsiTheme="majorBidi" w:cstheme="majorBidi"/>
-                <w:sz w:val="20"/>
-                <w:szCs w:val="20"/>
-              </w:rPr>
-              <w:t xml:space="preserve">Day 42 </w:t>
-            </w:r>
-          </w:p>
-        </w:tc>
-        <w:tc>
-          <w:tcPr>
-            <w:tcW w:w="2700" w:type="dxa"/>
-          </w:tcPr>
-          <w:p>
-            <w:pPr>
-              <w:spacing w:line="360" w:lineRule="auto"/>
-              <w:rPr>
-                <w:rFonts w:asciiTheme="majorBidi" w:hAnsiTheme="majorBidi" w:cstheme="majorBidi"/>
-                <w:sz w:val="20"/>
-                <w:szCs w:val="20"/>
-              </w:rPr>
-            </w:pPr>
-            <w:r>
-              <w:rPr>
-                <w:rFonts w:asciiTheme="majorBidi" w:hAnsiTheme="majorBidi" w:cstheme="majorBidi"/>
-                <w:sz w:val="20"/>
-                <w:szCs w:val="20"/>
-              </w:rPr>
-              <w:t>Design Phase</w:t>
+                <w:rFonts w:ascii="Times New Roman" w:eastAsia="Times New Roman" w:hAnsi="Times New Roman" w:cs="Times New Roman"/>
+                <w:kern w:val="0"/>
+                <w14:ligatures w14:val="none"/>
+              </w:rPr>
+              <w:t>9 Apr - 13 May</w:t>
             </w:r>
           </w:p>
         </w:tc>
@@ -10355,116 +10245,93 @@
       <w:tr>
         <w:tc>
           <w:tcPr>
-            <w:tcW w:w="2965" w:type="dxa"/>
+            <w:tcW w:w="0" w:type="auto"/>
+            <w:hideMark/>
           </w:tcPr>
           <w:p>
             <w:pPr>
-              <w:spacing w:line="360" w:lineRule="auto"/>
-              <w:rPr>
-                <w:rFonts w:asciiTheme="majorBidi" w:hAnsiTheme="majorBidi" w:cstheme="majorBidi"/>
-                <w:sz w:val="20"/>
-                <w:szCs w:val="20"/>
+              <w:rPr>
+                <w:rFonts w:ascii="Times New Roman" w:eastAsia="Times New Roman" w:hAnsi="Times New Roman" w:cs="Times New Roman"/>
+                <w:kern w:val="0"/>
+                <w14:ligatures w14:val="none"/>
               </w:rPr>
             </w:pPr>
             <w:r>
               <w:rPr>
-                <w:rFonts w:asciiTheme="majorBidi" w:hAnsiTheme="majorBidi" w:cstheme="majorBidi"/>
-                <w:sz w:val="20"/>
-                <w:szCs w:val="20"/>
-              </w:rPr>
-              <w:t>System Integration</w:t>
+                <w:rFonts w:ascii="Times New Roman" w:eastAsia="Times New Roman" w:hAnsi="Times New Roman" w:cs="Times New Roman"/>
+                <w:kern w:val="0"/>
+                <w14:ligatures w14:val="none"/>
+              </w:rPr>
+              <w:t>5. Testing</w:t>
             </w:r>
           </w:p>
         </w:tc>
         <w:tc>
           <w:tcPr>
-            <w:tcW w:w="1170" w:type="dxa"/>
+            <w:tcW w:w="0" w:type="auto"/>
+            <w:hideMark/>
           </w:tcPr>
           <w:p>
             <w:pPr>
-              <w:spacing w:line="360" w:lineRule="auto"/>
-              <w:rPr>
-                <w:rFonts w:asciiTheme="majorBidi" w:hAnsiTheme="majorBidi" w:cstheme="majorBidi"/>
-                <w:sz w:val="20"/>
-                <w:szCs w:val="20"/>
+              <w:rPr>
+                <w:rFonts w:ascii="Times New Roman" w:eastAsia="Times New Roman" w:hAnsi="Times New Roman" w:cs="Times New Roman"/>
+                <w:kern w:val="0"/>
+                <w14:ligatures w14:val="none"/>
               </w:rPr>
             </w:pPr>
             <w:r>
               <w:rPr>
-                <w:rFonts w:asciiTheme="majorBidi" w:hAnsiTheme="majorBidi" w:cstheme="majorBidi"/>
-                <w:sz w:val="20"/>
-                <w:szCs w:val="20"/>
-              </w:rPr>
-              <w:t>1 weeks</w:t>
+                <w:rFonts w:ascii="Times New Roman" w:eastAsia="Times New Roman" w:hAnsi="Times New Roman" w:cs="Times New Roman"/>
+                <w:kern w:val="0"/>
+                <w14:ligatures w14:val="none"/>
+              </w:rPr>
+              <w:t>Unit testing, integration testing, system testing, user acceptance testing (UAT), and bug fixing.</w:t>
             </w:r>
           </w:p>
         </w:tc>
         <w:tc>
           <w:tcPr>
-            <w:tcW w:w="1260" w:type="dxa"/>
+            <w:tcW w:w="0" w:type="auto"/>
+            <w:hideMark/>
           </w:tcPr>
           <w:p>
             <w:pPr>
-              <w:spacing w:line="360" w:lineRule="auto"/>
-              <w:rPr>
-                <w:rFonts w:asciiTheme="majorBidi" w:hAnsiTheme="majorBidi" w:cstheme="majorBidi"/>
-                <w:sz w:val="20"/>
-                <w:szCs w:val="20"/>
+              <w:rPr>
+                <w:rFonts w:ascii="Times New Roman" w:eastAsia="Times New Roman" w:hAnsi="Times New Roman" w:cs="Times New Roman"/>
+                <w:kern w:val="0"/>
+                <w14:ligatures w14:val="none"/>
               </w:rPr>
             </w:pPr>
             <w:r>
               <w:rPr>
-                <w:rFonts w:asciiTheme="majorBidi" w:hAnsiTheme="majorBidi" w:cstheme="majorBidi"/>
-                <w:sz w:val="20"/>
-                <w:szCs w:val="20"/>
-              </w:rPr>
-              <w:t>Day 43</w:t>
+                <w:rFonts w:ascii="Times New Roman" w:eastAsia="Times New Roman" w:hAnsi="Times New Roman" w:cs="Times New Roman"/>
+                <w:kern w:val="0"/>
+                <w14:ligatures w14:val="none"/>
+              </w:rPr>
+              <w:t>1 week</w:t>
             </w:r>
           </w:p>
         </w:tc>
         <w:tc>
           <w:tcPr>
-            <w:tcW w:w="1170" w:type="dxa"/>
+            <w:tcW w:w="0" w:type="auto"/>
+            <w:hideMark/>
           </w:tcPr>
           <w:p>
             <w:pPr>
-              <w:spacing w:line="360" w:lineRule="auto"/>
-              <w:rPr>
-                <w:rFonts w:asciiTheme="majorBidi" w:hAnsiTheme="majorBidi" w:cstheme="majorBidi"/>
-                <w:sz w:val="20"/>
-                <w:szCs w:val="20"/>
+              <w:rPr>
+                <w:rFonts w:ascii="Times New Roman" w:eastAsia="Times New Roman" w:hAnsi="Times New Roman" w:cs="Times New Roman"/>
+                <w:kern w:val="0"/>
+                <w14:ligatures w14:val="none"/>
               </w:rPr>
             </w:pPr>
             <w:r>
               <w:rPr>
-                <w:rFonts w:asciiTheme="majorBidi" w:hAnsiTheme="majorBidi" w:cstheme="majorBidi"/>
-                <w:sz w:val="20"/>
-                <w:szCs w:val="20"/>
-              </w:rPr>
-              <w:t>Day 49</w:t>
-            </w:r>
-          </w:p>
-        </w:tc>
-        <w:tc>
-          <w:tcPr>
-            <w:tcW w:w="2700" w:type="dxa"/>
-          </w:tcPr>
-          <w:p>
-            <w:pPr>
-              <w:spacing w:line="360" w:lineRule="auto"/>
-              <w:rPr>
-                <w:rFonts w:asciiTheme="majorBidi" w:hAnsiTheme="majorBidi" w:cstheme="majorBidi"/>
-                <w:sz w:val="20"/>
-                <w:szCs w:val="20"/>
-              </w:rPr>
-            </w:pPr>
-            <w:r>
-              <w:rPr>
-                <w:rFonts w:asciiTheme="majorBidi" w:hAnsiTheme="majorBidi" w:cstheme="majorBidi"/>
-                <w:sz w:val="20"/>
-                <w:szCs w:val="20"/>
-              </w:rPr>
-              <w:t>Frontend &amp; Backend Dev.</w:t>
+                <w:rFonts w:ascii="Times New Roman" w:eastAsia="Times New Roman" w:hAnsi="Times New Roman" w:cs="Times New Roman"/>
+                <w:kern w:val="0"/>
+                <w14:ligatures w14:val="none"/>
+              </w:rPr>
+              <w:t>14 May - 20 May</w:t>
             </w:r>
           </w:p>
         </w:tc>
@@ -10472,116 +10339,94 @@
       <w:tr>
         <w:tc>
           <w:tcPr>
-            <w:tcW w:w="2965" w:type="dxa"/>
+            <w:tcW w:w="0" w:type="auto"/>
+            <w:hideMark/>
           </w:tcPr>
           <w:p>
             <w:pPr>
-              <w:spacing w:line="360" w:lineRule="auto"/>
-              <w:rPr>
-                <w:rFonts w:asciiTheme="majorBidi" w:hAnsiTheme="majorBidi" w:cstheme="majorBidi"/>
-                <w:sz w:val="20"/>
-                <w:szCs w:val="20"/>
+              <w:rPr>
+                <w:rFonts w:ascii="Times New Roman" w:eastAsia="Times New Roman" w:hAnsi="Times New Roman" w:cs="Times New Roman"/>
+                <w:kern w:val="0"/>
+                <w14:ligatures w14:val="none"/>
               </w:rPr>
             </w:pPr>
             <w:r>
               <w:rPr>
-                <w:rFonts w:asciiTheme="majorBidi" w:hAnsiTheme="majorBidi" w:cstheme="majorBidi"/>
-                <w:sz w:val="20"/>
-                <w:szCs w:val="20"/>
-              </w:rPr>
-              <w:t>Testing Phase</w:t>
+                <w:rFonts w:ascii="Times New Roman" w:eastAsia="Times New Roman" w:hAnsi="Times New Roman" w:cs="Times New Roman"/>
+                <w:kern w:val="0"/>
+                <w14:ligatures w14:val="none"/>
+              </w:rPr>
+              <w:lastRenderedPageBreak/>
+              <w:t>6. Implementation (Deployment)</w:t>
             </w:r>
           </w:p>
         </w:tc>
         <w:tc>
           <w:tcPr>
-            <w:tcW w:w="1170" w:type="dxa"/>
+            <w:tcW w:w="0" w:type="auto"/>
+            <w:hideMark/>
           </w:tcPr>
           <w:p>
             <w:pPr>
-              <w:spacing w:line="360" w:lineRule="auto"/>
-              <w:rPr>
-                <w:rFonts w:asciiTheme="majorBidi" w:hAnsiTheme="majorBidi" w:cstheme="majorBidi"/>
-                <w:sz w:val="20"/>
-                <w:szCs w:val="20"/>
+              <w:rPr>
+                <w:rFonts w:ascii="Times New Roman" w:eastAsia="Times New Roman" w:hAnsi="Times New Roman" w:cs="Times New Roman"/>
+                <w:kern w:val="0"/>
+                <w14:ligatures w14:val="none"/>
               </w:rPr>
             </w:pPr>
             <w:r>
               <w:rPr>
-                <w:rFonts w:asciiTheme="majorBidi" w:hAnsiTheme="majorBidi" w:cstheme="majorBidi"/>
-                <w:sz w:val="20"/>
-                <w:szCs w:val="20"/>
-              </w:rPr>
-              <w:t>2 weeks</w:t>
+                <w:rFonts w:ascii="Times New Roman" w:eastAsia="Times New Roman" w:hAnsi="Times New Roman" w:cs="Times New Roman"/>
+                <w:kern w:val="0"/>
+                <w14:ligatures w14:val="none"/>
+              </w:rPr>
+              <w:t>Preparation of hosting environment, deployment to production server, final system checks, and launch.</w:t>
             </w:r>
           </w:p>
         </w:tc>
         <w:tc>
           <w:tcPr>
-            <w:tcW w:w="1260" w:type="dxa"/>
+            <w:tcW w:w="0" w:type="auto"/>
+            <w:hideMark/>
           </w:tcPr>
           <w:p>
             <w:pPr>
-              <w:spacing w:line="360" w:lineRule="auto"/>
-              <w:rPr>
-                <w:rFonts w:asciiTheme="majorBidi" w:hAnsiTheme="majorBidi" w:cstheme="majorBidi"/>
-                <w:sz w:val="20"/>
-                <w:szCs w:val="20"/>
+              <w:rPr>
+                <w:rFonts w:ascii="Times New Roman" w:eastAsia="Times New Roman" w:hAnsi="Times New Roman" w:cs="Times New Roman"/>
+                <w:kern w:val="0"/>
+                <w14:ligatures w14:val="none"/>
               </w:rPr>
             </w:pPr>
             <w:r>
               <w:rPr>
-                <w:rFonts w:asciiTheme="majorBidi" w:hAnsiTheme="majorBidi" w:cstheme="majorBidi"/>
-                <w:sz w:val="20"/>
-                <w:szCs w:val="20"/>
-              </w:rPr>
-              <w:t>Day 50</w:t>
+                <w:rFonts w:ascii="Times New Roman" w:eastAsia="Times New Roman" w:hAnsi="Times New Roman" w:cs="Times New Roman"/>
+                <w:kern w:val="0"/>
+                <w14:ligatures w14:val="none"/>
+              </w:rPr>
+              <w:t>1 week</w:t>
             </w:r>
           </w:p>
         </w:tc>
         <w:tc>
           <w:tcPr>
-            <w:tcW w:w="1170" w:type="dxa"/>
+            <w:tcW w:w="0" w:type="auto"/>
+            <w:hideMark/>
           </w:tcPr>
           <w:p>
             <w:pPr>
-              <w:spacing w:line="360" w:lineRule="auto"/>
-              <w:rPr>
-                <w:rFonts w:asciiTheme="majorBidi" w:hAnsiTheme="majorBidi" w:cstheme="majorBidi"/>
-                <w:sz w:val="20"/>
-                <w:szCs w:val="20"/>
+              <w:rPr>
+                <w:rFonts w:ascii="Times New Roman" w:eastAsia="Times New Roman" w:hAnsi="Times New Roman" w:cs="Times New Roman"/>
+                <w:kern w:val="0"/>
+                <w14:ligatures w14:val="none"/>
               </w:rPr>
             </w:pPr>
             <w:r>
               <w:rPr>
-                <w:rFonts w:asciiTheme="majorBidi" w:hAnsiTheme="majorBidi" w:cstheme="majorBidi"/>
-                <w:sz w:val="20"/>
-                <w:szCs w:val="20"/>
-              </w:rPr>
-              <w:t>Day 63</w:t>
-            </w:r>
-          </w:p>
-        </w:tc>
-        <w:tc>
-          <w:tcPr>
-            <w:tcW w:w="2700" w:type="dxa"/>
-          </w:tcPr>
-          <w:p>
-            <w:pPr>
-              <w:spacing w:line="360" w:lineRule="auto"/>
-              <w:rPr>
-                <w:rFonts w:asciiTheme="majorBidi" w:hAnsiTheme="majorBidi" w:cstheme="majorBidi"/>
-                <w:sz w:val="20"/>
-                <w:szCs w:val="20"/>
-              </w:rPr>
-            </w:pPr>
-            <w:r>
-              <w:rPr>
-                <w:rFonts w:asciiTheme="majorBidi" w:hAnsiTheme="majorBidi" w:cstheme="majorBidi"/>
-                <w:sz w:val="20"/>
-                <w:szCs w:val="20"/>
-              </w:rPr>
-              <w:t>System Integration</w:t>
+                <w:rFonts w:ascii="Times New Roman" w:eastAsia="Times New Roman" w:hAnsi="Times New Roman" w:cs="Times New Roman"/>
+                <w:kern w:val="0"/>
+                <w14:ligatures w14:val="none"/>
+              </w:rPr>
+              <w:t>21 May - 27 May</w:t>
             </w:r>
           </w:p>
         </w:tc>
@@ -10589,233 +10434,93 @@
       <w:tr>
         <w:tc>
           <w:tcPr>
-            <w:tcW w:w="2965" w:type="dxa"/>
+            <w:tcW w:w="0" w:type="auto"/>
+            <w:hideMark/>
           </w:tcPr>
           <w:p>
             <w:pPr>
-              <w:spacing w:line="360" w:lineRule="auto"/>
-              <w:rPr>
-                <w:rFonts w:asciiTheme="majorBidi" w:hAnsiTheme="majorBidi" w:cstheme="majorBidi"/>
-                <w:sz w:val="20"/>
-                <w:szCs w:val="20"/>
+              <w:rPr>
+                <w:rFonts w:ascii="Times New Roman" w:eastAsia="Times New Roman" w:hAnsi="Times New Roman" w:cs="Times New Roman"/>
+                <w:kern w:val="0"/>
+                <w14:ligatures w14:val="none"/>
               </w:rPr>
             </w:pPr>
             <w:r>
               <w:rPr>
-                <w:rFonts w:asciiTheme="majorBidi" w:hAnsiTheme="majorBidi" w:cstheme="majorBidi"/>
-                <w:sz w:val="20"/>
-                <w:szCs w:val="20"/>
-              </w:rPr>
-              <w:t>Deployment Phase</w:t>
+                <w:rFonts w:ascii="Times New Roman" w:eastAsia="Times New Roman" w:hAnsi="Times New Roman" w:cs="Times New Roman"/>
+                <w:kern w:val="0"/>
+                <w14:ligatures w14:val="none"/>
+              </w:rPr>
+              <w:t>7. Maintenance</w:t>
             </w:r>
           </w:p>
         </w:tc>
         <w:tc>
           <w:tcPr>
-            <w:tcW w:w="1170" w:type="dxa"/>
+            <w:tcW w:w="0" w:type="auto"/>
+            <w:hideMark/>
           </w:tcPr>
           <w:p>
             <w:pPr>
-              <w:spacing w:line="360" w:lineRule="auto"/>
-              <w:rPr>
-                <w:rFonts w:asciiTheme="majorBidi" w:hAnsiTheme="majorBidi" w:cstheme="majorBidi"/>
-                <w:sz w:val="20"/>
-                <w:szCs w:val="20"/>
+              <w:rPr>
+                <w:rFonts w:ascii="Times New Roman" w:eastAsia="Times New Roman" w:hAnsi="Times New Roman" w:cs="Times New Roman"/>
+                <w:kern w:val="0"/>
+                <w14:ligatures w14:val="none"/>
               </w:rPr>
             </w:pPr>
             <w:r>
               <w:rPr>
-                <w:rFonts w:asciiTheme="majorBidi" w:hAnsiTheme="majorBidi" w:cstheme="majorBidi"/>
-                <w:sz w:val="20"/>
-                <w:szCs w:val="20"/>
-              </w:rPr>
-              <w:t>1 weeks</w:t>
+                <w:rFonts w:ascii="Times New Roman" w:eastAsia="Times New Roman" w:hAnsi="Times New Roman" w:cs="Times New Roman"/>
+                <w:kern w:val="0"/>
+                <w14:ligatures w14:val="none"/>
+              </w:rPr>
+              <w:t>Ongoing monitoring, addressing issues, regular updates, user support, continuous improvement based on user feedback.</w:t>
             </w:r>
           </w:p>
         </w:tc>
         <w:tc>
           <w:tcPr>
-            <w:tcW w:w="1260" w:type="dxa"/>
+            <w:tcW w:w="0" w:type="auto"/>
+            <w:hideMark/>
           </w:tcPr>
           <w:p>
             <w:pPr>
-              <w:spacing w:line="360" w:lineRule="auto"/>
-              <w:rPr>
-                <w:rFonts w:asciiTheme="majorBidi" w:hAnsiTheme="majorBidi" w:cstheme="majorBidi"/>
-                <w:sz w:val="20"/>
-                <w:szCs w:val="20"/>
+              <w:rPr>
+                <w:rFonts w:ascii="Times New Roman" w:eastAsia="Times New Roman" w:hAnsi="Times New Roman" w:cs="Times New Roman"/>
+                <w:kern w:val="0"/>
+                <w14:ligatures w14:val="none"/>
               </w:rPr>
             </w:pPr>
             <w:r>
               <w:rPr>
-                <w:rFonts w:asciiTheme="majorBidi" w:hAnsiTheme="majorBidi" w:cstheme="majorBidi"/>
-                <w:sz w:val="20"/>
-                <w:szCs w:val="20"/>
-              </w:rPr>
-              <w:t xml:space="preserve">Day 64 </w:t>
+                <w:rFonts w:ascii="Times New Roman" w:eastAsia="Times New Roman" w:hAnsi="Times New Roman" w:cs="Times New Roman"/>
+                <w:kern w:val="0"/>
+                <w14:ligatures w14:val="none"/>
+              </w:rPr>
+              <w:t>Ongoing</w:t>
             </w:r>
           </w:p>
         </w:tc>
         <w:tc>
           <w:tcPr>
-            <w:tcW w:w="1170" w:type="dxa"/>
+            <w:tcW w:w="0" w:type="auto"/>
+            <w:hideMark/>
           </w:tcPr>
           <w:p>
             <w:pPr>
-              <w:spacing w:line="360" w:lineRule="auto"/>
-              <w:rPr>
-                <w:rFonts w:asciiTheme="majorBidi" w:hAnsiTheme="majorBidi" w:cstheme="majorBidi"/>
-                <w:sz w:val="20"/>
-                <w:szCs w:val="20"/>
+              <w:rPr>
+                <w:rFonts w:ascii="Times New Roman" w:eastAsia="Times New Roman" w:hAnsi="Times New Roman" w:cs="Times New Roman"/>
+                <w:kern w:val="0"/>
+                <w14:ligatures w14:val="none"/>
               </w:rPr>
             </w:pPr>
             <w:r>
               <w:rPr>
-                <w:rFonts w:asciiTheme="majorBidi" w:hAnsiTheme="majorBidi" w:cstheme="majorBidi"/>
-                <w:sz w:val="20"/>
-                <w:szCs w:val="20"/>
-              </w:rPr>
-              <w:t>Day 70</w:t>
-            </w:r>
-          </w:p>
-        </w:tc>
-        <w:tc>
-          <w:tcPr>
-            <w:tcW w:w="2700" w:type="dxa"/>
-          </w:tcPr>
-          <w:p>
-            <w:pPr>
-              <w:spacing w:line="360" w:lineRule="auto"/>
-              <w:rPr>
-                <w:rFonts w:asciiTheme="majorBidi" w:hAnsiTheme="majorBidi" w:cstheme="majorBidi"/>
-                <w:sz w:val="20"/>
-                <w:szCs w:val="20"/>
-              </w:rPr>
-            </w:pPr>
-            <w:r>
-              <w:rPr>
-                <w:rFonts w:asciiTheme="majorBidi" w:hAnsiTheme="majorBidi" w:cstheme="majorBidi"/>
-                <w:sz w:val="20"/>
-                <w:szCs w:val="20"/>
-              </w:rPr>
-              <w:t>Testing Phase</w:t>
-            </w:r>
-          </w:p>
-        </w:tc>
-      </w:tr>
-      <w:tr>
-        <w:tc>
-          <w:tcPr>
-            <w:tcW w:w="2965" w:type="dxa"/>
-          </w:tcPr>
-          <w:p>
-            <w:pPr>
-              <w:spacing w:line="360" w:lineRule="auto"/>
-              <w:rPr>
-                <w:rFonts w:asciiTheme="majorBidi" w:hAnsiTheme="majorBidi" w:cstheme="majorBidi"/>
-                <w:sz w:val="20"/>
-                <w:szCs w:val="20"/>
-              </w:rPr>
-            </w:pPr>
-            <w:r>
-              <w:rPr>
-                <w:rFonts w:asciiTheme="majorBidi" w:hAnsiTheme="majorBidi" w:cstheme="majorBidi"/>
-                <w:sz w:val="20"/>
-                <w:szCs w:val="20"/>
-              </w:rPr>
-              <w:t xml:space="preserve">Post-Deployment </w:t>
-            </w:r>
-          </w:p>
-        </w:tc>
-        <w:tc>
-          <w:tcPr>
-            <w:tcW w:w="1170" w:type="dxa"/>
-          </w:tcPr>
-          <w:p>
-            <w:pPr>
-              <w:spacing w:line="360" w:lineRule="auto"/>
-              <w:rPr>
-                <w:rFonts w:asciiTheme="majorBidi" w:hAnsiTheme="majorBidi" w:cstheme="majorBidi"/>
-                <w:sz w:val="20"/>
-                <w:szCs w:val="20"/>
-              </w:rPr>
-            </w:pPr>
-            <w:r>
-              <w:rPr>
-                <w:rFonts w:asciiTheme="majorBidi" w:hAnsiTheme="majorBidi" w:cstheme="majorBidi"/>
-                <w:sz w:val="20"/>
-                <w:szCs w:val="20"/>
-              </w:rPr>
-              <w:t xml:space="preserve">Ongoing </w:t>
-            </w:r>
-          </w:p>
-        </w:tc>
-        <w:tc>
-          <w:tcPr>
-            <w:tcW w:w="1260" w:type="dxa"/>
-          </w:tcPr>
-          <w:p>
-            <w:pPr>
-              <w:spacing w:line="360" w:lineRule="auto"/>
-              <w:rPr>
-                <w:rFonts w:asciiTheme="majorBidi" w:hAnsiTheme="majorBidi" w:cstheme="majorBidi"/>
-                <w:sz w:val="20"/>
-                <w:szCs w:val="20"/>
-              </w:rPr>
-            </w:pPr>
-            <w:r>
-              <w:rPr>
-                <w:rFonts w:asciiTheme="majorBidi" w:hAnsiTheme="majorBidi" w:cstheme="majorBidi"/>
-                <w:sz w:val="20"/>
-                <w:szCs w:val="20"/>
-              </w:rPr>
-              <w:t>Day 71</w:t>
-            </w:r>
-          </w:p>
-        </w:tc>
-        <w:tc>
-          <w:tcPr>
-            <w:tcW w:w="1170" w:type="dxa"/>
-          </w:tcPr>
-          <w:p>
-            <w:pPr>
-              <w:spacing w:line="360" w:lineRule="auto"/>
-              <w:rPr>
-                <w:rFonts w:asciiTheme="majorBidi" w:hAnsiTheme="majorBidi" w:cstheme="majorBidi"/>
-                <w:sz w:val="20"/>
-                <w:szCs w:val="20"/>
-              </w:rPr>
-            </w:pPr>
-            <w:r>
-              <w:rPr>
-                <w:rFonts w:asciiTheme="majorBidi" w:hAnsiTheme="majorBidi" w:cstheme="majorBidi"/>
-                <w:sz w:val="20"/>
-                <w:szCs w:val="20"/>
+                <w:rFonts w:ascii="Times New Roman" w:eastAsia="Times New Roman" w:hAnsi="Times New Roman" w:cs="Times New Roman"/>
+                <w:kern w:val="0"/>
+                <w14:ligatures w14:val="none"/>
               </w:rPr>
               <w:t>Ongoing</w:t>
-            </w:r>
-          </w:p>
-        </w:tc>
-        <w:tc>
-          <w:tcPr>
-            <w:tcW w:w="2700" w:type="dxa"/>
-          </w:tcPr>
-          <w:p>
-            <w:pPr>
-              <w:spacing w:line="360" w:lineRule="auto"/>
-              <w:rPr>
-                <w:rFonts w:asciiTheme="majorBidi" w:hAnsiTheme="majorBidi" w:cstheme="majorBidi"/>
-                <w:sz w:val="20"/>
-                <w:szCs w:val="20"/>
-              </w:rPr>
-            </w:pPr>
-            <w:r>
-              <w:rPr>
-                <w:rFonts w:asciiTheme="majorBidi" w:hAnsiTheme="majorBidi" w:cstheme="majorBidi"/>
-                <w:sz w:val="20"/>
-                <w:szCs w:val="20"/>
-              </w:rPr>
-              <w:t>Deployment phase</w:t>
             </w:r>
           </w:p>
         </w:tc>
@@ -10842,8 +10547,16 @@
         <w:rPr>
           <w:rFonts w:asciiTheme="majorBidi" w:eastAsia="Times New Roman" w:hAnsiTheme="majorBidi" w:cstheme="majorBidi"/>
         </w:rPr>
-        <w:t>Gantt Chart :</w:t>
-      </w:r>
+        <w:t xml:space="preserve">Gantt </w:t>
+      </w:r>
+      <w:proofErr w:type="gramStart"/>
+      <w:r>
+        <w:rPr>
+          <w:rFonts w:asciiTheme="majorBidi" w:eastAsia="Times New Roman" w:hAnsiTheme="majorBidi" w:cstheme="majorBidi"/>
+        </w:rPr>
+        <w:t>Chart :</w:t>
+      </w:r>
+      <w:proofErr w:type="gramEnd"/>
     </w:p>
     <w:p>
       <w:pPr>
@@ -10858,12 +10571,11 @@
           <w:rFonts w:asciiTheme="majorBidi" w:eastAsia="Times New Roman" w:hAnsiTheme="majorBidi" w:cstheme="majorBidi"/>
           <w:noProof/>
         </w:rPr>
-        <w:lastRenderedPageBreak/>
         <w:drawing>
-          <wp:inline distT="0" distB="0" distL="0" distR="0" wp14:anchorId="267FA380" wp14:editId="09B034B4">
-            <wp:extent cx="5943600" cy="3086735"/>
-            <wp:effectExtent l="0" t="0" r="0" b="0"/>
-            <wp:docPr id="587585945" name="Picture 5" descr="A graph with blue squares"/>
+          <wp:inline distT="0" distB="0" distL="0" distR="0" wp14:anchorId="43FDF6CB" wp14:editId="68000C57">
+            <wp:extent cx="5943600" cy="2950210"/>
+            <wp:effectExtent l="0" t="0" r="0" b="2540"/>
+            <wp:docPr id="1" name="Picture 1"/>
             <wp:cNvGraphicFramePr>
               <a:graphicFrameLocks xmlns:a="http://schemas.openxmlformats.org/drawingml/2006/main" noChangeAspect="1"/>
             </wp:cNvGraphicFramePr>
@@ -10871,8 +10583,10 @@
               <a:graphicData uri="http://schemas.openxmlformats.org/drawingml/2006/picture">
                 <pic:pic xmlns:pic="http://schemas.openxmlformats.org/drawingml/2006/picture">
                   <pic:nvPicPr>
-                    <pic:cNvPr id="587585945" name="Picture 5" descr="A graph with blue squares"/>
-                    <pic:cNvPicPr/>
+                    <pic:cNvPr id="0" name="Picture 1"/>
+                    <pic:cNvPicPr>
+                      <a:picLocks noChangeAspect="1" noChangeArrowheads="1"/>
+                    </pic:cNvPicPr>
                   </pic:nvPicPr>
                   <pic:blipFill>
                     <a:blip r:embed="rId13" cstate="print">
@@ -10882,18 +10596,23 @@
                         </a:ext>
                       </a:extLst>
                     </a:blip>
+                    <a:srcRect/>
                     <a:stretch>
                       <a:fillRect/>
                     </a:stretch>
                   </pic:blipFill>
-                  <pic:spPr>
+                  <pic:spPr bwMode="auto">
                     <a:xfrm>
                       <a:off x="0" y="0"/>
-                      <a:ext cx="5943600" cy="3086735"/>
+                      <a:ext cx="5943600" cy="2950210"/>
                     </a:xfrm>
                     <a:prstGeom prst="rect">
                       <a:avLst/>
                     </a:prstGeom>
+                    <a:noFill/>
+                    <a:ln>
+                      <a:noFill/>
+                    </a:ln>
                   </pic:spPr>
                 </pic:pic>
               </a:graphicData>
@@ -10901,6 +10620,8 @@
           </wp:inline>
         </w:drawing>
       </w:r>
+      <w:bookmarkStart w:id="40" w:name="_GoBack"/>
+      <w:bookmarkEnd w:id="40"/>
     </w:p>
     <w:p>
       <w:pPr>
@@ -10932,14 +10653,14 @@
           <w:rFonts w:asciiTheme="majorBidi" w:hAnsiTheme="majorBidi"/>
         </w:rPr>
       </w:pPr>
-      <w:bookmarkStart w:id="40" w:name="_Toc193729738"/>
+      <w:bookmarkStart w:id="41" w:name="_Toc193729738"/>
       <w:r>
         <w:rPr>
           <w:rFonts w:asciiTheme="majorBidi" w:hAnsiTheme="majorBidi"/>
         </w:rPr>
         <w:t>8. Questionnaire</w:t>
       </w:r>
-      <w:bookmarkEnd w:id="40"/>
+      <w:bookmarkEnd w:id="41"/>
     </w:p>
     <w:p>
       <w:pPr>
@@ -10988,14 +10709,14 @@
         </w:rPr>
         <w:t xml:space="preserve">   </w:t>
       </w:r>
-      <w:bookmarkStart w:id="41" w:name="_Toc193729739"/>
+      <w:bookmarkStart w:id="42" w:name="_Toc193729739"/>
       <w:r>
         <w:rPr>
           <w:rFonts w:asciiTheme="majorBidi" w:hAnsiTheme="majorBidi"/>
         </w:rPr>
         <w:t>8.1 Survey Questions</w:t>
       </w:r>
-      <w:bookmarkEnd w:id="41"/>
+      <w:bookmarkEnd w:id="42"/>
     </w:p>
     <w:p>
       <w:pPr>
@@ -11044,6 +10765,7 @@
         <w:rPr>
           <w:rFonts w:asciiTheme="majorBidi" w:hAnsiTheme="majorBidi" w:cstheme="majorBidi"/>
         </w:rPr>
+        <w:lastRenderedPageBreak/>
         <w:t>1st year</w:t>
       </w:r>
     </w:p>
@@ -11166,7 +10888,6 @@
         <w:rPr>
           <w:rFonts w:asciiTheme="majorBidi" w:hAnsiTheme="majorBidi" w:cstheme="majorBidi"/>
         </w:rPr>
-        <w:lastRenderedPageBreak/>
         <w:t>Yes</w:t>
       </w:r>
     </w:p>
@@ -11583,6 +11304,7 @@
         <w:rPr>
           <w:rFonts w:asciiTheme="majorBidi" w:hAnsiTheme="majorBidi" w:cstheme="majorBidi"/>
         </w:rPr>
+        <w:lastRenderedPageBreak/>
         <w:t>No</w:t>
       </w:r>
     </w:p>
@@ -11705,7 +11427,6 @@
         <w:rPr>
           <w:rFonts w:asciiTheme="majorBidi" w:hAnsiTheme="majorBidi" w:cstheme="majorBidi"/>
         </w:rPr>
-        <w:lastRenderedPageBreak/>
         <w:t>Occasionally</w:t>
       </w:r>
     </w:p>
@@ -11783,14 +11504,14 @@
           <w:rFonts w:asciiTheme="majorBidi" w:hAnsiTheme="majorBidi"/>
         </w:rPr>
       </w:pPr>
-      <w:bookmarkStart w:id="42" w:name="_Toc193729740"/>
+      <w:bookmarkStart w:id="43" w:name="_Toc193729740"/>
       <w:r>
         <w:rPr>
           <w:rFonts w:asciiTheme="majorBidi" w:hAnsiTheme="majorBidi"/>
         </w:rPr>
         <w:t>8.2 Survey Results Summary</w:t>
       </w:r>
-      <w:bookmarkEnd w:id="42"/>
+      <w:bookmarkEnd w:id="43"/>
       <w:r>
         <w:rPr>
           <w:rFonts w:asciiTheme="majorBidi" w:hAnsiTheme="majorBidi"/>
@@ -11927,6 +11648,7 @@
         <w:rPr>
           <w:rFonts w:asciiTheme="majorBidi" w:hAnsiTheme="majorBidi" w:cstheme="majorBidi"/>
         </w:rPr>
+        <w:lastRenderedPageBreak/>
         <w:t xml:space="preserve">  </w:t>
       </w:r>
       <w:r>
@@ -11989,7 +11711,7 @@
 </file>
 
 <file path=word/endnotes.xml><?xml version="1.0" encoding="utf-8"?>
-<w:endnotes xmlns:wpc="http://schemas.microsoft.com/office/word/2010/wordprocessingCanvas" xmlns:cx="http://schemas.microsoft.com/office/drawing/2014/chartex" xmlns:cx1="http://schemas.microsoft.com/office/drawing/2015/9/8/chartex" xmlns:cx2="http://schemas.microsoft.com/office/drawing/2015/10/21/chartex" xmlns:cx3="http://schemas.microsoft.com/office/drawing/2016/5/9/chartex" xmlns:cx4="http://schemas.microsoft.com/office/drawing/2016/5/10/chartex" xmlns:cx5="http://schemas.microsoft.com/office/drawing/2016/5/11/chartex" xmlns:cx6="http://schemas.microsoft.com/office/drawing/2016/5/12/chartex" xmlns:cx7="http://schemas.microsoft.com/office/drawing/2016/5/13/chartex" xmlns:cx8="http://schemas.microsoft.com/office/drawing/2016/5/14/chartex" xmlns:mc="http://schemas.openxmlformats.org/markup-compatibility/2006" xmlns:aink="http://schemas.microsoft.com/office/drawing/2016/ink" xmlns:am3d="http://schemas.microsoft.com/office/drawing/2017/model3d" xmlns:o="urn:schemas-microsoft-com:office:office" xmlns:oel="http://schemas.microsoft.com/office/2019/extlst" xmlns:r="http://schemas.openxmlformats.org/officeDocument/2006/relationships" xmlns:m="http://schemas.openxmlformats.org/officeDocument/2006/math" xmlns:v="urn:schemas-microsoft-com:vml" xmlns:wp14="http://schemas.microsoft.com/office/word/2010/wordprocessingDrawing" xmlns:wp="http://schemas.openxmlformats.org/drawingml/2006/wordprocessingDrawing" xmlns:w10="urn:schemas-microsoft-com:office:word" xmlns:w="http://schemas.openxmlformats.org/wordprocessingml/2006/main" xmlns:w14="http://schemas.microsoft.com/office/word/2010/wordml" xmlns:w15="http://schemas.microsoft.com/office/word/2012/wordml" xmlns:w16cex="http://schemas.microsoft.com/office/word/2018/wordml/cex" xmlns:w16cid="http://schemas.microsoft.com/office/word/2016/wordml/cid" xmlns:w16="http://schemas.microsoft.com/office/word/2018/wordml" xmlns:w16du="http://schemas.microsoft.com/office/word/2023/wordml/word16du" xmlns:w16sdtdh="http://schemas.microsoft.com/office/word/2020/wordml/sdtdatahash" xmlns:w16sdtfl="http://schemas.microsoft.com/office/word/2024/wordml/sdtformatlock" xmlns:w16se="http://schemas.microsoft.com/office/word/2015/wordml/symex" xmlns:wpg="http://schemas.microsoft.com/office/word/2010/wordprocessingGroup" xmlns:wpi="http://schemas.microsoft.com/office/word/2010/wordprocessingInk" xmlns:wne="http://schemas.microsoft.com/office/word/2006/wordml" xmlns:wps="http://schemas.microsoft.com/office/word/2010/wordprocessingShape" mc:Ignorable="w14 w15 w16se w16cid w16 w16cex w16sdtdh w16sdtfl w16du wp14">
+<w:endnotes xmlns:wpc="http://schemas.microsoft.com/office/word/2010/wordprocessingCanvas" xmlns:cx="http://schemas.microsoft.com/office/drawing/2014/chartex" xmlns:cx1="http://schemas.microsoft.com/office/drawing/2015/9/8/chartex" xmlns:cx2="http://schemas.microsoft.com/office/drawing/2015/10/21/chartex" xmlns:cx3="http://schemas.microsoft.com/office/drawing/2016/5/9/chartex" xmlns:cx4="http://schemas.microsoft.com/office/drawing/2016/5/10/chartex" xmlns:cx5="http://schemas.microsoft.com/office/drawing/2016/5/11/chartex" xmlns:cx6="http://schemas.microsoft.com/office/drawing/2016/5/12/chartex" xmlns:cx7="http://schemas.microsoft.com/office/drawing/2016/5/13/chartex" xmlns:cx8="http://schemas.microsoft.com/office/drawing/2016/5/14/chartex" xmlns:mc="http://schemas.openxmlformats.org/markup-compatibility/2006" xmlns:aink="http://schemas.microsoft.com/office/drawing/2016/ink" xmlns:am3d="http://schemas.microsoft.com/office/drawing/2017/model3d" xmlns:o="urn:schemas-microsoft-com:office:office" xmlns:r="http://schemas.openxmlformats.org/officeDocument/2006/relationships" xmlns:m="http://schemas.openxmlformats.org/officeDocument/2006/math" xmlns:v="urn:schemas-microsoft-com:vml" xmlns:wp14="http://schemas.microsoft.com/office/word/2010/wordprocessingDrawing" xmlns:wp="http://schemas.openxmlformats.org/drawingml/2006/wordprocessingDrawing" xmlns:w10="urn:schemas-microsoft-com:office:word" xmlns:w="http://schemas.openxmlformats.org/wordprocessingml/2006/main" xmlns:w14="http://schemas.microsoft.com/office/word/2010/wordml" xmlns:w15="http://schemas.microsoft.com/office/word/2012/wordml" xmlns:w16cid="http://schemas.microsoft.com/office/word/2016/wordml/cid" xmlns:w16se="http://schemas.microsoft.com/office/word/2015/wordml/symex" xmlns:wpg="http://schemas.microsoft.com/office/word/2010/wordprocessingGroup" xmlns:wpi="http://schemas.microsoft.com/office/word/2010/wordprocessingInk" xmlns:wne="http://schemas.microsoft.com/office/word/2006/wordml" xmlns:wps="http://schemas.microsoft.com/office/word/2010/wordprocessingShape" mc:Ignorable="w14 w15 w16se w16cid wp14">
   <w:endnote w:type="separator" w:id="-1">
     <w:p>
       <w:pPr>
@@ -12021,7 +11743,7 @@
 </file>
 
 <file path=word/footer1.xml><?xml version="1.0" encoding="utf-8"?>
-<w:ftr xmlns:wpc="http://schemas.microsoft.com/office/word/2010/wordprocessingCanvas" xmlns:cx="http://schemas.microsoft.com/office/drawing/2014/chartex" xmlns:cx1="http://schemas.microsoft.com/office/drawing/2015/9/8/chartex" xmlns:cx2="http://schemas.microsoft.com/office/drawing/2015/10/21/chartex" xmlns:cx3="http://schemas.microsoft.com/office/drawing/2016/5/9/chartex" xmlns:cx4="http://schemas.microsoft.com/office/drawing/2016/5/10/chartex" xmlns:cx5="http://schemas.microsoft.com/office/drawing/2016/5/11/chartex" xmlns:cx6="http://schemas.microsoft.com/office/drawing/2016/5/12/chartex" xmlns:cx7="http://schemas.microsoft.com/office/drawing/2016/5/13/chartex" xmlns:cx8="http://schemas.microsoft.com/office/drawing/2016/5/14/chartex" xmlns:mc="http://schemas.openxmlformats.org/markup-compatibility/2006" xmlns:aink="http://schemas.microsoft.com/office/drawing/2016/ink" xmlns:am3d="http://schemas.microsoft.com/office/drawing/2017/model3d" xmlns:o="urn:schemas-microsoft-com:office:office" xmlns:oel="http://schemas.microsoft.com/office/2019/extlst" xmlns:r="http://schemas.openxmlformats.org/officeDocument/2006/relationships" xmlns:m="http://schemas.openxmlformats.org/officeDocument/2006/math" xmlns:v="urn:schemas-microsoft-com:vml" xmlns:wp14="http://schemas.microsoft.com/office/word/2010/wordprocessingDrawing" xmlns:wp="http://schemas.openxmlformats.org/drawingml/2006/wordprocessingDrawing" xmlns:w10="urn:schemas-microsoft-com:office:word" xmlns:w="http://schemas.openxmlformats.org/wordprocessingml/2006/main" xmlns:w14="http://schemas.microsoft.com/office/word/2010/wordml" xmlns:w15="http://schemas.microsoft.com/office/word/2012/wordml" xmlns:w16cex="http://schemas.microsoft.com/office/word/2018/wordml/cex" xmlns:w16cid="http://schemas.microsoft.com/office/word/2016/wordml/cid" xmlns:w16="http://schemas.microsoft.com/office/word/2018/wordml" xmlns:w16du="http://schemas.microsoft.com/office/word/2023/wordml/word16du" xmlns:w16sdtdh="http://schemas.microsoft.com/office/word/2020/wordml/sdtdatahash" xmlns:w16sdtfl="http://schemas.microsoft.com/office/word/2024/wordml/sdtformatlock" xmlns:w16se="http://schemas.microsoft.com/office/word/2015/wordml/symex" xmlns:wpg="http://schemas.microsoft.com/office/word/2010/wordprocessingGroup" xmlns:wpi="http://schemas.microsoft.com/office/word/2010/wordprocessingInk" xmlns:wne="http://schemas.microsoft.com/office/word/2006/wordml" xmlns:wps="http://schemas.microsoft.com/office/word/2010/wordprocessingShape" mc:Ignorable="w14 w15 w16se w16cid w16 w16cex w16sdtdh w16sdtfl w16du wp14">
+<w:ftr xmlns:wpc="http://schemas.microsoft.com/office/word/2010/wordprocessingCanvas" xmlns:cx="http://schemas.microsoft.com/office/drawing/2014/chartex" xmlns:cx1="http://schemas.microsoft.com/office/drawing/2015/9/8/chartex" xmlns:cx2="http://schemas.microsoft.com/office/drawing/2015/10/21/chartex" xmlns:cx3="http://schemas.microsoft.com/office/drawing/2016/5/9/chartex" xmlns:cx4="http://schemas.microsoft.com/office/drawing/2016/5/10/chartex" xmlns:cx5="http://schemas.microsoft.com/office/drawing/2016/5/11/chartex" xmlns:cx6="http://schemas.microsoft.com/office/drawing/2016/5/12/chartex" xmlns:cx7="http://schemas.microsoft.com/office/drawing/2016/5/13/chartex" xmlns:cx8="http://schemas.microsoft.com/office/drawing/2016/5/14/chartex" xmlns:mc="http://schemas.openxmlformats.org/markup-compatibility/2006" xmlns:aink="http://schemas.microsoft.com/office/drawing/2016/ink" xmlns:am3d="http://schemas.microsoft.com/office/drawing/2017/model3d" xmlns:o="urn:schemas-microsoft-com:office:office" xmlns:r="http://schemas.openxmlformats.org/officeDocument/2006/relationships" xmlns:m="http://schemas.openxmlformats.org/officeDocument/2006/math" xmlns:v="urn:schemas-microsoft-com:vml" xmlns:wp14="http://schemas.microsoft.com/office/word/2010/wordprocessingDrawing" xmlns:wp="http://schemas.openxmlformats.org/drawingml/2006/wordprocessingDrawing" xmlns:w10="urn:schemas-microsoft-com:office:word" xmlns:w="http://schemas.openxmlformats.org/wordprocessingml/2006/main" xmlns:w14="http://schemas.microsoft.com/office/word/2010/wordml" xmlns:w15="http://schemas.microsoft.com/office/word/2012/wordml" xmlns:w16cid="http://schemas.microsoft.com/office/word/2016/wordml/cid" xmlns:w16se="http://schemas.microsoft.com/office/word/2015/wordml/symex" xmlns:wpg="http://schemas.microsoft.com/office/word/2010/wordprocessingGroup" xmlns:wpi="http://schemas.microsoft.com/office/word/2010/wordprocessingInk" xmlns:wne="http://schemas.microsoft.com/office/word/2006/wordml" xmlns:wps="http://schemas.microsoft.com/office/word/2010/wordprocessingShape" mc:Ignorable="w14 w15 w16se w16cid wp14">
   <w:sdt>
     <w:sdtPr>
       <w:id w:val="-1527399971"/>
@@ -12030,6 +11752,7 @@
         <w:docPartUnique/>
       </w:docPartObj>
     </w:sdtPr>
+    <w:sdtEndPr/>
     <w:sdtContent>
       <w:p>
         <w:pPr>
@@ -12075,7 +11798,7 @@
 </file>
 
 <file path=word/footer2.xml><?xml version="1.0" encoding="utf-8"?>
-<w:ftr xmlns:wpc="http://schemas.microsoft.com/office/word/2010/wordprocessingCanvas" xmlns:cx="http://schemas.microsoft.com/office/drawing/2014/chartex" xmlns:cx1="http://schemas.microsoft.com/office/drawing/2015/9/8/chartex" xmlns:cx2="http://schemas.microsoft.com/office/drawing/2015/10/21/chartex" xmlns:cx3="http://schemas.microsoft.com/office/drawing/2016/5/9/chartex" xmlns:cx4="http://schemas.microsoft.com/office/drawing/2016/5/10/chartex" xmlns:cx5="http://schemas.microsoft.com/office/drawing/2016/5/11/chartex" xmlns:cx6="http://schemas.microsoft.com/office/drawing/2016/5/12/chartex" xmlns:cx7="http://schemas.microsoft.com/office/drawing/2016/5/13/chartex" xmlns:cx8="http://schemas.microsoft.com/office/drawing/2016/5/14/chartex" xmlns:mc="http://schemas.openxmlformats.org/markup-compatibility/2006" xmlns:aink="http://schemas.microsoft.com/office/drawing/2016/ink" xmlns:am3d="http://schemas.microsoft.com/office/drawing/2017/model3d" xmlns:o="urn:schemas-microsoft-com:office:office" xmlns:oel="http://schemas.microsoft.com/office/2019/extlst" xmlns:r="http://schemas.openxmlformats.org/officeDocument/2006/relationships" xmlns:m="http://schemas.openxmlformats.org/officeDocument/2006/math" xmlns:v="urn:schemas-microsoft-com:vml" xmlns:wp14="http://schemas.microsoft.com/office/word/2010/wordprocessingDrawing" xmlns:wp="http://schemas.openxmlformats.org/drawingml/2006/wordprocessingDrawing" xmlns:w10="urn:schemas-microsoft-com:office:word" xmlns:w="http://schemas.openxmlformats.org/wordprocessingml/2006/main" xmlns:w14="http://schemas.microsoft.com/office/word/2010/wordml" xmlns:w15="http://schemas.microsoft.com/office/word/2012/wordml" xmlns:w16cex="http://schemas.microsoft.com/office/word/2018/wordml/cex" xmlns:w16cid="http://schemas.microsoft.com/office/word/2016/wordml/cid" xmlns:w16="http://schemas.microsoft.com/office/word/2018/wordml" xmlns:w16du="http://schemas.microsoft.com/office/word/2023/wordml/word16du" xmlns:w16sdtdh="http://schemas.microsoft.com/office/word/2020/wordml/sdtdatahash" xmlns:w16sdtfl="http://schemas.microsoft.com/office/word/2024/wordml/sdtformatlock" xmlns:w16se="http://schemas.microsoft.com/office/word/2015/wordml/symex" xmlns:wpg="http://schemas.microsoft.com/office/word/2010/wordprocessingGroup" xmlns:wpi="http://schemas.microsoft.com/office/word/2010/wordprocessingInk" xmlns:wne="http://schemas.microsoft.com/office/word/2006/wordml" xmlns:wps="http://schemas.microsoft.com/office/word/2010/wordprocessingShape" mc:Ignorable="w14 w15 w16se w16cid w16 w16cex w16sdtdh w16sdtfl w16du wp14">
+<w:ftr xmlns:wpc="http://schemas.microsoft.com/office/word/2010/wordprocessingCanvas" xmlns:cx="http://schemas.microsoft.com/office/drawing/2014/chartex" xmlns:cx1="http://schemas.microsoft.com/office/drawing/2015/9/8/chartex" xmlns:cx2="http://schemas.microsoft.com/office/drawing/2015/10/21/chartex" xmlns:cx3="http://schemas.microsoft.com/office/drawing/2016/5/9/chartex" xmlns:cx4="http://schemas.microsoft.com/office/drawing/2016/5/10/chartex" xmlns:cx5="http://schemas.microsoft.com/office/drawing/2016/5/11/chartex" xmlns:cx6="http://schemas.microsoft.com/office/drawing/2016/5/12/chartex" xmlns:cx7="http://schemas.microsoft.com/office/drawing/2016/5/13/chartex" xmlns:cx8="http://schemas.microsoft.com/office/drawing/2016/5/14/chartex" xmlns:mc="http://schemas.openxmlformats.org/markup-compatibility/2006" xmlns:aink="http://schemas.microsoft.com/office/drawing/2016/ink" xmlns:am3d="http://schemas.microsoft.com/office/drawing/2017/model3d" xmlns:o="urn:schemas-microsoft-com:office:office" xmlns:r="http://schemas.openxmlformats.org/officeDocument/2006/relationships" xmlns:m="http://schemas.openxmlformats.org/officeDocument/2006/math" xmlns:v="urn:schemas-microsoft-com:vml" xmlns:wp14="http://schemas.microsoft.com/office/word/2010/wordprocessingDrawing" xmlns:wp="http://schemas.openxmlformats.org/drawingml/2006/wordprocessingDrawing" xmlns:w10="urn:schemas-microsoft-com:office:word" xmlns:w="http://schemas.openxmlformats.org/wordprocessingml/2006/main" xmlns:w14="http://schemas.microsoft.com/office/word/2010/wordml" xmlns:w15="http://schemas.microsoft.com/office/word/2012/wordml" xmlns:w16cid="http://schemas.microsoft.com/office/word/2016/wordml/cid" xmlns:w16se="http://schemas.microsoft.com/office/word/2015/wordml/symex" xmlns:wpg="http://schemas.microsoft.com/office/word/2010/wordprocessingGroup" xmlns:wpi="http://schemas.microsoft.com/office/word/2010/wordprocessingInk" xmlns:wne="http://schemas.microsoft.com/office/word/2006/wordml" xmlns:wps="http://schemas.microsoft.com/office/word/2010/wordprocessingShape" mc:Ignorable="w14 w15 w16se w16cid wp14">
   <w:p>
     <w:pPr>
       <w:pStyle w:val="Footer"/>
@@ -12089,7 +11812,7 @@
 </file>
 
 <file path=word/footer3.xml><?xml version="1.0" encoding="utf-8"?>
-<w:ftr xmlns:wpc="http://schemas.microsoft.com/office/word/2010/wordprocessingCanvas" xmlns:cx="http://schemas.microsoft.com/office/drawing/2014/chartex" xmlns:cx1="http://schemas.microsoft.com/office/drawing/2015/9/8/chartex" xmlns:cx2="http://schemas.microsoft.com/office/drawing/2015/10/21/chartex" xmlns:cx3="http://schemas.microsoft.com/office/drawing/2016/5/9/chartex" xmlns:cx4="http://schemas.microsoft.com/office/drawing/2016/5/10/chartex" xmlns:cx5="http://schemas.microsoft.com/office/drawing/2016/5/11/chartex" xmlns:cx6="http://schemas.microsoft.com/office/drawing/2016/5/12/chartex" xmlns:cx7="http://schemas.microsoft.com/office/drawing/2016/5/13/chartex" xmlns:cx8="http://schemas.microsoft.com/office/drawing/2016/5/14/chartex" xmlns:mc="http://schemas.openxmlformats.org/markup-compatibility/2006" xmlns:aink="http://schemas.microsoft.com/office/drawing/2016/ink" xmlns:am3d="http://schemas.microsoft.com/office/drawing/2017/model3d" xmlns:o="urn:schemas-microsoft-com:office:office" xmlns:oel="http://schemas.microsoft.com/office/2019/extlst" xmlns:r="http://schemas.openxmlformats.org/officeDocument/2006/relationships" xmlns:m="http://schemas.openxmlformats.org/officeDocument/2006/math" xmlns:v="urn:schemas-microsoft-com:vml" xmlns:wp14="http://schemas.microsoft.com/office/word/2010/wordprocessingDrawing" xmlns:wp="http://schemas.openxmlformats.org/drawingml/2006/wordprocessingDrawing" xmlns:w10="urn:schemas-microsoft-com:office:word" xmlns:w="http://schemas.openxmlformats.org/wordprocessingml/2006/main" xmlns:w14="http://schemas.microsoft.com/office/word/2010/wordml" xmlns:w15="http://schemas.microsoft.com/office/word/2012/wordml" xmlns:w16cex="http://schemas.microsoft.com/office/word/2018/wordml/cex" xmlns:w16cid="http://schemas.microsoft.com/office/word/2016/wordml/cid" xmlns:w16="http://schemas.microsoft.com/office/word/2018/wordml" xmlns:w16du="http://schemas.microsoft.com/office/word/2023/wordml/word16du" xmlns:w16sdtdh="http://schemas.microsoft.com/office/word/2020/wordml/sdtdatahash" xmlns:w16sdtfl="http://schemas.microsoft.com/office/word/2024/wordml/sdtformatlock" xmlns:w16se="http://schemas.microsoft.com/office/word/2015/wordml/symex" xmlns:wpg="http://schemas.microsoft.com/office/word/2010/wordprocessingGroup" xmlns:wpi="http://schemas.microsoft.com/office/word/2010/wordprocessingInk" xmlns:wne="http://schemas.microsoft.com/office/word/2006/wordml" xmlns:wps="http://schemas.microsoft.com/office/word/2010/wordprocessingShape" mc:Ignorable="w14 w15 w16se w16cid w16 w16cex w16sdtdh w16sdtfl w16du wp14">
+<w:ftr xmlns:wpc="http://schemas.microsoft.com/office/word/2010/wordprocessingCanvas" xmlns:cx="http://schemas.microsoft.com/office/drawing/2014/chartex" xmlns:cx1="http://schemas.microsoft.com/office/drawing/2015/9/8/chartex" xmlns:cx2="http://schemas.microsoft.com/office/drawing/2015/10/21/chartex" xmlns:cx3="http://schemas.microsoft.com/office/drawing/2016/5/9/chartex" xmlns:cx4="http://schemas.microsoft.com/office/drawing/2016/5/10/chartex" xmlns:cx5="http://schemas.microsoft.com/office/drawing/2016/5/11/chartex" xmlns:cx6="http://schemas.microsoft.com/office/drawing/2016/5/12/chartex" xmlns:cx7="http://schemas.microsoft.com/office/drawing/2016/5/13/chartex" xmlns:cx8="http://schemas.microsoft.com/office/drawing/2016/5/14/chartex" xmlns:mc="http://schemas.openxmlformats.org/markup-compatibility/2006" xmlns:aink="http://schemas.microsoft.com/office/drawing/2016/ink" xmlns:am3d="http://schemas.microsoft.com/office/drawing/2017/model3d" xmlns:o="urn:schemas-microsoft-com:office:office" xmlns:r="http://schemas.openxmlformats.org/officeDocument/2006/relationships" xmlns:m="http://schemas.openxmlformats.org/officeDocument/2006/math" xmlns:v="urn:schemas-microsoft-com:vml" xmlns:wp14="http://schemas.microsoft.com/office/word/2010/wordprocessingDrawing" xmlns:wp="http://schemas.openxmlformats.org/drawingml/2006/wordprocessingDrawing" xmlns:w10="urn:schemas-microsoft-com:office:word" xmlns:w="http://schemas.openxmlformats.org/wordprocessingml/2006/main" xmlns:w14="http://schemas.microsoft.com/office/word/2010/wordml" xmlns:w15="http://schemas.microsoft.com/office/word/2012/wordml" xmlns:w16cid="http://schemas.microsoft.com/office/word/2016/wordml/cid" xmlns:w16se="http://schemas.microsoft.com/office/word/2015/wordml/symex" xmlns:wpg="http://schemas.microsoft.com/office/word/2010/wordprocessingGroup" xmlns:wpi="http://schemas.microsoft.com/office/word/2010/wordprocessingInk" xmlns:wne="http://schemas.microsoft.com/office/word/2006/wordml" xmlns:wps="http://schemas.microsoft.com/office/word/2010/wordprocessingShape" mc:Ignorable="w14 w15 w16se w16cid wp14">
   <w:sdt>
     <w:sdtPr>
       <w:id w:val="1815295212"/>
@@ -12098,6 +11821,7 @@
         <w:docPartUnique/>
       </w:docPartObj>
     </w:sdtPr>
+    <w:sdtEndPr/>
     <w:sdtContent>
       <w:p>
         <w:pPr>
@@ -12143,7 +11867,7 @@
 </file>
 
 <file path=word/footnotes.xml><?xml version="1.0" encoding="utf-8"?>
-<w:footnotes xmlns:wpc="http://schemas.microsoft.com/office/word/2010/wordprocessingCanvas" xmlns:cx="http://schemas.microsoft.com/office/drawing/2014/chartex" xmlns:cx1="http://schemas.microsoft.com/office/drawing/2015/9/8/chartex" xmlns:cx2="http://schemas.microsoft.com/office/drawing/2015/10/21/chartex" xmlns:cx3="http://schemas.microsoft.com/office/drawing/2016/5/9/chartex" xmlns:cx4="http://schemas.microsoft.com/office/drawing/2016/5/10/chartex" xmlns:cx5="http://schemas.microsoft.com/office/drawing/2016/5/11/chartex" xmlns:cx6="http://schemas.microsoft.com/office/drawing/2016/5/12/chartex" xmlns:cx7="http://schemas.microsoft.com/office/drawing/2016/5/13/chartex" xmlns:cx8="http://schemas.microsoft.com/office/drawing/2016/5/14/chartex" xmlns:mc="http://schemas.openxmlformats.org/markup-compatibility/2006" xmlns:aink="http://schemas.microsoft.com/office/drawing/2016/ink" xmlns:am3d="http://schemas.microsoft.com/office/drawing/2017/model3d" xmlns:o="urn:schemas-microsoft-com:office:office" xmlns:oel="http://schemas.microsoft.com/office/2019/extlst" xmlns:r="http://schemas.openxmlformats.org/officeDocument/2006/relationships" xmlns:m="http://schemas.openxmlformats.org/officeDocument/2006/math" xmlns:v="urn:schemas-microsoft-com:vml" xmlns:wp14="http://schemas.microsoft.com/office/word/2010/wordprocessingDrawing" xmlns:wp="http://schemas.openxmlformats.org/drawingml/2006/wordprocessingDrawing" xmlns:w10="urn:schemas-microsoft-com:office:word" xmlns:w="http://schemas.openxmlformats.org/wordprocessingml/2006/main" xmlns:w14="http://schemas.microsoft.com/office/word/2010/wordml" xmlns:w15="http://schemas.microsoft.com/office/word/2012/wordml" xmlns:w16cex="http://schemas.microsoft.com/office/word/2018/wordml/cex" xmlns:w16cid="http://schemas.microsoft.com/office/word/2016/wordml/cid" xmlns:w16="http://schemas.microsoft.com/office/word/2018/wordml" xmlns:w16du="http://schemas.microsoft.com/office/word/2023/wordml/word16du" xmlns:w16sdtdh="http://schemas.microsoft.com/office/word/2020/wordml/sdtdatahash" xmlns:w16sdtfl="http://schemas.microsoft.com/office/word/2024/wordml/sdtformatlock" xmlns:w16se="http://schemas.microsoft.com/office/word/2015/wordml/symex" xmlns:wpg="http://schemas.microsoft.com/office/word/2010/wordprocessingGroup" xmlns:wpi="http://schemas.microsoft.com/office/word/2010/wordprocessingInk" xmlns:wne="http://schemas.microsoft.com/office/word/2006/wordml" xmlns:wps="http://schemas.microsoft.com/office/word/2010/wordprocessingShape" mc:Ignorable="w14 w15 w16se w16cid w16 w16cex w16sdtdh w16sdtfl w16du wp14">
+<w:footnotes xmlns:wpc="http://schemas.microsoft.com/office/word/2010/wordprocessingCanvas" xmlns:cx="http://schemas.microsoft.com/office/drawing/2014/chartex" xmlns:cx1="http://schemas.microsoft.com/office/drawing/2015/9/8/chartex" xmlns:cx2="http://schemas.microsoft.com/office/drawing/2015/10/21/chartex" xmlns:cx3="http://schemas.microsoft.com/office/drawing/2016/5/9/chartex" xmlns:cx4="http://schemas.microsoft.com/office/drawing/2016/5/10/chartex" xmlns:cx5="http://schemas.microsoft.com/office/drawing/2016/5/11/chartex" xmlns:cx6="http://schemas.microsoft.com/office/drawing/2016/5/12/chartex" xmlns:cx7="http://schemas.microsoft.com/office/drawing/2016/5/13/chartex" xmlns:cx8="http://schemas.microsoft.com/office/drawing/2016/5/14/chartex" xmlns:mc="http://schemas.openxmlformats.org/markup-compatibility/2006" xmlns:aink="http://schemas.microsoft.com/office/drawing/2016/ink" xmlns:am3d="http://schemas.microsoft.com/office/drawing/2017/model3d" xmlns:o="urn:schemas-microsoft-com:office:office" xmlns:r="http://schemas.openxmlformats.org/officeDocument/2006/relationships" xmlns:m="http://schemas.openxmlformats.org/officeDocument/2006/math" xmlns:v="urn:schemas-microsoft-com:vml" xmlns:wp14="http://schemas.microsoft.com/office/word/2010/wordprocessingDrawing" xmlns:wp="http://schemas.openxmlformats.org/drawingml/2006/wordprocessingDrawing" xmlns:w10="urn:schemas-microsoft-com:office:word" xmlns:w="http://schemas.openxmlformats.org/wordprocessingml/2006/main" xmlns:w14="http://schemas.microsoft.com/office/word/2010/wordml" xmlns:w15="http://schemas.microsoft.com/office/word/2012/wordml" xmlns:w16cid="http://schemas.microsoft.com/office/word/2016/wordml/cid" xmlns:w16se="http://schemas.microsoft.com/office/word/2015/wordml/symex" xmlns:wpg="http://schemas.microsoft.com/office/word/2010/wordprocessingGroup" xmlns:wpi="http://schemas.microsoft.com/office/word/2010/wordprocessingInk" xmlns:wne="http://schemas.microsoft.com/office/word/2006/wordml" xmlns:wps="http://schemas.microsoft.com/office/word/2010/wordprocessingShape" mc:Ignorable="w14 w15 w16se w16cid wp14">
   <w:footnote w:type="separator" w:id="-1">
     <w:p>
       <w:pPr>
@@ -12175,7 +11899,7 @@
 </file>
 
 <file path=word/header1.xml><?xml version="1.0" encoding="utf-8"?>
-<w:hdr xmlns:wpc="http://schemas.microsoft.com/office/word/2010/wordprocessingCanvas" xmlns:cx="http://schemas.microsoft.com/office/drawing/2014/chartex" xmlns:cx1="http://schemas.microsoft.com/office/drawing/2015/9/8/chartex" xmlns:cx2="http://schemas.microsoft.com/office/drawing/2015/10/21/chartex" xmlns:cx3="http://schemas.microsoft.com/office/drawing/2016/5/9/chartex" xmlns:cx4="http://schemas.microsoft.com/office/drawing/2016/5/10/chartex" xmlns:cx5="http://schemas.microsoft.com/office/drawing/2016/5/11/chartex" xmlns:cx6="http://schemas.microsoft.com/office/drawing/2016/5/12/chartex" xmlns:cx7="http://schemas.microsoft.com/office/drawing/2016/5/13/chartex" xmlns:cx8="http://schemas.microsoft.com/office/drawing/2016/5/14/chartex" xmlns:mc="http://schemas.openxmlformats.org/markup-compatibility/2006" xmlns:aink="http://schemas.microsoft.com/office/drawing/2016/ink" xmlns:am3d="http://schemas.microsoft.com/office/drawing/2017/model3d" xmlns:o="urn:schemas-microsoft-com:office:office" xmlns:oel="http://schemas.microsoft.com/office/2019/extlst" xmlns:r="http://schemas.openxmlformats.org/officeDocument/2006/relationships" xmlns:m="http://schemas.openxmlformats.org/officeDocument/2006/math" xmlns:v="urn:schemas-microsoft-com:vml" xmlns:wp14="http://schemas.microsoft.com/office/word/2010/wordprocessingDrawing" xmlns:wp="http://schemas.openxmlformats.org/drawingml/2006/wordprocessingDrawing" xmlns:w10="urn:schemas-microsoft-com:office:word" xmlns:w="http://schemas.openxmlformats.org/wordprocessingml/2006/main" xmlns:w14="http://schemas.microsoft.com/office/word/2010/wordml" xmlns:w15="http://schemas.microsoft.com/office/word/2012/wordml" xmlns:w16cex="http://schemas.microsoft.com/office/word/2018/wordml/cex" xmlns:w16cid="http://schemas.microsoft.com/office/word/2016/wordml/cid" xmlns:w16="http://schemas.microsoft.com/office/word/2018/wordml" xmlns:w16du="http://schemas.microsoft.com/office/word/2023/wordml/word16du" xmlns:w16sdtdh="http://schemas.microsoft.com/office/word/2020/wordml/sdtdatahash" xmlns:w16sdtfl="http://schemas.microsoft.com/office/word/2024/wordml/sdtformatlock" xmlns:w16se="http://schemas.microsoft.com/office/word/2015/wordml/symex" xmlns:wpg="http://schemas.microsoft.com/office/word/2010/wordprocessingGroup" xmlns:wpi="http://schemas.microsoft.com/office/word/2010/wordprocessingInk" xmlns:wne="http://schemas.microsoft.com/office/word/2006/wordml" xmlns:wps="http://schemas.microsoft.com/office/word/2010/wordprocessingShape" mc:Ignorable="w14 w15 w16se w16cid w16 w16cex w16sdtdh w16sdtfl w16du wp14">
+<w:hdr xmlns:wpc="http://schemas.microsoft.com/office/word/2010/wordprocessingCanvas" xmlns:cx="http://schemas.microsoft.com/office/drawing/2014/chartex" xmlns:cx1="http://schemas.microsoft.com/office/drawing/2015/9/8/chartex" xmlns:cx2="http://schemas.microsoft.com/office/drawing/2015/10/21/chartex" xmlns:cx3="http://schemas.microsoft.com/office/drawing/2016/5/9/chartex" xmlns:cx4="http://schemas.microsoft.com/office/drawing/2016/5/10/chartex" xmlns:cx5="http://schemas.microsoft.com/office/drawing/2016/5/11/chartex" xmlns:cx6="http://schemas.microsoft.com/office/drawing/2016/5/12/chartex" xmlns:cx7="http://schemas.microsoft.com/office/drawing/2016/5/13/chartex" xmlns:cx8="http://schemas.microsoft.com/office/drawing/2016/5/14/chartex" xmlns:mc="http://schemas.openxmlformats.org/markup-compatibility/2006" xmlns:aink="http://schemas.microsoft.com/office/drawing/2016/ink" xmlns:am3d="http://schemas.microsoft.com/office/drawing/2017/model3d" xmlns:o="urn:schemas-microsoft-com:office:office" xmlns:r="http://schemas.openxmlformats.org/officeDocument/2006/relationships" xmlns:m="http://schemas.openxmlformats.org/officeDocument/2006/math" xmlns:v="urn:schemas-microsoft-com:vml" xmlns:wp14="http://schemas.microsoft.com/office/word/2010/wordprocessingDrawing" xmlns:wp="http://schemas.openxmlformats.org/drawingml/2006/wordprocessingDrawing" xmlns:w10="urn:schemas-microsoft-com:office:word" xmlns:w="http://schemas.openxmlformats.org/wordprocessingml/2006/main" xmlns:w14="http://schemas.microsoft.com/office/word/2010/wordml" xmlns:w15="http://schemas.microsoft.com/office/word/2012/wordml" xmlns:w16cid="http://schemas.microsoft.com/office/word/2016/wordml/cid" xmlns:w16se="http://schemas.microsoft.com/office/word/2015/wordml/symex" xmlns:wpg="http://schemas.microsoft.com/office/word/2010/wordprocessingGroup" xmlns:wpi="http://schemas.microsoft.com/office/word/2010/wordprocessingInk" xmlns:wne="http://schemas.microsoft.com/office/word/2006/wordml" xmlns:wps="http://schemas.microsoft.com/office/word/2010/wordprocessingShape" mc:Ignorable="w14 w15 w16se w16cid wp14">
   <w:sdt>
     <w:sdtPr>
       <w:rPr>
@@ -12272,7 +11996,7 @@
 </file>
 
 <file path=word/numbering.xml><?xml version="1.0" encoding="utf-8"?>
-<w:numbering xmlns:wpc="http://schemas.microsoft.com/office/word/2010/wordprocessingCanvas" xmlns:cx="http://schemas.microsoft.com/office/drawing/2014/chartex" xmlns:cx1="http://schemas.microsoft.com/office/drawing/2015/9/8/chartex" xmlns:cx2="http://schemas.microsoft.com/office/drawing/2015/10/21/chartex" xmlns:cx3="http://schemas.microsoft.com/office/drawing/2016/5/9/chartex" xmlns:cx4="http://schemas.microsoft.com/office/drawing/2016/5/10/chartex" xmlns:cx5="http://schemas.microsoft.com/office/drawing/2016/5/11/chartex" xmlns:cx6="http://schemas.microsoft.com/office/drawing/2016/5/12/chartex" xmlns:cx7="http://schemas.microsoft.com/office/drawing/2016/5/13/chartex" xmlns:cx8="http://schemas.microsoft.com/office/drawing/2016/5/14/chartex" xmlns:mc="http://schemas.openxmlformats.org/markup-compatibility/2006" xmlns:aink="http://schemas.microsoft.com/office/drawing/2016/ink" xmlns:am3d="http://schemas.microsoft.com/office/drawing/2017/model3d" xmlns:o="urn:schemas-microsoft-com:office:office" xmlns:oel="http://schemas.microsoft.com/office/2019/extlst" xmlns:r="http://schemas.openxmlformats.org/officeDocument/2006/relationships" xmlns:m="http://schemas.openxmlformats.org/officeDocument/2006/math" xmlns:v="urn:schemas-microsoft-com:vml" xmlns:wp14="http://schemas.microsoft.com/office/word/2010/wordprocessingDrawing" xmlns:wp="http://schemas.openxmlformats.org/drawingml/2006/wordprocessingDrawing" xmlns:w10="urn:schemas-microsoft-com:office:word" xmlns:w="http://schemas.openxmlformats.org/wordprocessingml/2006/main" xmlns:w14="http://schemas.microsoft.com/office/word/2010/wordml" xmlns:w15="http://schemas.microsoft.com/office/word/2012/wordml" xmlns:w16cex="http://schemas.microsoft.com/office/word/2018/wordml/cex" xmlns:w16cid="http://schemas.microsoft.com/office/word/2016/wordml/cid" xmlns:w16="http://schemas.microsoft.com/office/word/2018/wordml" xmlns:w16du="http://schemas.microsoft.com/office/word/2023/wordml/word16du" xmlns:w16sdtdh="http://schemas.microsoft.com/office/word/2020/wordml/sdtdatahash" xmlns:w16sdtfl="http://schemas.microsoft.com/office/word/2024/wordml/sdtformatlock" xmlns:w16se="http://schemas.microsoft.com/office/word/2015/wordml/symex" xmlns:wpg="http://schemas.microsoft.com/office/word/2010/wordprocessingGroup" xmlns:wpi="http://schemas.microsoft.com/office/word/2010/wordprocessingInk" xmlns:wne="http://schemas.microsoft.com/office/word/2006/wordml" xmlns:wps="http://schemas.microsoft.com/office/word/2010/wordprocessingShape" mc:Ignorable="w14 w15 w16se w16cid w16 w16cex w16sdtdh w16sdtfl w16du wp14">
+<w:numbering xmlns:wpc="http://schemas.microsoft.com/office/word/2010/wordprocessingCanvas" xmlns:cx="http://schemas.microsoft.com/office/drawing/2014/chartex" xmlns:cx1="http://schemas.microsoft.com/office/drawing/2015/9/8/chartex" xmlns:cx2="http://schemas.microsoft.com/office/drawing/2015/10/21/chartex" xmlns:cx3="http://schemas.microsoft.com/office/drawing/2016/5/9/chartex" xmlns:cx4="http://schemas.microsoft.com/office/drawing/2016/5/10/chartex" xmlns:cx5="http://schemas.microsoft.com/office/drawing/2016/5/11/chartex" xmlns:cx6="http://schemas.microsoft.com/office/drawing/2016/5/12/chartex" xmlns:cx7="http://schemas.microsoft.com/office/drawing/2016/5/13/chartex" xmlns:cx8="http://schemas.microsoft.com/office/drawing/2016/5/14/chartex" xmlns:mc="http://schemas.openxmlformats.org/markup-compatibility/2006" xmlns:aink="http://schemas.microsoft.com/office/drawing/2016/ink" xmlns:am3d="http://schemas.microsoft.com/office/drawing/2017/model3d" xmlns:o="urn:schemas-microsoft-com:office:office" xmlns:r="http://schemas.openxmlformats.org/officeDocument/2006/relationships" xmlns:m="http://schemas.openxmlformats.org/officeDocument/2006/math" xmlns:v="urn:schemas-microsoft-com:vml" xmlns:wp14="http://schemas.microsoft.com/office/word/2010/wordprocessingDrawing" xmlns:wp="http://schemas.openxmlformats.org/drawingml/2006/wordprocessingDrawing" xmlns:w10="urn:schemas-microsoft-com:office:word" xmlns:w="http://schemas.openxmlformats.org/wordprocessingml/2006/main" xmlns:w14="http://schemas.microsoft.com/office/word/2010/wordml" xmlns:w15="http://schemas.microsoft.com/office/word/2012/wordml" xmlns:w16cid="http://schemas.microsoft.com/office/word/2016/wordml/cid" xmlns:w16se="http://schemas.microsoft.com/office/word/2015/wordml/symex" xmlns:wpg="http://schemas.microsoft.com/office/word/2010/wordprocessingGroup" xmlns:wpi="http://schemas.microsoft.com/office/word/2010/wordprocessingInk" xmlns:wne="http://schemas.microsoft.com/office/word/2006/wordml" xmlns:wps="http://schemas.microsoft.com/office/word/2010/wordprocessingShape" mc:Ignorable="w14 w15 w16se w16cid wp14">
   <w:abstractNum w:abstractNumId="0" w15:restartNumberingAfterBreak="0">
     <w:nsid w:val="05E66F1B"/>
     <w:multiLevelType w:val="multilevel"/>
@@ -18258,155 +17982,155 @@
       </w:pPr>
     </w:lvl>
   </w:abstractNum>
-  <w:num w:numId="1" w16cid:durableId="861326">
+  <w:num w:numId="1">
     <w:abstractNumId w:val="20"/>
   </w:num>
-  <w:num w:numId="2" w16cid:durableId="1474784905">
+  <w:num w:numId="2">
     <w:abstractNumId w:val="41"/>
   </w:num>
-  <w:num w:numId="3" w16cid:durableId="900480478">
+  <w:num w:numId="3">
     <w:abstractNumId w:val="25"/>
   </w:num>
-  <w:num w:numId="4" w16cid:durableId="1393697369">
+  <w:num w:numId="4">
     <w:abstractNumId w:val="39"/>
   </w:num>
-  <w:num w:numId="5" w16cid:durableId="1310864769">
+  <w:num w:numId="5">
     <w:abstractNumId w:val="29"/>
   </w:num>
-  <w:num w:numId="6" w16cid:durableId="103310375">
+  <w:num w:numId="6">
     <w:abstractNumId w:val="45"/>
   </w:num>
-  <w:num w:numId="7" w16cid:durableId="71201726">
+  <w:num w:numId="7">
     <w:abstractNumId w:val="4"/>
   </w:num>
-  <w:num w:numId="8" w16cid:durableId="931666715">
+  <w:num w:numId="8">
     <w:abstractNumId w:val="15"/>
   </w:num>
-  <w:num w:numId="9" w16cid:durableId="1994092139">
+  <w:num w:numId="9">
     <w:abstractNumId w:val="46"/>
   </w:num>
-  <w:num w:numId="10" w16cid:durableId="1630431689">
+  <w:num w:numId="10">
     <w:abstractNumId w:val="24"/>
   </w:num>
-  <w:num w:numId="11" w16cid:durableId="420297300">
+  <w:num w:numId="11">
     <w:abstractNumId w:val="9"/>
   </w:num>
-  <w:num w:numId="12" w16cid:durableId="1439528079">
+  <w:num w:numId="12">
     <w:abstractNumId w:val="19"/>
   </w:num>
-  <w:num w:numId="13" w16cid:durableId="2020766434">
+  <w:num w:numId="13">
     <w:abstractNumId w:val="21"/>
   </w:num>
-  <w:num w:numId="14" w16cid:durableId="586620551">
+  <w:num w:numId="14">
     <w:abstractNumId w:val="37"/>
   </w:num>
-  <w:num w:numId="15" w16cid:durableId="111097875">
+  <w:num w:numId="15">
     <w:abstractNumId w:val="38"/>
   </w:num>
-  <w:num w:numId="16" w16cid:durableId="1321539091">
+  <w:num w:numId="16">
     <w:abstractNumId w:val="13"/>
   </w:num>
-  <w:num w:numId="17" w16cid:durableId="1275551639">
+  <w:num w:numId="17">
     <w:abstractNumId w:val="47"/>
   </w:num>
-  <w:num w:numId="18" w16cid:durableId="741372768">
+  <w:num w:numId="18">
     <w:abstractNumId w:val="40"/>
   </w:num>
-  <w:num w:numId="19" w16cid:durableId="1889874498">
+  <w:num w:numId="19">
     <w:abstractNumId w:val="36"/>
   </w:num>
-  <w:num w:numId="20" w16cid:durableId="983317501">
+  <w:num w:numId="20">
     <w:abstractNumId w:val="18"/>
   </w:num>
-  <w:num w:numId="21" w16cid:durableId="1385713084">
+  <w:num w:numId="21">
     <w:abstractNumId w:val="3"/>
   </w:num>
-  <w:num w:numId="22" w16cid:durableId="264046686">
+  <w:num w:numId="22">
     <w:abstractNumId w:val="17"/>
   </w:num>
-  <w:num w:numId="23" w16cid:durableId="1293101083">
+  <w:num w:numId="23">
     <w:abstractNumId w:val="14"/>
   </w:num>
-  <w:num w:numId="24" w16cid:durableId="1157959442">
+  <w:num w:numId="24">
     <w:abstractNumId w:val="7"/>
   </w:num>
-  <w:num w:numId="25" w16cid:durableId="1351685685">
+  <w:num w:numId="25">
     <w:abstractNumId w:val="34"/>
   </w:num>
-  <w:num w:numId="26" w16cid:durableId="195655969">
+  <w:num w:numId="26">
     <w:abstractNumId w:val="30"/>
   </w:num>
-  <w:num w:numId="27" w16cid:durableId="350493231">
+  <w:num w:numId="27">
     <w:abstractNumId w:val="10"/>
   </w:num>
-  <w:num w:numId="28" w16cid:durableId="1280139659">
+  <w:num w:numId="28">
     <w:abstractNumId w:val="28"/>
   </w:num>
-  <w:num w:numId="29" w16cid:durableId="57437097">
+  <w:num w:numId="29">
     <w:abstractNumId w:val="42"/>
   </w:num>
-  <w:num w:numId="30" w16cid:durableId="523520039">
+  <w:num w:numId="30">
     <w:abstractNumId w:val="1"/>
   </w:num>
-  <w:num w:numId="31" w16cid:durableId="14692194">
+  <w:num w:numId="31">
     <w:abstractNumId w:val="12"/>
   </w:num>
-  <w:num w:numId="32" w16cid:durableId="1368096043">
+  <w:num w:numId="32">
     <w:abstractNumId w:val="33"/>
   </w:num>
-  <w:num w:numId="33" w16cid:durableId="2030258135">
+  <w:num w:numId="33">
     <w:abstractNumId w:val="26"/>
   </w:num>
-  <w:num w:numId="34" w16cid:durableId="95488043">
+  <w:num w:numId="34">
     <w:abstractNumId w:val="31"/>
   </w:num>
-  <w:num w:numId="35" w16cid:durableId="608583534">
+  <w:num w:numId="35">
     <w:abstractNumId w:val="5"/>
   </w:num>
-  <w:num w:numId="36" w16cid:durableId="1804959223">
+  <w:num w:numId="36">
     <w:abstractNumId w:val="27"/>
   </w:num>
-  <w:num w:numId="37" w16cid:durableId="550461305">
+  <w:num w:numId="37">
     <w:abstractNumId w:val="35"/>
   </w:num>
-  <w:num w:numId="38" w16cid:durableId="2077121915">
+  <w:num w:numId="38">
     <w:abstractNumId w:val="11"/>
   </w:num>
-  <w:num w:numId="39" w16cid:durableId="113716737">
+  <w:num w:numId="39">
     <w:abstractNumId w:val="22"/>
   </w:num>
-  <w:num w:numId="40" w16cid:durableId="617374846">
+  <w:num w:numId="40">
     <w:abstractNumId w:val="0"/>
   </w:num>
-  <w:num w:numId="41" w16cid:durableId="1960410211">
+  <w:num w:numId="41">
     <w:abstractNumId w:val="44"/>
   </w:num>
-  <w:num w:numId="42" w16cid:durableId="2032680832">
+  <w:num w:numId="42">
     <w:abstractNumId w:val="23"/>
   </w:num>
-  <w:num w:numId="43" w16cid:durableId="1119228978">
+  <w:num w:numId="43">
     <w:abstractNumId w:val="16"/>
   </w:num>
-  <w:num w:numId="44" w16cid:durableId="1478373776">
+  <w:num w:numId="44">
     <w:abstractNumId w:val="6"/>
   </w:num>
-  <w:num w:numId="45" w16cid:durableId="309215982">
+  <w:num w:numId="45">
     <w:abstractNumId w:val="8"/>
   </w:num>
-  <w:num w:numId="46" w16cid:durableId="316306579">
+  <w:num w:numId="46">
     <w:abstractNumId w:val="43"/>
   </w:num>
-  <w:num w:numId="47" w16cid:durableId="1684287304">
+  <w:num w:numId="47">
     <w:abstractNumId w:val="32"/>
   </w:num>
-  <w:num w:numId="48" w16cid:durableId="1729723267">
+  <w:num w:numId="48">
     <w:abstractNumId w:val="2"/>
   </w:num>
 </w:numbering>
 </file>
 
 <file path=word/styles.xml><?xml version="1.0" encoding="utf-8"?>
-<w:styles xmlns:mc="http://schemas.openxmlformats.org/markup-compatibility/2006" xmlns:r="http://schemas.openxmlformats.org/officeDocument/2006/relationships" xmlns:w="http://schemas.openxmlformats.org/wordprocessingml/2006/main" xmlns:w14="http://schemas.microsoft.com/office/word/2010/wordml" xmlns:w15="http://schemas.microsoft.com/office/word/2012/wordml" xmlns:w16cex="http://schemas.microsoft.com/office/word/2018/wordml/cex" xmlns:w16cid="http://schemas.microsoft.com/office/word/2016/wordml/cid" xmlns:w16="http://schemas.microsoft.com/office/word/2018/wordml" xmlns:w16du="http://schemas.microsoft.com/office/word/2023/wordml/word16du" xmlns:w16sdtdh="http://schemas.microsoft.com/office/word/2020/wordml/sdtdatahash" xmlns:w16sdtfl="http://schemas.microsoft.com/office/word/2024/wordml/sdtformatlock" xmlns:w16se="http://schemas.microsoft.com/office/word/2015/wordml/symex" mc:Ignorable="w14 w15 w16se w16cid w16 w16cex w16sdtdh w16sdtfl w16du">
+<w:styles xmlns:mc="http://schemas.openxmlformats.org/markup-compatibility/2006" xmlns:r="http://schemas.openxmlformats.org/officeDocument/2006/relationships" xmlns:w="http://schemas.openxmlformats.org/wordprocessingml/2006/main" xmlns:w14="http://schemas.microsoft.com/office/word/2010/wordml" xmlns:w15="http://schemas.microsoft.com/office/word/2012/wordml" xmlns:w16cid="http://schemas.microsoft.com/office/word/2016/wordml/cid" xmlns:w16se="http://schemas.microsoft.com/office/word/2015/wordml/symex" mc:Ignorable="w14 w15 w16se w16cid">
   <w:docDefaults>
     <w:rPrDefault>
       <w:rPr>
@@ -18424,7 +18148,7 @@
       </w:pPr>
     </w:pPrDefault>
   </w:docDefaults>
-  <w:latentStyles w:defLockedState="0" w:defUIPriority="99" w:defSemiHidden="0" w:defUnhideWhenUsed="0" w:defQFormat="0" w:count="376">
+  <w:latentStyles w:defLockedState="0" w:defUIPriority="99" w:defSemiHidden="0" w:defUnhideWhenUsed="0" w:defQFormat="0" w:count="375">
     <w:lsdException w:name="Normal" w:uiPriority="0" w:qFormat="1"/>
     <w:lsdException w:name="heading 1" w:uiPriority="9" w:qFormat="1"/>
     <w:lsdException w:name="heading 2" w:semiHidden="1" w:uiPriority="9" w:unhideWhenUsed="1" w:qFormat="1"/>
@@ -18800,7 +18524,6 @@
     <w:lsdException w:name="Smart Hyperlink" w:semiHidden="1" w:unhideWhenUsed="1"/>
     <w:lsdException w:name="Hashtag" w:semiHidden="1" w:unhideWhenUsed="1"/>
     <w:lsdException w:name="Unresolved Mention" w:semiHidden="1" w:unhideWhenUsed="1"/>
-    <w:lsdException w:name="Smart Link" w:semiHidden="1" w:unhideWhenUsed="1"/>
   </w:latentStyles>
   <w:style w:type="paragraph" w:default="1" w:styleId="Normal">
     <w:name w:val="Normal"/>
@@ -19878,7 +19601,7 @@
 </file>
 
 <file path=customXml/itemProps1.xml><?xml version="1.0" encoding="utf-8"?>
-<ds:datastoreItem xmlns:ds="http://schemas.openxmlformats.org/officeDocument/2006/customXml" ds:itemID="{A4917D85-53DD-42CF-B890-6DDF79C07CE9}">
+<ds:datastoreItem xmlns:ds="http://schemas.openxmlformats.org/officeDocument/2006/customXml" ds:itemID="{83DA2EF8-5B01-4BAB-B191-515F8EDADD70}">
   <ds:schemaRefs>
     <ds:schemaRef ds:uri="http://schemas.openxmlformats.org/officeDocument/2006/bibliography"/>
   </ds:schemaRefs>

</xml_diff>